<commit_message>
Tabela comparativa, tirei o sumario base de exemplo também
</commit_message>
<xml_diff>
--- a/TCC_RomieLink.docx
+++ b/TCC_RomieLink.docx
@@ -74,7 +74,7 @@
                             <w:p>
                               <w:pPr>
                                 <w:pStyle w:val="Normal"/>
-                                <w:overflowPunct w:val="false"/>
+                                <w:overflowPunct w:val="true"/>
                                 <w:spacing w:lineRule="auto" w:line="240" w:before="60" w:after="60"/>
                                 <w:jc w:val="left"/>
                                 <w:rPr/>
@@ -86,7 +86,7 @@
                             <w:p>
                               <w:pPr>
                                 <w:pStyle w:val="Normal"/>
-                                <w:overflowPunct w:val="false"/>
+                                <w:overflowPunct w:val="true"/>
                                 <w:spacing w:lineRule="auto" w:line="240" w:before="0" w:after="0"/>
                                 <w:jc w:val="center"/>
                                 <w:rPr/>
@@ -118,7 +118,7 @@
                             <w:p>
                               <w:pPr>
                                 <w:pStyle w:val="Normal"/>
-                                <w:overflowPunct w:val="false"/>
+                                <w:overflowPunct w:val="true"/>
                                 <w:spacing w:lineRule="auto" w:line="240" w:before="0" w:after="0"/>
                                 <w:jc w:val="center"/>
                                 <w:rPr/>
@@ -150,7 +150,7 @@
                             <w:p>
                               <w:pPr>
                                 <w:pStyle w:val="Normal"/>
-                                <w:overflowPunct w:val="false"/>
+                                <w:overflowPunct w:val="true"/>
                                 <w:spacing w:lineRule="auto" w:line="240" w:before="0" w:after="0"/>
                                 <w:jc w:val="center"/>
                                 <w:rPr/>
@@ -205,7 +205,7 @@
                             <w:p>
                               <w:pPr>
                                 <w:pStyle w:val="Normal"/>
-                                <w:overflowPunct w:val="false"/>
+                                <w:overflowPunct w:val="true"/>
                                 <w:spacing w:lineRule="auto" w:line="240" w:before="0" w:after="0"/>
                                 <w:jc w:val="center"/>
                                 <w:rPr/>
@@ -237,7 +237,7 @@
                             <w:p>
                               <w:pPr>
                                 <w:pStyle w:val="Normal"/>
-                                <w:overflowPunct w:val="false"/>
+                                <w:overflowPunct w:val="true"/>
                                 <w:spacing w:lineRule="auto" w:line="240" w:before="60" w:after="60"/>
                                 <w:jc w:val="left"/>
                                 <w:rPr/>
@@ -263,8 +263,8 @@
                         </pic:blipFill>
                         <pic:spPr>
                           <a:xfrm>
-                            <a:off x="6253560" y="243720"/>
-                            <a:ext cx="1029960" cy="695160"/>
+                            <a:off x="6254280" y="243720"/>
+                            <a:ext cx="1029240" cy="695160"/>
                           </a:xfrm>
                           <a:prstGeom prst="rect">
                             <a:avLst/>
@@ -286,7 +286,7 @@
                         <pic:spPr>
                           <a:xfrm>
                             <a:off x="296640" y="243720"/>
-                            <a:ext cx="525240" cy="714240"/>
+                            <a:ext cx="524520" cy="714240"/>
                           </a:xfrm>
                           <a:prstGeom prst="rect">
                             <a:avLst/>
@@ -304,7 +304,7 @@
           </mc:Choice>
           <mc:Fallback>
             <w:pict>
-              <v:group id="shape_0" alt="Group 13" style="position:absolute;margin-left:-74.95pt;margin-top:-72.1pt;width:573.5pt;height:117.9pt" coordorigin="-1499,-1442" coordsize="11470,2358">
+              <v:group id="shape_0" alt="Group 13" style="position:absolute;margin-left:-74.95pt;margin-top:-72.1pt;width:573.55pt;height:117.9pt" coordorigin="-1499,-1442" coordsize="11471,2358">
                 <v:rect id="shape_0" path="m0,0l-2147483645,0l-2147483645,-2147483646l0,-2147483646xe" fillcolor="white" stroked="f" o:allowincell="f" style="position:absolute;left:-1499;top:-1442;width:11469;height:2357;mso-wrap-style:square;v-text-anchor:top">
                   <v:fill o:detectmouseclick="t" type="solid" color2="black"/>
                   <v:stroke color="#3465a4" joinstyle="round" endcap="flat"/>
@@ -313,7 +313,7 @@
                       <w:p>
                         <w:pPr>
                           <w:pStyle w:val="Normal"/>
-                          <w:overflowPunct w:val="false"/>
+                          <w:overflowPunct w:val="true"/>
                           <w:spacing w:lineRule="auto" w:line="240" w:before="60" w:after="60"/>
                           <w:jc w:val="left"/>
                           <w:rPr/>
@@ -325,7 +325,7 @@
                       <w:p>
                         <w:pPr>
                           <w:pStyle w:val="Normal"/>
-                          <w:overflowPunct w:val="false"/>
+                          <w:overflowPunct w:val="true"/>
                           <w:spacing w:lineRule="auto" w:line="240" w:before="0" w:after="0"/>
                           <w:jc w:val="center"/>
                           <w:rPr/>
@@ -357,7 +357,7 @@
                       <w:p>
                         <w:pPr>
                           <w:pStyle w:val="Normal"/>
-                          <w:overflowPunct w:val="false"/>
+                          <w:overflowPunct w:val="true"/>
                           <w:spacing w:lineRule="auto" w:line="240" w:before="0" w:after="0"/>
                           <w:jc w:val="center"/>
                           <w:rPr/>
@@ -389,7 +389,7 @@
                       <w:p>
                         <w:pPr>
                           <w:pStyle w:val="Normal"/>
-                          <w:overflowPunct w:val="false"/>
+                          <w:overflowPunct w:val="true"/>
                           <w:spacing w:lineRule="auto" w:line="240" w:before="0" w:after="0"/>
                           <w:jc w:val="center"/>
                           <w:rPr/>
@@ -444,7 +444,7 @@
                       <w:p>
                         <w:pPr>
                           <w:pStyle w:val="Normal"/>
-                          <w:overflowPunct w:val="false"/>
+                          <w:overflowPunct w:val="true"/>
                           <w:spacing w:lineRule="auto" w:line="240" w:before="0" w:after="0"/>
                           <w:jc w:val="center"/>
                           <w:rPr/>
@@ -476,7 +476,7 @@
                       <w:p>
                         <w:pPr>
                           <w:pStyle w:val="Normal"/>
-                          <w:overflowPunct w:val="false"/>
+                          <w:overflowPunct w:val="true"/>
                           <w:spacing w:lineRule="auto" w:line="240" w:before="60" w:after="60"/>
                           <w:jc w:val="left"/>
                           <w:rPr/>
@@ -508,12 +508,12 @@
                   <v:path o:extrusionok="f" gradientshapeok="t" o:connecttype="rect"/>
                   <o:lock v:ext="edit" aspectratio="t"/>
                 </v:shapetype>
-                <v:shape id="shape_0" ID="Picture 9" stroked="f" o:allowincell="f" style="position:absolute;left:8349;top:-1058;width:1621;height:1094;mso-wrap-style:none;v-text-anchor:middle" type="_x0000_t75">
+                <v:shape id="shape_0" ID="Picture 9" stroked="f" o:allowincell="f" style="position:absolute;left:8350;top:-1058;width:1620;height:1094;mso-wrap-style:none;v-text-anchor:middle" type="_x0000_t75">
                   <v:imagedata r:id="rId4" o:detectmouseclick="t"/>
                   <v:stroke color="#3465a4" joinstyle="round" endcap="flat"/>
                   <w10:wrap type="none"/>
                 </v:shape>
-                <v:shape id="shape_0" ID="Picture 11" stroked="f" o:allowincell="f" style="position:absolute;left:-1032;top:-1058;width:826;height:1124;mso-wrap-style:none;v-text-anchor:middle" type="_x0000_t75">
+                <v:shape id="shape_0" ID="Picture 11" stroked="f" o:allowincell="f" style="position:absolute;left:-1032;top:-1058;width:825;height:1124;mso-wrap-style:none;v-text-anchor:middle" type="_x0000_t75">
                   <v:imagedata r:id="rId5" o:detectmouseclick="t"/>
                   <v:stroke color="#3465a4" joinstyle="round" endcap="flat"/>
                   <w10:wrap type="none"/>
@@ -3134,6 +3134,15 @@
     </w:p>
     <w:p>
       <w:pPr>
+        <w:sectPr>
+          <w:type w:val="nextPage"/>
+          <w:pgSz w:w="11906" w:h="16838"/>
+          <w:pgMar w:left="1701" w:right="1134" w:gutter="0" w:header="0" w:top="1701" w:footer="0" w:bottom="1134"/>
+          <w:pgNumType w:start="13" w:fmt="decimal"/>
+          <w:formProt w:val="false"/>
+          <w:textDirection w:val="lrTb"/>
+          <w:docGrid w:type="default" w:linePitch="360" w:charSpace="0"/>
+        </w:sectPr>
         <w:pStyle w:val="Formataodoresumo"/>
         <w:spacing w:lineRule="auto" w:line="240" w:before="0" w:after="243"/>
         <w:ind w:hanging="0" w:left="0"/>
@@ -3143,935 +3152,9 @@
         </w:rPr>
       </w:pPr>
       <w:r>
-        <w:rPr>
-          <w:sz w:val="24"/>
-          <w:szCs w:val="24"/>
-        </w:rPr>
-      </w:r>
-      <w:r>
-        <w:br w:type="page"/>
-      </w:r>
-    </w:p>
-    <w:p>
-      <w:pPr>
-        <w:pStyle w:val="Formataodoresumo"/>
-        <w:spacing w:before="0" w:after="300"/>
-        <w:rPr>
-          <w:sz w:val="24"/>
-          <w:szCs w:val="24"/>
-        </w:rPr>
-      </w:pPr>
-      <w:r>
-        <w:rPr>
-          <w:sz w:val="24"/>
-          <w:szCs w:val="24"/>
-        </w:rPr>
-        <w:t>Sumário</w:t>
-      </w:r>
-    </w:p>
-    <w:sdt>
-      <w:sdtPr>
-        <w:docPartObj>
-          <w:docPartGallery w:val="Table of Contents"/>
-          <w:docPartUnique w:val="true"/>
-        </w:docPartObj>
-      </w:sdtPr>
-      <w:sdtContent>
-        <w:p>
-          <w:pPr>
-            <w:pStyle w:val="TOC1"/>
-            <w:rPr/>
-          </w:pPr>
-          <w:r>
-            <w:fldChar w:fldCharType="begin"/>
-          </w:r>
-          <w:r>
-            <w:rPr>
-              <w:webHidden/>
-              <w:rStyle w:val="Vnculodendice"/>
-              <w:sz w:val="24"/>
-              <w:szCs w:val="24"/>
-              <w:vanish w:val="false"/>
-            </w:rPr>
-            <w:instrText xml:space="preserve"> TOC \z \o "1-5" \h</w:instrText>
-          </w:r>
-          <w:r>
-            <w:rPr>
-              <w:webHidden/>
-              <w:rStyle w:val="Vnculodendice"/>
-              <w:sz w:val="24"/>
-              <w:szCs w:val="24"/>
-              <w:vanish w:val="false"/>
-            </w:rPr>
-            <w:fldChar w:fldCharType="separate"/>
-          </w:r>
-          <w:hyperlink w:anchor="_Toc452414466">
-            <w:r>
-              <w:rPr>
-                <w:webHidden/>
-                <w:rStyle w:val="Vnculodendice"/>
-                <w:vanish w:val="false"/>
-                <w:sz w:val="24"/>
-                <w:szCs w:val="24"/>
-              </w:rPr>
-              <w:t>1</w:t>
-            </w:r>
-            <w:r>
-              <w:rPr>
-                <w:rStyle w:val="Vnculodendice"/>
-                <w:rFonts w:ascii="Calibri" w:hAnsi="Calibri"/>
-                <w:b w:val="false"/>
-                <w:caps w:val="false"/>
-                <w:smallCaps w:val="false"/>
-                <w:sz w:val="24"/>
-                <w:szCs w:val="24"/>
-                <w:lang w:val="pt-BR" w:eastAsia="pt-BR"/>
-              </w:rPr>
-              <w:tab/>
-            </w:r>
-            <w:r>
-              <w:rPr>
-                <w:rStyle w:val="Vnculodendice"/>
-                <w:sz w:val="24"/>
-                <w:szCs w:val="24"/>
-              </w:rPr>
-              <w:t>introdução</w:t>
-              <w:tab/>
-            </w:r>
-          </w:hyperlink>
-          <w:r>
-            <w:rPr>
-              <w:sz w:val="24"/>
-              <w:szCs w:val="24"/>
-            </w:rPr>
-            <w:t>13</w:t>
-          </w:r>
-        </w:p>
-        <w:p>
-          <w:pPr>
-            <w:pStyle w:val="TOC1"/>
-            <w:rPr/>
-          </w:pPr>
-          <w:hyperlink w:anchor="_Toc452414467">
-            <w:r>
-              <w:rPr>
-                <w:webHidden/>
-                <w:rStyle w:val="Vnculodendice"/>
-                <w:vanish w:val="false"/>
-                <w:sz w:val="24"/>
-                <w:szCs w:val="24"/>
-              </w:rPr>
-              <w:t>2</w:t>
-            </w:r>
-            <w:r>
-              <w:rPr>
-                <w:rStyle w:val="Vnculodendice"/>
-                <w:rFonts w:ascii="Calibri" w:hAnsi="Calibri"/>
-                <w:b w:val="false"/>
-                <w:caps w:val="false"/>
-                <w:smallCaps w:val="false"/>
-                <w:sz w:val="24"/>
-                <w:szCs w:val="24"/>
-                <w:lang w:val="pt-BR" w:eastAsia="pt-BR"/>
-              </w:rPr>
-              <w:tab/>
-            </w:r>
-            <w:r>
-              <w:rPr>
-                <w:webHidden/>
-              </w:rPr>
-              <w:fldChar w:fldCharType="begin"/>
-            </w:r>
-            <w:r>
-              <w:rPr>
-                <w:webHidden/>
-              </w:rPr>
-              <w:instrText xml:space="preserve">PAGEREF _Toc452414467 \h</w:instrText>
-            </w:r>
-            <w:r>
-              <w:rPr>
-                <w:webHidden/>
-              </w:rPr>
-              <w:fldChar w:fldCharType="separate"/>
-            </w:r>
-            <w:r>
-              <w:rPr>
-                <w:rStyle w:val="Vnculodendice"/>
-                <w:sz w:val="24"/>
-                <w:szCs w:val="24"/>
-              </w:rPr>
-              <w:t>Seção primária (em CAIXA ALTA e em NEGRITO)</w:t>
-              <w:tab/>
-              <w:t>15</w:t>
-            </w:r>
-            <w:r>
-              <w:rPr>
-                <w:webHidden/>
-              </w:rPr>
-              <w:fldChar w:fldCharType="end"/>
-            </w:r>
-          </w:hyperlink>
-        </w:p>
-        <w:p>
-          <w:pPr>
-            <w:pStyle w:val="TOC2"/>
-            <w:rPr/>
-          </w:pPr>
-          <w:hyperlink w:anchor="_Toc452414468">
-            <w:r>
-              <w:rPr>
-                <w:webHidden/>
-                <w:rStyle w:val="Vnculodendice"/>
-                <w:vanish w:val="false"/>
-                <w:sz w:val="24"/>
-                <w:szCs w:val="24"/>
-                <w:lang w:val="pt-BR"/>
-              </w:rPr>
-              <w:t>2.1</w:t>
-            </w:r>
-            <w:r>
-              <w:rPr>
-                <w:rStyle w:val="Vnculodendice"/>
-                <w:rFonts w:ascii="Calibri" w:hAnsi="Calibri"/>
-                <w:b w:val="false"/>
-                <w:caps w:val="false"/>
-                <w:smallCaps w:val="false"/>
-                <w:sz w:val="24"/>
-                <w:szCs w:val="24"/>
-                <w:lang w:val="pt-BR" w:eastAsia="pt-BR"/>
-              </w:rPr>
-              <w:tab/>
-            </w:r>
-            <w:r>
-              <w:rPr>
-                <w:rStyle w:val="Vnculodendice"/>
-                <w:sz w:val="24"/>
-                <w:szCs w:val="24"/>
-                <w:lang w:val="pt-BR"/>
-              </w:rPr>
-              <w:t>Seção secundária (em caixa alta e sem negrito)</w:t>
-            </w:r>
-            <w:r>
-              <w:rPr>
-                <w:webHidden/>
-              </w:rPr>
-              <w:fldChar w:fldCharType="begin"/>
-            </w:r>
-            <w:r>
-              <w:rPr>
-                <w:webHidden/>
-              </w:rPr>
-              <w:instrText xml:space="preserve">PAGEREF _Toc452414468 \h</w:instrText>
-            </w:r>
-            <w:r>
-              <w:rPr>
-                <w:webHidden/>
-              </w:rPr>
-              <w:fldChar w:fldCharType="separate"/>
-            </w:r>
-            <w:r>
-              <w:rPr>
-                <w:rStyle w:val="Vnculodendice"/>
-                <w:sz w:val="24"/>
-                <w:szCs w:val="24"/>
-              </w:rPr>
-              <w:tab/>
-              <w:t>15</w:t>
-            </w:r>
-            <w:r>
-              <w:rPr>
-                <w:webHidden/>
-              </w:rPr>
-              <w:fldChar w:fldCharType="end"/>
-            </w:r>
-          </w:hyperlink>
-        </w:p>
-        <w:p>
-          <w:pPr>
-            <w:pStyle w:val="TOC3"/>
-            <w:rPr/>
-          </w:pPr>
-          <w:hyperlink w:anchor="_Toc452414469">
-            <w:r>
-              <w:rPr>
-                <w:webHidden/>
-                <w:rStyle w:val="Vnculodendice"/>
-                <w:vanish w:val="false"/>
-                <w:sz w:val="24"/>
-                <w:szCs w:val="24"/>
-              </w:rPr>
-              <w:t>2.1.1</w:t>
-            </w:r>
-            <w:r>
-              <w:rPr>
-                <w:rStyle w:val="Vnculodendice"/>
-                <w:rFonts w:ascii="Calibri" w:hAnsi="Calibri"/>
-                <w:b w:val="false"/>
-                <w:sz w:val="24"/>
-                <w:szCs w:val="24"/>
-                <w:lang w:val="pt-BR" w:eastAsia="pt-BR"/>
-              </w:rPr>
-              <w:tab/>
-            </w:r>
-            <w:r>
-              <w:rPr>
-                <w:webHidden/>
-              </w:rPr>
-              <w:fldChar w:fldCharType="begin"/>
-            </w:r>
-            <w:r>
-              <w:rPr>
-                <w:webHidden/>
-              </w:rPr>
-              <w:instrText xml:space="preserve">PAGEREF _Toc452414469 \h</w:instrText>
-            </w:r>
-            <w:r>
-              <w:rPr>
-                <w:webHidden/>
-              </w:rPr>
-              <w:fldChar w:fldCharType="separate"/>
-            </w:r>
-            <w:r>
-              <w:rPr>
-                <w:rStyle w:val="Vnculodendice"/>
-                <w:sz w:val="24"/>
-                <w:szCs w:val="24"/>
-              </w:rPr>
-              <w:t>Seção Terciária (Com as Iniciais Maiúsculas)</w:t>
-              <w:tab/>
-              <w:t>15</w:t>
-            </w:r>
-            <w:r>
-              <w:rPr>
-                <w:webHidden/>
-              </w:rPr>
-              <w:fldChar w:fldCharType="end"/>
-            </w:r>
-          </w:hyperlink>
-        </w:p>
-        <w:p>
-          <w:pPr>
-            <w:pStyle w:val="TOC4"/>
-            <w:rPr/>
-          </w:pPr>
-          <w:hyperlink w:anchor="_Toc452414470">
-            <w:r>
-              <w:rPr>
-                <w:webHidden/>
-                <w:rStyle w:val="Vnculodendice"/>
-                <w:vanish w:val="false"/>
-                <w:sz w:val="24"/>
-                <w:szCs w:val="24"/>
-                <w:lang w:val="pt-BR"/>
-              </w:rPr>
-              <w:t>2.1.1.1</w:t>
-            </w:r>
-            <w:r>
-              <w:rPr>
-                <w:rStyle w:val="Vnculodendice"/>
-                <w:rFonts w:ascii="Calibri" w:hAnsi="Calibri"/>
-                <w:b w:val="false"/>
-                <w:sz w:val="24"/>
-                <w:szCs w:val="24"/>
-                <w:lang w:val="pt-BR" w:eastAsia="pt-BR"/>
-              </w:rPr>
-              <w:tab/>
-            </w:r>
-            <w:r>
-              <w:rPr>
-                <w:rStyle w:val="Vnculodendice"/>
-                <w:sz w:val="24"/>
-                <w:szCs w:val="24"/>
-                <w:lang w:val="pt-BR"/>
-              </w:rPr>
-              <w:t>Seção quaternária (Primeira letra do título Maiúscula)</w:t>
-            </w:r>
-            <w:r>
-              <w:rPr>
-                <w:webHidden/>
-              </w:rPr>
-              <w:fldChar w:fldCharType="begin"/>
-            </w:r>
-            <w:r>
-              <w:rPr>
-                <w:webHidden/>
-              </w:rPr>
-              <w:instrText xml:space="preserve">PAGEREF _Toc452414470 \h</w:instrText>
-            </w:r>
-            <w:r>
-              <w:rPr>
-                <w:webHidden/>
-              </w:rPr>
-              <w:fldChar w:fldCharType="separate"/>
-            </w:r>
-            <w:r>
-              <w:rPr>
-                <w:rStyle w:val="Vnculodendice"/>
-                <w:sz w:val="24"/>
-                <w:szCs w:val="24"/>
-              </w:rPr>
-              <w:tab/>
-              <w:t>15</w:t>
-            </w:r>
-            <w:r>
-              <w:rPr>
-                <w:webHidden/>
-              </w:rPr>
-              <w:fldChar w:fldCharType="end"/>
-            </w:r>
-          </w:hyperlink>
-        </w:p>
-        <w:p>
-          <w:pPr>
-            <w:pStyle w:val="TOC5"/>
-            <w:rPr/>
-          </w:pPr>
-          <w:hyperlink w:anchor="_Toc452414471">
-            <w:r>
-              <w:rPr>
-                <w:webHidden/>
-                <w:rStyle w:val="Vnculodendice"/>
-                <w:vanish w:val="false"/>
-                <w:sz w:val="24"/>
-                <w:szCs w:val="24"/>
-                <w:lang w:val="pt-BR"/>
-              </w:rPr>
-              <w:t>2.1.1.1.1</w:t>
-            </w:r>
-            <w:r>
-              <w:rPr>
-                <w:rStyle w:val="Vnculodendice"/>
-                <w:rFonts w:ascii="Calibri" w:hAnsi="Calibri"/>
-                <w:b w:val="false"/>
-                <w:i w:val="false"/>
-                <w:sz w:val="24"/>
-                <w:szCs w:val="24"/>
-                <w:lang w:val="pt-BR" w:eastAsia="pt-BR"/>
-              </w:rPr>
-              <w:tab/>
-            </w:r>
-            <w:r>
-              <w:rPr>
-                <w:rStyle w:val="Vnculodendice"/>
-                <w:sz w:val="24"/>
-                <w:szCs w:val="24"/>
-                <w:lang w:val="pt-BR"/>
-              </w:rPr>
-              <w:t>Seção quinária (Primeira letra do título maiúscula e em itálico)</w:t>
-            </w:r>
-            <w:r>
-              <w:rPr>
-                <w:webHidden/>
-              </w:rPr>
-              <w:fldChar w:fldCharType="begin"/>
-            </w:r>
-            <w:r>
-              <w:rPr>
-                <w:webHidden/>
-              </w:rPr>
-              <w:instrText xml:space="preserve">PAGEREF _Toc452414471 \h</w:instrText>
-            </w:r>
-            <w:r>
-              <w:rPr>
-                <w:webHidden/>
-              </w:rPr>
-              <w:fldChar w:fldCharType="separate"/>
-            </w:r>
-            <w:r>
-              <w:rPr>
-                <w:rStyle w:val="Vnculodendice"/>
-                <w:sz w:val="24"/>
-                <w:szCs w:val="24"/>
-              </w:rPr>
-              <w:tab/>
-              <w:t>15</w:t>
-            </w:r>
-            <w:r>
-              <w:rPr>
-                <w:webHidden/>
-              </w:rPr>
-              <w:fldChar w:fldCharType="end"/>
-            </w:r>
-          </w:hyperlink>
-        </w:p>
-        <w:p>
-          <w:pPr>
-            <w:pStyle w:val="TOC1"/>
-            <w:rPr/>
-          </w:pPr>
-          <w:hyperlink w:anchor="_Toc452414472">
-            <w:r>
-              <w:rPr>
-                <w:webHidden/>
-                <w:rStyle w:val="Vnculodendice"/>
-                <w:vanish w:val="false"/>
-                <w:sz w:val="24"/>
-                <w:szCs w:val="24"/>
-              </w:rPr>
-              <w:t>3</w:t>
-            </w:r>
-            <w:r>
-              <w:rPr>
-                <w:rStyle w:val="Vnculodendice"/>
-                <w:rFonts w:ascii="Calibri" w:hAnsi="Calibri"/>
-                <w:b w:val="false"/>
-                <w:caps w:val="false"/>
-                <w:smallCaps w:val="false"/>
-                <w:sz w:val="24"/>
-                <w:szCs w:val="24"/>
-                <w:lang w:val="pt-BR" w:eastAsia="pt-BR"/>
-              </w:rPr>
-              <w:tab/>
-            </w:r>
-            <w:r>
-              <w:rPr>
-                <w:webHidden/>
-              </w:rPr>
-              <w:fldChar w:fldCharType="begin"/>
-            </w:r>
-            <w:r>
-              <w:rPr>
-                <w:webHidden/>
-              </w:rPr>
-              <w:instrText xml:space="preserve">PAGEREF _Toc452414472 \h</w:instrText>
-            </w:r>
-            <w:r>
-              <w:rPr>
-                <w:webHidden/>
-              </w:rPr>
-              <w:fldChar w:fldCharType="separate"/>
-            </w:r>
-            <w:r>
-              <w:rPr>
-                <w:rStyle w:val="Vnculodendice"/>
-                <w:sz w:val="24"/>
-                <w:szCs w:val="24"/>
-              </w:rPr>
-              <w:t>Desenvolvimento</w:t>
-              <w:tab/>
-              <w:t>16</w:t>
-            </w:r>
-            <w:r>
-              <w:rPr>
-                <w:webHidden/>
-              </w:rPr>
-              <w:fldChar w:fldCharType="end"/>
-            </w:r>
-          </w:hyperlink>
-        </w:p>
-        <w:p>
-          <w:pPr>
-            <w:pStyle w:val="TOC1"/>
-            <w:rPr/>
-          </w:pPr>
-          <w:hyperlink w:anchor="_Toc452414473">
-            <w:r>
-              <w:rPr>
-                <w:webHidden/>
-                <w:rStyle w:val="Vnculodendice"/>
-                <w:vanish w:val="false"/>
-                <w:sz w:val="24"/>
-                <w:szCs w:val="24"/>
-              </w:rPr>
-              <w:t>4</w:t>
-            </w:r>
-            <w:r>
-              <w:rPr>
-                <w:rStyle w:val="Vnculodendice"/>
-                <w:rFonts w:ascii="Calibri" w:hAnsi="Calibri"/>
-                <w:b w:val="false"/>
-                <w:caps w:val="false"/>
-                <w:smallCaps w:val="false"/>
-                <w:sz w:val="24"/>
-                <w:szCs w:val="24"/>
-                <w:lang w:val="pt-BR" w:eastAsia="pt-BR"/>
-              </w:rPr>
-              <w:tab/>
-            </w:r>
-            <w:r>
-              <w:rPr>
-                <w:webHidden/>
-              </w:rPr>
-              <w:fldChar w:fldCharType="begin"/>
-            </w:r>
-            <w:r>
-              <w:rPr>
-                <w:webHidden/>
-              </w:rPr>
-              <w:instrText xml:space="preserve">PAGEREF _Toc452414473 \h</w:instrText>
-            </w:r>
-            <w:r>
-              <w:rPr>
-                <w:webHidden/>
-              </w:rPr>
-              <w:fldChar w:fldCharType="separate"/>
-            </w:r>
-            <w:r>
-              <w:rPr>
-                <w:rStyle w:val="Vnculodendice"/>
-                <w:sz w:val="24"/>
-                <w:szCs w:val="24"/>
-              </w:rPr>
-              <w:t>CITAÇÕES</w:t>
-              <w:tab/>
-              <w:t>21</w:t>
-            </w:r>
-            <w:r>
-              <w:rPr>
-                <w:webHidden/>
-              </w:rPr>
-              <w:fldChar w:fldCharType="end"/>
-            </w:r>
-          </w:hyperlink>
-        </w:p>
-        <w:p>
-          <w:pPr>
-            <w:pStyle w:val="TOC1"/>
-            <w:rPr/>
-          </w:pPr>
-          <w:hyperlink w:anchor="_Toc452414474">
-            <w:r>
-              <w:rPr>
-                <w:webHidden/>
-                <w:rStyle w:val="Vnculodendice"/>
-                <w:vanish w:val="false"/>
-                <w:sz w:val="24"/>
-                <w:szCs w:val="24"/>
-                <w:lang w:eastAsia="pt-BR"/>
-              </w:rPr>
-              <w:t>5</w:t>
-            </w:r>
-            <w:r>
-              <w:rPr>
-                <w:rStyle w:val="Vnculodendice"/>
-                <w:rFonts w:ascii="Calibri" w:hAnsi="Calibri"/>
-                <w:b w:val="false"/>
-                <w:caps w:val="false"/>
-                <w:smallCaps w:val="false"/>
-                <w:sz w:val="24"/>
-                <w:szCs w:val="24"/>
-                <w:lang w:val="pt-BR" w:eastAsia="pt-BR"/>
-              </w:rPr>
-              <w:tab/>
-            </w:r>
-            <w:r>
-              <w:rPr>
-                <w:rStyle w:val="Vnculodendice"/>
-                <w:sz w:val="24"/>
-                <w:szCs w:val="24"/>
-                <w:lang w:eastAsia="pt-BR"/>
-              </w:rPr>
-              <w:t>Conclusão</w:t>
-            </w:r>
-            <w:r>
-              <w:rPr>
-                <w:webHidden/>
-              </w:rPr>
-              <w:fldChar w:fldCharType="begin"/>
-            </w:r>
-            <w:r>
-              <w:rPr>
-                <w:webHidden/>
-              </w:rPr>
-              <w:instrText xml:space="preserve">PAGEREF _Toc452414474 \h</w:instrText>
-            </w:r>
-            <w:r>
-              <w:rPr>
-                <w:webHidden/>
-              </w:rPr>
-              <w:fldChar w:fldCharType="separate"/>
-            </w:r>
-            <w:r>
-              <w:rPr>
-                <w:rStyle w:val="Vnculodendice"/>
-                <w:sz w:val="24"/>
-                <w:szCs w:val="24"/>
-              </w:rPr>
-              <w:tab/>
-              <w:t>23</w:t>
-            </w:r>
-            <w:r>
-              <w:rPr>
-                <w:webHidden/>
-              </w:rPr>
-              <w:fldChar w:fldCharType="end"/>
-            </w:r>
-          </w:hyperlink>
-        </w:p>
-        <w:p>
-          <w:pPr>
-            <w:pStyle w:val="TOC1"/>
-            <w:rPr/>
-          </w:pPr>
-          <w:hyperlink w:anchor="_Toc452414475">
-            <w:r>
-              <w:rPr>
-                <w:webHidden/>
-                <w:rStyle w:val="Vnculodendice"/>
-                <w:vanish w:val="false"/>
-                <w:sz w:val="24"/>
-                <w:szCs w:val="24"/>
-                <w:lang w:val="pt-BR"/>
-              </w:rPr>
-              <w:t>REFERÊNCIAS</w:t>
-            </w:r>
-            <w:r>
-              <w:rPr>
-                <w:webHidden/>
-              </w:rPr>
-              <w:fldChar w:fldCharType="begin"/>
-            </w:r>
-            <w:r>
-              <w:rPr>
-                <w:webHidden/>
-              </w:rPr>
-              <w:instrText xml:space="preserve">PAGEREF _Toc452414475 \h</w:instrText>
-            </w:r>
-            <w:r>
-              <w:rPr>
-                <w:webHidden/>
-              </w:rPr>
-              <w:fldChar w:fldCharType="separate"/>
-            </w:r>
-            <w:r>
-              <w:rPr>
-                <w:rStyle w:val="Vnculodendice"/>
-                <w:sz w:val="24"/>
-                <w:szCs w:val="24"/>
-              </w:rPr>
-              <w:tab/>
-              <w:t>24</w:t>
-            </w:r>
-            <w:r>
-              <w:rPr>
-                <w:webHidden/>
-              </w:rPr>
-              <w:fldChar w:fldCharType="end"/>
-            </w:r>
-          </w:hyperlink>
-        </w:p>
-        <w:p>
-          <w:pPr>
-            <w:pStyle w:val="TOC6"/>
-            <w:rPr/>
-          </w:pPr>
-          <w:hyperlink w:anchor="_Toc452414476">
-            <w:r>
-              <w:rPr>
-                <w:webHidden/>
-                <w:rStyle w:val="Vnculodendice"/>
-                <w:caps/>
-                <w:vanish w:val="false"/>
-                <w:sz w:val="24"/>
-                <w:szCs w:val="24"/>
-              </w:rPr>
-              <w:t>APÊNDICE A -</w:t>
-            </w:r>
-            <w:r>
-              <w:rPr>
-                <w:rStyle w:val="Vnculodendice"/>
-                <w:rFonts w:ascii="Calibri" w:hAnsi="Calibri"/>
-                <w:b w:val="false"/>
-                <w:sz w:val="24"/>
-                <w:szCs w:val="24"/>
-                <w:lang w:val="pt-BR" w:eastAsia="pt-BR"/>
-              </w:rPr>
-              <w:tab/>
-            </w:r>
-            <w:r>
-              <w:rPr>
-                <w:rStyle w:val="Vnculodendice"/>
-                <w:bCs/>
-                <w:sz w:val="24"/>
-                <w:szCs w:val="24"/>
-                <w:lang w:val="pt-BR" w:eastAsia="pt-BR"/>
-              </w:rPr>
-              <w:t>Documentação do Caso de Uso</w:t>
-            </w:r>
-            <w:r>
-              <w:rPr>
-                <w:webHidden/>
-              </w:rPr>
-              <w:fldChar w:fldCharType="begin"/>
-            </w:r>
-            <w:r>
-              <w:rPr>
-                <w:webHidden/>
-              </w:rPr>
-              <w:instrText xml:space="preserve">PAGEREF _Toc452414476 \h</w:instrText>
-            </w:r>
-            <w:r>
-              <w:rPr>
-                <w:webHidden/>
-              </w:rPr>
-              <w:fldChar w:fldCharType="separate"/>
-            </w:r>
-            <w:r>
-              <w:rPr>
-                <w:rStyle w:val="Vnculodendice"/>
-                <w:sz w:val="24"/>
-                <w:szCs w:val="24"/>
-              </w:rPr>
-              <w:tab/>
-              <w:t>25</w:t>
-            </w:r>
-            <w:r>
-              <w:rPr>
-                <w:webHidden/>
-              </w:rPr>
-              <w:fldChar w:fldCharType="end"/>
-            </w:r>
-          </w:hyperlink>
-        </w:p>
-        <w:p>
-          <w:pPr>
-            <w:pStyle w:val="TOC6"/>
-            <w:rPr/>
-          </w:pPr>
-          <w:hyperlink w:anchor="_Toc452414477">
-            <w:r>
-              <w:rPr>
-                <w:webHidden/>
-                <w:rStyle w:val="Vnculodendice"/>
-                <w:caps/>
-                <w:vanish w:val="false"/>
-                <w:sz w:val="24"/>
-                <w:szCs w:val="24"/>
-              </w:rPr>
-              <w:t>APÊNDICE B -</w:t>
-            </w:r>
-            <w:r>
-              <w:rPr>
-                <w:rStyle w:val="Vnculodendice"/>
-                <w:rFonts w:ascii="Calibri" w:hAnsi="Calibri"/>
-                <w:b w:val="false"/>
-                <w:sz w:val="24"/>
-                <w:szCs w:val="24"/>
-                <w:lang w:val="pt-BR" w:eastAsia="pt-BR"/>
-              </w:rPr>
-              <w:tab/>
-            </w:r>
-            <w:r>
-              <w:rPr>
-                <w:webHidden/>
-              </w:rPr>
-              <w:fldChar w:fldCharType="begin"/>
-            </w:r>
-            <w:r>
-              <w:rPr>
-                <w:webHidden/>
-              </w:rPr>
-              <w:instrText xml:space="preserve">PAGEREF _Toc452414477 \h</w:instrText>
-            </w:r>
-            <w:r>
-              <w:rPr>
-                <w:webHidden/>
-              </w:rPr>
-              <w:fldChar w:fldCharType="separate"/>
-            </w:r>
-            <w:r>
-              <w:rPr>
-                <w:rStyle w:val="Vnculodendice"/>
-                <w:sz w:val="24"/>
-                <w:szCs w:val="24"/>
-              </w:rPr>
-              <w:t>Roteiro do questionário</w:t>
-              <w:tab/>
-              <w:t>27</w:t>
-            </w:r>
-            <w:r>
-              <w:rPr>
-                <w:webHidden/>
-              </w:rPr>
-              <w:fldChar w:fldCharType="end"/>
-            </w:r>
-          </w:hyperlink>
-        </w:p>
-        <w:p>
-          <w:pPr>
-            <w:pStyle w:val="TOC7"/>
-            <w:rPr/>
-          </w:pPr>
-          <w:hyperlink w:anchor="_Toc452414478">
-            <w:r>
-              <w:rPr>
-                <w:webHidden/>
-                <w:rStyle w:val="Vnculodendice"/>
-                <w:caps/>
-                <w:vanish w:val="false"/>
-                <w:sz w:val="24"/>
-                <w:szCs w:val="24"/>
-              </w:rPr>
-              <w:t>anexo A -</w:t>
-            </w:r>
-            <w:r>
-              <w:rPr>
-                <w:rStyle w:val="Vnculodendice"/>
-                <w:rFonts w:ascii="Calibri" w:hAnsi="Calibri"/>
-                <w:b w:val="false"/>
-                <w:sz w:val="24"/>
-                <w:szCs w:val="24"/>
-                <w:lang w:val="pt-BR" w:eastAsia="pt-BR"/>
-              </w:rPr>
-              <w:tab/>
-            </w:r>
-            <w:r>
-              <w:rPr>
-                <w:webHidden/>
-              </w:rPr>
-              <w:fldChar w:fldCharType="begin"/>
-            </w:r>
-            <w:r>
-              <w:rPr>
-                <w:webHidden/>
-              </w:rPr>
-              <w:instrText xml:space="preserve">PAGEREF _Toc452414478 \h</w:instrText>
-            </w:r>
-            <w:r>
-              <w:rPr>
-                <w:webHidden/>
-              </w:rPr>
-              <w:fldChar w:fldCharType="separate"/>
-            </w:r>
-            <w:r>
-              <w:rPr>
-                <w:rStyle w:val="Vnculodendice"/>
-                <w:sz w:val="24"/>
-                <w:szCs w:val="24"/>
-              </w:rPr>
-              <w:t>Direitos autorais - Lei nº 9.610, de 19 de fevereiro de 1998. Disposições preliminar</w:t>
-            </w:r>
-            <w:r>
-              <w:rPr>
-                <w:webHidden/>
-              </w:rPr>
-              <w:fldChar w:fldCharType="end"/>
-            </w:r>
-          </w:hyperlink>
-          <w:r>
-            <w:rPr>
-              <w:rStyle w:val="Vnculodendice"/>
-              <w:sz w:val="24"/>
-              <w:szCs w:val="24"/>
-            </w:rPr>
-            <w:fldChar w:fldCharType="end"/>
-          </w:r>
-        </w:p>
-        <w:p>
-          <w:pPr>
-            <w:sectPr>
-              <w:type w:val="nextPage"/>
-              <w:pgSz w:w="11906" w:h="16838"/>
-              <w:pgMar w:left="1701" w:right="1134" w:gutter="0" w:header="0" w:top="1701" w:footer="0" w:bottom="1134"/>
-              <w:pgNumType w:start="13" w:fmt="decimal"/>
-              <w:formProt w:val="false"/>
-              <w:textDirection w:val="lrTb"/>
-              <w:docGrid w:type="default" w:linePitch="360" w:charSpace="0"/>
-            </w:sectPr>
-          </w:pPr>
-        </w:p>
-      </w:sdtContent>
-    </w:sdt>
+        <w:rPr/>
+      </w:r>
+    </w:p>
     <w:p>
       <w:pPr>
         <w:pStyle w:val="Titulo1"/>
@@ -4084,8 +3167,8 @@
           <w:szCs w:val="24"/>
         </w:rPr>
       </w:pPr>
-      <w:bookmarkStart w:id="7" w:name="_Toc452414466"/>
-      <w:bookmarkStart w:id="8" w:name="_Toc297218999"/>
+      <w:bookmarkStart w:id="7" w:name="_Toc297218999"/>
+      <w:bookmarkStart w:id="8" w:name="_Toc452414466"/>
       <w:r>
         <w:rPr>
           <w:sz w:val="24"/>
@@ -4248,9 +3331,9 @@
           <w:szCs w:val="24"/>
         </w:rPr>
       </w:pPr>
-      <w:bookmarkStart w:id="9" w:name="_Toc452414468"/>
+      <w:bookmarkStart w:id="9" w:name="_Toc297219001"/>
       <w:bookmarkStart w:id="10" w:name="_Toc302641991"/>
-      <w:bookmarkStart w:id="11" w:name="_Toc297219001"/>
+      <w:bookmarkStart w:id="11" w:name="_Toc452414468"/>
       <w:r>
         <w:rPr>
           <w:b w:val="false"/>
@@ -4458,8 +3541,8 @@
           <w:szCs w:val="24"/>
         </w:rPr>
       </w:pPr>
-      <w:bookmarkStart w:id="12" w:name="_Toc297219005"/>
-      <w:bookmarkStart w:id="13" w:name="_Toc452414472"/>
+      <w:bookmarkStart w:id="12" w:name="_Toc452414472"/>
+      <w:bookmarkStart w:id="13" w:name="_Toc297219005"/>
       <w:r>
         <w:rPr>
           <w:sz w:val="24"/>
@@ -4854,10 +3937,7 @@
       <w:bookmarkStart w:id="14" w:name="docs-internal-guid-69ed65e4-7fff-1b2e-39"/>
       <w:bookmarkEnd w:id="14"/>
       <w:r>
-        <w:rPr>
-          <w:sz w:val="24"/>
-          <w:szCs w:val="24"/>
-        </w:rPr>
+        <w:rPr/>
         <w:drawing>
           <wp:inline distT="0" distB="0" distL="0" distR="0">
             <wp:extent cx="5294630" cy="2411730"/>
@@ -5062,10 +4142,7 @@
       <w:bookmarkStart w:id="15" w:name="docs-internal-guid-ec49a57c-7fff-8820-35"/>
       <w:bookmarkEnd w:id="15"/>
       <w:r>
-        <w:rPr>
-          <w:sz w:val="24"/>
-          <w:szCs w:val="24"/>
-        </w:rPr>
+        <w:rPr/>
         <w:drawing>
           <wp:inline distT="0" distB="0" distL="0" distR="0">
             <wp:extent cx="5758180" cy="2657475"/>
@@ -6487,7 +5564,7 @@
       </w:pPr>
       <w:r>
         <w:drawing>
-          <wp:anchor behindDoc="0" distT="0" distB="0" distL="0" distR="0" simplePos="0" locked="0" layoutInCell="0" allowOverlap="1" relativeHeight="2">
+          <wp:anchor behindDoc="0" distT="0" distB="0" distL="0" distR="0" simplePos="0" locked="0" layoutInCell="0" allowOverlap="1" relativeHeight="4">
             <wp:simplePos x="0" y="0"/>
             <wp:positionH relativeFrom="column">
               <wp:align>center</wp:align>
@@ -6713,7 +5790,7 @@
       </w:pPr>
       <w:r>
         <w:drawing>
-          <wp:anchor behindDoc="0" distT="0" distB="0" distL="0" distR="0" simplePos="0" locked="0" layoutInCell="0" allowOverlap="1" relativeHeight="3">
+          <wp:anchor behindDoc="0" distT="0" distB="0" distL="0" distR="0" simplePos="0" locked="0" layoutInCell="0" allowOverlap="1" relativeHeight="5">
             <wp:simplePos x="0" y="0"/>
             <wp:positionH relativeFrom="column">
               <wp:align>center</wp:align>
@@ -6817,7 +5894,7 @@
           <w:lang w:eastAsia="pt-BR"/>
         </w:rPr>
         <w:drawing>
-          <wp:anchor behindDoc="0" distT="0" distB="0" distL="0" distR="0" simplePos="0" locked="0" layoutInCell="0" allowOverlap="1" relativeHeight="4">
+          <wp:anchor behindDoc="0" distT="0" distB="0" distL="0" distR="0" simplePos="0" locked="0" layoutInCell="0" allowOverlap="1" relativeHeight="6">
             <wp:simplePos x="0" y="0"/>
             <wp:positionH relativeFrom="column">
               <wp:align>center</wp:align>
@@ -7109,7 +6186,7 @@
           <w:lang w:eastAsia="pt-BR"/>
         </w:rPr>
         <w:drawing>
-          <wp:anchor behindDoc="0" distT="0" distB="0" distL="0" distR="0" simplePos="0" locked="0" layoutInCell="0" allowOverlap="1" relativeHeight="5">
+          <wp:anchor behindDoc="0" distT="0" distB="0" distL="0" distR="0" simplePos="0" locked="0" layoutInCell="0" allowOverlap="1" relativeHeight="7">
             <wp:simplePos x="0" y="0"/>
             <wp:positionH relativeFrom="column">
               <wp:align>center</wp:align>
@@ -7537,7 +6614,7 @@
       </w:pPr>
       <w:r>
         <w:drawing>
-          <wp:anchor behindDoc="0" distT="0" distB="0" distL="0" distR="0" simplePos="0" locked="0" layoutInCell="0" allowOverlap="1" relativeHeight="6">
+          <wp:anchor behindDoc="0" distT="0" distB="0" distL="0" distR="0" simplePos="0" locked="0" layoutInCell="0" allowOverlap="1" relativeHeight="8">
             <wp:simplePos x="0" y="0"/>
             <wp:positionH relativeFrom="column">
               <wp:align>center</wp:align>
@@ -7616,9 +6693,9 @@
         <w:tab/>
         <w:t>Dessa forma, a Coliv destaca-se ao oferecer um filtro completo e flexível para a busca de imóveis, considerando não apenas aspectos financeiros, mas também características específicas que contribuem para uma experiência de moradia compartilhada mais personalizada e satisfatória para seus usuários.</w:t>
       </w:r>
-      <w:bookmarkStart w:id="16" w:name="_Toc452414473"/>
+      <w:bookmarkStart w:id="16" w:name="_Toc309308850"/>
       <w:bookmarkStart w:id="17" w:name="_Toc297219006"/>
-      <w:bookmarkStart w:id="18" w:name="_Toc309308850"/>
+      <w:bookmarkStart w:id="18" w:name="_Toc452414473"/>
       <w:bookmarkEnd w:id="16"/>
       <w:bookmarkEnd w:id="17"/>
       <w:bookmarkEnd w:id="18"/>
@@ -7638,47 +6715,6 @@
         </w:rPr>
       </w:pPr>
       <w:r>
-        <w:rPr/>
-      </w:r>
-    </w:p>
-    <w:p>
-      <w:pPr>
-        <w:pStyle w:val="TextodoTrabalho"/>
-        <w:ind w:hanging="0"/>
-        <w:jc w:val="left"/>
-        <w:rPr>
-          <w:b w:val="false"/>
-          <w:bCs w:val="false"/>
-        </w:rPr>
-      </w:pPr>
-      <w:r>
-        <w:rPr>
-          <w:rFonts w:cs="Arial"/>
-          <w:b w:val="false"/>
-          <w:bCs w:val="false"/>
-          <w:sz w:val="24"/>
-          <w:szCs w:val="24"/>
-          <w:lang w:eastAsia="pt-BR"/>
-        </w:rPr>
-        <w:t>3.</w:t>
-      </w:r>
-      <w:r>
-        <w:rPr>
-          <w:rFonts w:cs="Arial"/>
-          <w:b w:val="false"/>
-          <w:bCs w:val="false"/>
-          <w:sz w:val="24"/>
-          <w:szCs w:val="24"/>
-          <w:lang w:eastAsia="pt-BR"/>
-        </w:rPr>
-        <w:t xml:space="preserve">3 Tabela comparativa </w:t>
-      </w:r>
-    </w:p>
-    <w:p>
-      <w:pPr>
-        <w:pStyle w:val="TextodoTrabalho"/>
-        <w:ind w:hanging="0"/>
-        <w:jc w:val="left"/>
         <w:rPr>
           <w:rFonts w:cs="Arial"/>
           <w:b/>
@@ -7687,9 +6723,128 @@
           <w:szCs w:val="24"/>
           <w:lang w:eastAsia="pt-BR"/>
         </w:rPr>
-      </w:pPr>
-      <w:r>
-        <w:rPr/>
+      </w:r>
+    </w:p>
+    <w:p>
+      <w:pPr>
+        <w:pStyle w:val="TextodoTrabalho"/>
+        <w:ind w:hanging="0"/>
+        <w:jc w:val="left"/>
+        <w:rPr>
+          <w:b w:val="false"/>
+          <w:bCs w:val="false"/>
+        </w:rPr>
+      </w:pPr>
+      <w:r>
+        <w:rPr>
+          <w:rFonts w:cs="Arial"/>
+          <w:b w:val="false"/>
+          <w:bCs w:val="false"/>
+          <w:sz w:val="24"/>
+          <w:szCs w:val="24"/>
+          <w:lang w:eastAsia="pt-BR"/>
+        </w:rPr>
+        <w:t xml:space="preserve">3.3 Tabela comparativa </w:t>
+      </w:r>
+    </w:p>
+    <w:p>
+      <w:pPr>
+        <w:pStyle w:val="TextodoTrabalho"/>
+        <w:ind w:hanging="0"/>
+        <w:jc w:val="left"/>
+        <w:rPr>
+          <w:rFonts w:cs="Arial"/>
+          <w:b w:val="false"/>
+          <w:bCs w:val="false"/>
+          <w:sz w:val="24"/>
+          <w:szCs w:val="24"/>
+          <w:lang w:eastAsia="pt-BR"/>
+        </w:rPr>
+      </w:pPr>
+      <w:r>
+        <w:rPr>
+          <w:rFonts w:cs="Arial"/>
+          <w:b w:val="false"/>
+          <w:bCs w:val="false"/>
+          <w:sz w:val="24"/>
+          <w:szCs w:val="24"/>
+          <w:lang w:eastAsia="pt-BR"/>
+        </w:rPr>
+        <w:tab/>
+        <w:t>Para embasar a escolha das tecnologias e funcionalidades do RoomieLink, realizou-se uma análise comparativa com plataformas similares no mercado, incluindo Roomster, Roomgo, WebQuarto e Colliv. A comparação visa identificar as nuances que diferenciam o RoomieLink no nicho específico de busca por moradia compartilhada entre universitários. A tabela abaixo destaca as principais funcionalidades dessas plataformas:</w:t>
+      </w:r>
+    </w:p>
+    <w:p>
+      <w:pPr>
+        <w:pStyle w:val="TextodoTrabalho"/>
+        <w:ind w:hanging="0"/>
+        <w:jc w:val="center"/>
+        <w:rPr>
+          <w:rFonts w:cs="Arial"/>
+          <w:b w:val="false"/>
+          <w:bCs w:val="false"/>
+          <w:sz w:val="24"/>
+          <w:szCs w:val="24"/>
+          <w:lang w:eastAsia="pt-BR"/>
+        </w:rPr>
+      </w:pPr>
+      <w:r>
+        <w:drawing>
+          <wp:anchor behindDoc="0" distT="0" distB="0" distL="0" distR="0" simplePos="0" locked="0" layoutInCell="0" allowOverlap="1" relativeHeight="22">
+            <wp:simplePos x="0" y="0"/>
+            <wp:positionH relativeFrom="column">
+              <wp:align>center</wp:align>
+            </wp:positionH>
+            <wp:positionV relativeFrom="paragraph">
+              <wp:posOffset>635</wp:posOffset>
+            </wp:positionV>
+            <wp:extent cx="5760085" cy="2905760"/>
+            <wp:effectExtent l="0" t="0" r="0" b="0"/>
+            <wp:wrapSquare wrapText="largest"/>
+            <wp:docPr id="20" name="Figura12" descr=""/>
+            <wp:cNvGraphicFramePr>
+              <a:graphicFrameLocks xmlns:a="http://schemas.openxmlformats.org/drawingml/2006/main" noChangeAspect="1"/>
+            </wp:cNvGraphicFramePr>
+            <a:graphic xmlns:a="http://schemas.openxmlformats.org/drawingml/2006/main">
+              <a:graphicData uri="http://schemas.openxmlformats.org/drawingml/2006/picture">
+                <pic:pic xmlns:pic="http://schemas.openxmlformats.org/drawingml/2006/picture">
+                  <pic:nvPicPr>
+                    <pic:cNvPr id="20" name="Figura12" descr=""/>
+                    <pic:cNvPicPr>
+                      <a:picLocks noChangeAspect="1" noChangeArrowheads="1"/>
+                    </pic:cNvPicPr>
+                  </pic:nvPicPr>
+                  <pic:blipFill>
+                    <a:blip r:embed="rId19"/>
+                    <a:stretch>
+                      <a:fillRect/>
+                    </a:stretch>
+                  </pic:blipFill>
+                  <pic:spPr bwMode="auto">
+                    <a:xfrm>
+                      <a:off x="0" y="0"/>
+                      <a:ext cx="5760085" cy="2905760"/>
+                    </a:xfrm>
+                    <a:prstGeom prst="rect">
+                      <a:avLst/>
+                    </a:prstGeom>
+                  </pic:spPr>
+                </pic:pic>
+              </a:graphicData>
+            </a:graphic>
+          </wp:anchor>
+        </w:drawing>
+      </w:r>
+      <w:r>
+        <w:rPr>
+          <w:rFonts w:cs="Arial"/>
+          <w:b w:val="false"/>
+          <w:bCs w:val="false"/>
+          <w:sz w:val="24"/>
+          <w:szCs w:val="24"/>
+          <w:lang w:eastAsia="pt-BR"/>
+        </w:rPr>
+        <w:t>Tabela 1 – Tabela comparativa dos sistemas similares</w:t>
       </w:r>
     </w:p>
     <w:p>
@@ -7707,14 +6862,6 @@
         </w:rPr>
       </w:pPr>
       <w:r>
-        <w:rPr/>
-      </w:r>
-    </w:p>
-    <w:p>
-      <w:pPr>
-        <w:pStyle w:val="TextodoTrabalho"/>
-        <w:ind w:hanging="0"/>
-        <w:jc w:val="left"/>
         <w:rPr>
           <w:rFonts w:cs="Arial"/>
           <w:b/>
@@ -7723,9 +6870,18 @@
           <w:szCs w:val="24"/>
           <w:lang w:eastAsia="pt-BR"/>
         </w:rPr>
-      </w:pPr>
-      <w:r>
-        <w:rPr/>
+        <w:tab/>
+      </w:r>
+      <w:r>
+        <w:rPr>
+          <w:rFonts w:cs="Arial"/>
+          <w:b w:val="false"/>
+          <w:bCs w:val="false"/>
+          <w:sz w:val="24"/>
+          <w:szCs w:val="24"/>
+          <w:lang w:eastAsia="pt-BR"/>
+        </w:rPr>
+        <w:t>A escolha dessas plataformas para comparação justifica-se pela representatividade no cenário de moradia compartilhada e busca por colegas de quarto. Ao destacar o diferencial do RoomieLink, direcionado especificamente para universitários, a análise objetiva identificar as lacunas nas concorrentes e fortalecer a proposta de valor do RoomieLink no mercado.</w:t>
       </w:r>
     </w:p>
     <w:p>
@@ -7743,7 +6899,16 @@
         </w:rPr>
       </w:pPr>
       <w:r>
-        <w:rPr/>
+        <w:rPr>
+          <w:rFonts w:cs="Arial"/>
+          <w:b w:val="false"/>
+          <w:bCs w:val="false"/>
+          <w:sz w:val="24"/>
+          <w:szCs w:val="24"/>
+          <w:lang w:eastAsia="pt-BR"/>
+        </w:rPr>
+        <w:tab/>
+        <w:t>A análise comparativa revela que o RoomieLink apresenta funcionalidades alinhadas às plataformas concorrentes, permitindo a busca de quartos, cadastro, login, edição de perfil, chat entre usuários, visualização detalhada e anúncio de imóveis. A inclusão de filtros avançados personaliza a busca, enquanto as funcionalidades específicas para proprietários, como aprovação e registro de imóveis, promovem a experiência completa na plataforma.</w:t>
       </w:r>
     </w:p>
     <w:p>
@@ -7761,7 +6926,16 @@
         </w:rPr>
       </w:pPr>
       <w:r>
-        <w:rPr/>
+        <w:rPr>
+          <w:rFonts w:cs="Arial"/>
+          <w:b w:val="false"/>
+          <w:bCs w:val="false"/>
+          <w:sz w:val="24"/>
+          <w:szCs w:val="24"/>
+          <w:lang w:eastAsia="pt-BR"/>
+        </w:rPr>
+        <w:tab/>
+        <w:t>A distinção crucial encontra-se no nicho universitário, destacando o RoomieLink como uma opção dedicada a atender às necessidades específicas desse público. A funcionalidade única de filtrar por universitários e ações específicas para proprietários evidenciam o foco na praticidade e eficácia para essa comunidade.</w:t>
       </w:r>
     </w:p>
     <w:p>
@@ -7779,115 +6953,16 @@
         </w:rPr>
       </w:pPr>
       <w:r>
-        <w:rPr/>
-      </w:r>
-    </w:p>
-    <w:p>
-      <w:pPr>
-        <w:pStyle w:val="TextodoTrabalho"/>
-        <w:ind w:hanging="0"/>
-        <w:jc w:val="left"/>
-        <w:rPr>
-          <w:rFonts w:cs="Arial"/>
-          <w:b/>
-          <w:bCs/>
-          <w:sz w:val="24"/>
-          <w:szCs w:val="24"/>
-          <w:lang w:eastAsia="pt-BR"/>
-        </w:rPr>
-      </w:pPr>
-      <w:r>
-        <w:rPr/>
-      </w:r>
-    </w:p>
-    <w:p>
-      <w:pPr>
-        <w:pStyle w:val="TextodoTrabalho"/>
-        <w:ind w:hanging="0"/>
-        <w:jc w:val="left"/>
-        <w:rPr>
-          <w:rFonts w:cs="Arial"/>
-          <w:b/>
-          <w:bCs/>
-          <w:sz w:val="24"/>
-          <w:szCs w:val="24"/>
-          <w:lang w:eastAsia="pt-BR"/>
-        </w:rPr>
-      </w:pPr>
-      <w:r>
-        <w:rPr/>
-      </w:r>
-    </w:p>
-    <w:p>
-      <w:pPr>
-        <w:pStyle w:val="TextodoTrabalho"/>
-        <w:ind w:hanging="0"/>
-        <w:jc w:val="left"/>
-        <w:rPr>
-          <w:rFonts w:cs="Arial"/>
-          <w:b/>
-          <w:bCs/>
-          <w:sz w:val="24"/>
-          <w:szCs w:val="24"/>
-          <w:lang w:eastAsia="pt-BR"/>
-        </w:rPr>
-      </w:pPr>
-      <w:r>
-        <w:rPr/>
-      </w:r>
-    </w:p>
-    <w:p>
-      <w:pPr>
-        <w:pStyle w:val="TextodoTrabalho"/>
-        <w:ind w:hanging="0"/>
-        <w:jc w:val="left"/>
-        <w:rPr>
-          <w:rFonts w:cs="Arial"/>
-          <w:b/>
-          <w:bCs/>
-          <w:sz w:val="24"/>
-          <w:szCs w:val="24"/>
-          <w:lang w:eastAsia="pt-BR"/>
-        </w:rPr>
-      </w:pPr>
-      <w:r>
-        <w:rPr/>
-      </w:r>
-    </w:p>
-    <w:p>
-      <w:pPr>
-        <w:pStyle w:val="TextodoTrabalho"/>
-        <w:ind w:hanging="0"/>
-        <w:jc w:val="left"/>
-        <w:rPr>
-          <w:rFonts w:cs="Arial"/>
-          <w:b/>
-          <w:bCs/>
-          <w:sz w:val="24"/>
-          <w:szCs w:val="24"/>
-          <w:lang w:eastAsia="pt-BR"/>
-        </w:rPr>
-      </w:pPr>
-      <w:r>
-        <w:rPr/>
-      </w:r>
-    </w:p>
-    <w:p>
-      <w:pPr>
-        <w:pStyle w:val="TextodoTrabalho"/>
-        <w:ind w:hanging="0"/>
-        <w:jc w:val="left"/>
-        <w:rPr>
-          <w:rFonts w:cs="Arial"/>
-          <w:b/>
-          <w:bCs/>
-          <w:sz w:val="24"/>
-          <w:szCs w:val="24"/>
-          <w:lang w:eastAsia="pt-BR"/>
-        </w:rPr>
-      </w:pPr>
-      <w:r>
-        <w:rPr/>
+        <w:rPr>
+          <w:rFonts w:cs="Arial"/>
+          <w:b w:val="false"/>
+          <w:bCs w:val="false"/>
+          <w:sz w:val="24"/>
+          <w:szCs w:val="24"/>
+          <w:lang w:eastAsia="pt-BR"/>
+        </w:rPr>
+        <w:tab/>
+        <w:t>Em conclusão, a análise revela que o RoomieLink alinha-se às melhores práticas do setor, superando as plataformas gerais ao oferecer uma abordagem especializada. Ao estabelecer um ambiente direcionado e inclusivo para universitários, o RoomieLink visa proporcionar uma experiência única e eficiente, reforçando sua posição no mercado de moradia compartilhada.</w:t>
       </w:r>
     </w:p>
     <w:p>
@@ -8672,7 +7747,25 @@
           <w:sz w:val="24"/>
           <w:szCs w:val="24"/>
         </w:rPr>
-        <w:t>Tabela 1 - Requisitos Funcionais para o Usuário Comum.</w:t>
+        <w:t xml:space="preserve">Tabela </w:t>
+      </w:r>
+      <w:r>
+        <w:rPr>
+          <w:b w:val="false"/>
+          <w:bCs w:val="false"/>
+          <w:sz w:val="24"/>
+          <w:szCs w:val="24"/>
+        </w:rPr>
+        <w:t>2</w:t>
+      </w:r>
+      <w:r>
+        <w:rPr>
+          <w:b w:val="false"/>
+          <w:bCs w:val="false"/>
+          <w:sz w:val="24"/>
+          <w:szCs w:val="24"/>
+        </w:rPr>
+        <w:t xml:space="preserve"> - Requisitos Funcionais para o Usuário Comum.</w:t>
       </w:r>
     </w:p>
     <w:p>
@@ -9018,7 +8111,25 @@
           <w:sz w:val="24"/>
           <w:szCs w:val="24"/>
         </w:rPr>
-        <w:t>Tabela 2 -  Requisitos Funcionais para o Proprietário</w:t>
+        <w:t xml:space="preserve">Tabela </w:t>
+      </w:r>
+      <w:r>
+        <w:rPr>
+          <w:b w:val="false"/>
+          <w:bCs w:val="false"/>
+          <w:sz w:val="24"/>
+          <w:szCs w:val="24"/>
+        </w:rPr>
+        <w:t>3</w:t>
+      </w:r>
+      <w:r>
+        <w:rPr>
+          <w:b w:val="false"/>
+          <w:bCs w:val="false"/>
+          <w:sz w:val="24"/>
+          <w:szCs w:val="24"/>
+        </w:rPr>
+        <w:t xml:space="preserve"> -  Requisitos Funcionais para o Proprietário</w:t>
       </w:r>
     </w:p>
     <w:p>
@@ -9661,7 +8772,25 @@
           <w:sz w:val="24"/>
           <w:szCs w:val="24"/>
         </w:rPr>
-        <w:t>Tabela 3 – Requisitos Não Funcionais</w:t>
+        <w:t xml:space="preserve">Tabela </w:t>
+      </w:r>
+      <w:r>
+        <w:rPr>
+          <w:b w:val="false"/>
+          <w:bCs w:val="false"/>
+          <w:sz w:val="24"/>
+          <w:szCs w:val="24"/>
+        </w:rPr>
+        <w:t>4</w:t>
+      </w:r>
+      <w:r>
+        <w:rPr>
+          <w:b w:val="false"/>
+          <w:bCs w:val="false"/>
+          <w:sz w:val="24"/>
+          <w:szCs w:val="24"/>
+        </w:rPr>
+        <w:t xml:space="preserve"> – Requisitos Não Funcionais</w:t>
       </w:r>
     </w:p>
     <w:p>
@@ -10401,7 +9530,7 @@
             <wp:extent cx="5760085" cy="4770120"/>
             <wp:effectExtent l="0" t="0" r="0" b="0"/>
             <wp:wrapSquare wrapText="largest"/>
-            <wp:docPr id="20" name="Figura8" descr=""/>
+            <wp:docPr id="21" name="Figura8" descr=""/>
             <wp:cNvGraphicFramePr>
               <a:graphicFrameLocks xmlns:a="http://schemas.openxmlformats.org/drawingml/2006/main" noChangeAspect="1"/>
             </wp:cNvGraphicFramePr>
@@ -10409,13 +9538,13 @@
               <a:graphicData uri="http://schemas.openxmlformats.org/drawingml/2006/picture">
                 <pic:pic xmlns:pic="http://schemas.openxmlformats.org/drawingml/2006/picture">
                   <pic:nvPicPr>
-                    <pic:cNvPr id="20" name="Figura8" descr=""/>
+                    <pic:cNvPr id="21" name="Figura8" descr=""/>
                     <pic:cNvPicPr>
                       <a:picLocks noChangeAspect="1" noChangeArrowheads="1"/>
                     </pic:cNvPicPr>
                   </pic:nvPicPr>
                   <pic:blipFill>
-                    <a:blip r:embed="rId19"/>
+                    <a:blip r:embed="rId20"/>
                     <a:stretch>
                       <a:fillRect/>
                     </a:stretch>
@@ -10442,25 +9571,7 @@
           <w:sz w:val="24"/>
           <w:szCs w:val="24"/>
         </w:rPr>
-        <w:t xml:space="preserve">Figura </w:t>
-      </w:r>
-      <w:r>
-        <w:rPr>
-          <w:b w:val="false"/>
-          <w:bCs w:val="false"/>
-          <w:sz w:val="24"/>
-          <w:szCs w:val="24"/>
-        </w:rPr>
-        <w:t>12</w:t>
-      </w:r>
-      <w:r>
-        <w:rPr>
-          <w:b w:val="false"/>
-          <w:bCs w:val="false"/>
-          <w:sz w:val="24"/>
-          <w:szCs w:val="24"/>
-        </w:rPr>
-        <w:t xml:space="preserve"> – Diagrama de Caso de Uso</w:t>
+        <w:t>Figura 12 – Diagrama de Caso de Uso</w:t>
       </w:r>
     </w:p>
     <w:p>
@@ -10617,8 +9728,8 @@
       </w:pPr>
       <w:r>
         <w:rPr>
-          <w:sz w:val="24"/>
-          <w:szCs w:val="24"/>
+          <w:b w:val="false"/>
+          <w:bCs w:val="false"/>
         </w:rPr>
       </w:r>
     </w:p>
@@ -10820,7 +9931,7 @@
             <wp:extent cx="3978275" cy="3533140"/>
             <wp:effectExtent l="0" t="0" r="0" b="0"/>
             <wp:wrapSquare wrapText="largest"/>
-            <wp:docPr id="21" name="Figura7" descr=""/>
+            <wp:docPr id="22" name="Figura7" descr=""/>
             <wp:cNvGraphicFramePr>
               <a:graphicFrameLocks xmlns:a="http://schemas.openxmlformats.org/drawingml/2006/main" noChangeAspect="1"/>
             </wp:cNvGraphicFramePr>
@@ -10828,13 +9939,13 @@
               <a:graphicData uri="http://schemas.openxmlformats.org/drawingml/2006/picture">
                 <pic:pic xmlns:pic="http://schemas.openxmlformats.org/drawingml/2006/picture">
                   <pic:nvPicPr>
-                    <pic:cNvPr id="21" name="Figura7" descr=""/>
+                    <pic:cNvPr id="22" name="Figura7" descr=""/>
                     <pic:cNvPicPr>
                       <a:picLocks noChangeAspect="1" noChangeArrowheads="1"/>
                     </pic:cNvPicPr>
                   </pic:nvPicPr>
                   <pic:blipFill>
-                    <a:blip r:embed="rId20"/>
+                    <a:blip r:embed="rId21"/>
                     <a:stretch>
                       <a:fillRect/>
                     </a:stretch>
@@ -10866,31 +9977,209 @@
         </w:rPr>
       </w:pPr>
       <w:r>
-        <w:rPr>
-          <w:b w:val="false"/>
-          <w:bCs w:val="false"/>
-          <w:sz w:val="24"/>
-          <w:szCs w:val="24"/>
-        </w:rPr>
-        <w:t xml:space="preserve">Figura </w:t>
-      </w:r>
-      <w:r>
-        <w:rPr>
-          <w:b w:val="false"/>
-          <w:bCs w:val="false"/>
-          <w:sz w:val="24"/>
-          <w:szCs w:val="24"/>
-        </w:rPr>
-        <w:t>13</w:t>
-      </w:r>
-      <w:r>
-        <w:rPr>
-          <w:b w:val="false"/>
-          <w:bCs w:val="false"/>
-          <w:sz w:val="24"/>
-          <w:szCs w:val="24"/>
-        </w:rPr>
-        <w:t xml:space="preserve"> – Diagrama de Classes</w:t>
+        <w:rPr/>
+      </w:r>
+    </w:p>
+    <w:p>
+      <w:pPr>
+        <w:pStyle w:val="TextodoTrabalho"/>
+        <w:ind w:hanging="0"/>
+        <w:jc w:val="center"/>
+        <w:rPr>
+          <w:sz w:val="24"/>
+          <w:szCs w:val="24"/>
+        </w:rPr>
+      </w:pPr>
+      <w:r>
+        <w:rPr/>
+      </w:r>
+    </w:p>
+    <w:p>
+      <w:pPr>
+        <w:pStyle w:val="TextodoTrabalho"/>
+        <w:ind w:hanging="0"/>
+        <w:jc w:val="center"/>
+        <w:rPr>
+          <w:sz w:val="24"/>
+          <w:szCs w:val="24"/>
+        </w:rPr>
+      </w:pPr>
+      <w:r>
+        <w:rPr/>
+      </w:r>
+    </w:p>
+    <w:p>
+      <w:pPr>
+        <w:pStyle w:val="TextodoTrabalho"/>
+        <w:ind w:hanging="0"/>
+        <w:jc w:val="center"/>
+        <w:rPr>
+          <w:sz w:val="24"/>
+          <w:szCs w:val="24"/>
+        </w:rPr>
+      </w:pPr>
+      <w:r>
+        <w:rPr/>
+      </w:r>
+    </w:p>
+    <w:p>
+      <w:pPr>
+        <w:pStyle w:val="TextodoTrabalho"/>
+        <w:ind w:hanging="0"/>
+        <w:jc w:val="center"/>
+        <w:rPr>
+          <w:sz w:val="24"/>
+          <w:szCs w:val="24"/>
+        </w:rPr>
+      </w:pPr>
+      <w:r>
+        <w:rPr/>
+      </w:r>
+    </w:p>
+    <w:p>
+      <w:pPr>
+        <w:pStyle w:val="TextodoTrabalho"/>
+        <w:ind w:hanging="0"/>
+        <w:jc w:val="center"/>
+        <w:rPr>
+          <w:sz w:val="24"/>
+          <w:szCs w:val="24"/>
+        </w:rPr>
+      </w:pPr>
+      <w:r>
+        <w:rPr/>
+      </w:r>
+    </w:p>
+    <w:p>
+      <w:pPr>
+        <w:pStyle w:val="TextodoTrabalho"/>
+        <w:ind w:hanging="0"/>
+        <w:jc w:val="center"/>
+        <w:rPr>
+          <w:sz w:val="24"/>
+          <w:szCs w:val="24"/>
+        </w:rPr>
+      </w:pPr>
+      <w:r>
+        <w:rPr/>
+      </w:r>
+    </w:p>
+    <w:p>
+      <w:pPr>
+        <w:pStyle w:val="TextodoTrabalho"/>
+        <w:ind w:hanging="0"/>
+        <w:jc w:val="center"/>
+        <w:rPr>
+          <w:sz w:val="24"/>
+          <w:szCs w:val="24"/>
+        </w:rPr>
+      </w:pPr>
+      <w:r>
+        <w:rPr/>
+      </w:r>
+    </w:p>
+    <w:p>
+      <w:pPr>
+        <w:pStyle w:val="TextodoTrabalho"/>
+        <w:ind w:hanging="0"/>
+        <w:jc w:val="center"/>
+        <w:rPr>
+          <w:sz w:val="24"/>
+          <w:szCs w:val="24"/>
+        </w:rPr>
+      </w:pPr>
+      <w:r>
+        <w:rPr/>
+      </w:r>
+    </w:p>
+    <w:p>
+      <w:pPr>
+        <w:pStyle w:val="TextodoTrabalho"/>
+        <w:ind w:hanging="0"/>
+        <w:jc w:val="center"/>
+        <w:rPr>
+          <w:sz w:val="24"/>
+          <w:szCs w:val="24"/>
+        </w:rPr>
+      </w:pPr>
+      <w:r>
+        <w:rPr/>
+      </w:r>
+    </w:p>
+    <w:p>
+      <w:pPr>
+        <w:pStyle w:val="TextodoTrabalho"/>
+        <w:ind w:hanging="0"/>
+        <w:jc w:val="center"/>
+        <w:rPr>
+          <w:sz w:val="24"/>
+          <w:szCs w:val="24"/>
+        </w:rPr>
+      </w:pPr>
+      <w:r>
+        <w:rPr/>
+      </w:r>
+    </w:p>
+    <w:p>
+      <w:pPr>
+        <w:pStyle w:val="TextodoTrabalho"/>
+        <w:ind w:hanging="0"/>
+        <w:jc w:val="center"/>
+        <w:rPr>
+          <w:sz w:val="24"/>
+          <w:szCs w:val="24"/>
+        </w:rPr>
+      </w:pPr>
+      <w:r>
+        <w:rPr/>
+      </w:r>
+    </w:p>
+    <w:p>
+      <w:pPr>
+        <w:pStyle w:val="TextodoTrabalho"/>
+        <w:ind w:hanging="0"/>
+        <w:jc w:val="center"/>
+        <w:rPr>
+          <w:sz w:val="24"/>
+          <w:szCs w:val="24"/>
+        </w:rPr>
+      </w:pPr>
+      <w:r>
+        <w:rPr/>
+      </w:r>
+    </w:p>
+    <w:p>
+      <w:pPr>
+        <w:pStyle w:val="TextodoTrabalho"/>
+        <w:ind w:hanging="0"/>
+        <w:jc w:val="center"/>
+        <w:rPr>
+          <w:sz w:val="24"/>
+          <w:szCs w:val="24"/>
+        </w:rPr>
+      </w:pPr>
+      <w:r>
+        <w:rPr/>
+      </w:r>
+    </w:p>
+    <w:p>
+      <w:pPr>
+        <w:pStyle w:val="TextodoTrabalho"/>
+        <w:ind w:hanging="0"/>
+        <w:jc w:val="center"/>
+        <w:rPr>
+          <w:sz w:val="24"/>
+          <w:szCs w:val="24"/>
+        </w:rPr>
+      </w:pPr>
+      <w:r>
+        <w:rPr>
+          <w:b w:val="false"/>
+          <w:bCs w:val="false"/>
+          <w:sz w:val="24"/>
+          <w:szCs w:val="24"/>
+        </w:rPr>
+        <w:t>Figura 13 – Diagrama de Classes</w:t>
       </w:r>
     </w:p>
     <w:p>
@@ -10966,15 +10255,10 @@
         <w:rPr>
           <w:sz w:val="24"/>
           <w:szCs w:val="24"/>
-          <w:lang w:eastAsia="pt-BR"/>
-        </w:rPr>
-      </w:pPr>
-      <w:r>
-        <w:rPr>
-          <w:sz w:val="24"/>
-          <w:szCs w:val="24"/>
-          <w:lang w:eastAsia="pt-BR"/>
-        </w:rPr>
+        </w:rPr>
+      </w:pPr>
+      <w:r>
+        <w:rPr/>
       </w:r>
     </w:p>
     <w:p>
@@ -10989,15 +10273,10 @@
         <w:rPr>
           <w:sz w:val="24"/>
           <w:szCs w:val="24"/>
-          <w:lang w:eastAsia="pt-BR"/>
-        </w:rPr>
-      </w:pPr>
-      <w:r>
-        <w:rPr>
-          <w:sz w:val="24"/>
-          <w:szCs w:val="24"/>
-          <w:lang w:eastAsia="pt-BR"/>
-        </w:rPr>
+        </w:rPr>
+      </w:pPr>
+      <w:r>
+        <w:rPr/>
       </w:r>
     </w:p>
     <w:p>
@@ -11012,15 +10291,10 @@
         <w:rPr>
           <w:sz w:val="24"/>
           <w:szCs w:val="24"/>
-          <w:lang w:eastAsia="pt-BR"/>
-        </w:rPr>
-      </w:pPr>
-      <w:r>
-        <w:rPr>
-          <w:sz w:val="24"/>
-          <w:szCs w:val="24"/>
-          <w:lang w:eastAsia="pt-BR"/>
-        </w:rPr>
+        </w:rPr>
+      </w:pPr>
+      <w:r>
+        <w:rPr/>
       </w:r>
     </w:p>
     <w:p>
@@ -11035,15 +10309,10 @@
         <w:rPr>
           <w:sz w:val="24"/>
           <w:szCs w:val="24"/>
-          <w:lang w:eastAsia="pt-BR"/>
-        </w:rPr>
-      </w:pPr>
-      <w:r>
-        <w:rPr>
-          <w:sz w:val="24"/>
-          <w:szCs w:val="24"/>
-          <w:lang w:eastAsia="pt-BR"/>
-        </w:rPr>
+        </w:rPr>
+      </w:pPr>
+      <w:r>
+        <w:rPr/>
       </w:r>
     </w:p>
     <w:p>
@@ -11058,15 +10327,10 @@
         <w:rPr>
           <w:sz w:val="24"/>
           <w:szCs w:val="24"/>
-          <w:lang w:eastAsia="pt-BR"/>
-        </w:rPr>
-      </w:pPr>
-      <w:r>
-        <w:rPr>
-          <w:sz w:val="24"/>
-          <w:szCs w:val="24"/>
-          <w:lang w:eastAsia="pt-BR"/>
-        </w:rPr>
+        </w:rPr>
+      </w:pPr>
+      <w:r>
+        <w:rPr/>
       </w:r>
     </w:p>
     <w:p>
@@ -11081,15 +10345,10 @@
         <w:rPr>
           <w:sz w:val="24"/>
           <w:szCs w:val="24"/>
-          <w:lang w:eastAsia="pt-BR"/>
-        </w:rPr>
-      </w:pPr>
-      <w:r>
-        <w:rPr>
-          <w:sz w:val="24"/>
-          <w:szCs w:val="24"/>
-          <w:lang w:eastAsia="pt-BR"/>
-        </w:rPr>
+        </w:rPr>
+      </w:pPr>
+      <w:r>
+        <w:rPr/>
       </w:r>
     </w:p>
     <w:p>
@@ -11102,14 +10361,12 @@
         <w:spacing w:before="0" w:after="600"/>
         <w:ind w:hanging="0" w:left="227"/>
         <w:rPr>
-          <w:lang w:eastAsia="pt-BR"/>
-        </w:rPr>
-      </w:pPr>
-      <w:r>
-        <w:rPr>
-          <w:sz w:val="24"/>
-          <w:szCs w:val="24"/>
-        </w:rPr>
+          <w:sz w:val="24"/>
+          <w:szCs w:val="24"/>
+        </w:rPr>
+      </w:pPr>
+      <w:r>
+        <w:rPr/>
       </w:r>
     </w:p>
     <w:p>
@@ -11126,8 +10383,170 @@
           <w:szCs w:val="24"/>
         </w:rPr>
       </w:pPr>
-      <w:bookmarkStart w:id="19" w:name="_Toc452414474"/>
-      <w:bookmarkStart w:id="20" w:name="_Toc297219007"/>
+      <w:r>
+        <w:rPr/>
+      </w:r>
+    </w:p>
+    <w:p>
+      <w:pPr>
+        <w:pStyle w:val="Titulo1"/>
+        <w:numPr>
+          <w:ilvl w:val="0"/>
+          <w:numId w:val="0"/>
+        </w:numPr>
+        <w:spacing w:before="0" w:after="600"/>
+        <w:ind w:hanging="0" w:left="227"/>
+        <w:rPr>
+          <w:sz w:val="24"/>
+          <w:szCs w:val="24"/>
+        </w:rPr>
+      </w:pPr>
+      <w:r>
+        <w:rPr/>
+      </w:r>
+    </w:p>
+    <w:p>
+      <w:pPr>
+        <w:pStyle w:val="Titulo1"/>
+        <w:numPr>
+          <w:ilvl w:val="0"/>
+          <w:numId w:val="0"/>
+        </w:numPr>
+        <w:spacing w:before="0" w:after="600"/>
+        <w:ind w:hanging="0" w:left="227"/>
+        <w:rPr>
+          <w:sz w:val="24"/>
+          <w:szCs w:val="24"/>
+        </w:rPr>
+      </w:pPr>
+      <w:r>
+        <w:rPr/>
+      </w:r>
+    </w:p>
+    <w:p>
+      <w:pPr>
+        <w:pStyle w:val="Titulo1"/>
+        <w:numPr>
+          <w:ilvl w:val="0"/>
+          <w:numId w:val="0"/>
+        </w:numPr>
+        <w:spacing w:before="0" w:after="600"/>
+        <w:ind w:hanging="0" w:left="227"/>
+        <w:rPr>
+          <w:sz w:val="24"/>
+          <w:szCs w:val="24"/>
+        </w:rPr>
+      </w:pPr>
+      <w:r>
+        <w:rPr/>
+      </w:r>
+    </w:p>
+    <w:p>
+      <w:pPr>
+        <w:pStyle w:val="Titulo1"/>
+        <w:numPr>
+          <w:ilvl w:val="0"/>
+          <w:numId w:val="0"/>
+        </w:numPr>
+        <w:spacing w:before="0" w:after="600"/>
+        <w:ind w:hanging="0" w:left="227"/>
+        <w:rPr>
+          <w:sz w:val="24"/>
+          <w:szCs w:val="24"/>
+        </w:rPr>
+      </w:pPr>
+      <w:r>
+        <w:rPr/>
+      </w:r>
+    </w:p>
+    <w:p>
+      <w:pPr>
+        <w:pStyle w:val="Titulo1"/>
+        <w:numPr>
+          <w:ilvl w:val="0"/>
+          <w:numId w:val="0"/>
+        </w:numPr>
+        <w:spacing w:before="0" w:after="600"/>
+        <w:ind w:hanging="0" w:left="227"/>
+        <w:rPr>
+          <w:sz w:val="24"/>
+          <w:szCs w:val="24"/>
+        </w:rPr>
+      </w:pPr>
+      <w:r>
+        <w:rPr/>
+      </w:r>
+    </w:p>
+    <w:p>
+      <w:pPr>
+        <w:pStyle w:val="Titulo1"/>
+        <w:numPr>
+          <w:ilvl w:val="0"/>
+          <w:numId w:val="0"/>
+        </w:numPr>
+        <w:spacing w:before="0" w:after="600"/>
+        <w:ind w:hanging="0" w:left="227"/>
+        <w:rPr>
+          <w:sz w:val="24"/>
+          <w:szCs w:val="24"/>
+        </w:rPr>
+      </w:pPr>
+      <w:r>
+        <w:rPr/>
+      </w:r>
+    </w:p>
+    <w:p>
+      <w:pPr>
+        <w:pStyle w:val="Titulo1"/>
+        <w:numPr>
+          <w:ilvl w:val="0"/>
+          <w:numId w:val="0"/>
+        </w:numPr>
+        <w:spacing w:before="0" w:after="600"/>
+        <w:ind w:hanging="0" w:left="227"/>
+        <w:rPr>
+          <w:sz w:val="24"/>
+          <w:szCs w:val="24"/>
+        </w:rPr>
+      </w:pPr>
+      <w:r>
+        <w:rPr/>
+      </w:r>
+    </w:p>
+    <w:p>
+      <w:pPr>
+        <w:pStyle w:val="Titulo1"/>
+        <w:numPr>
+          <w:ilvl w:val="0"/>
+          <w:numId w:val="0"/>
+        </w:numPr>
+        <w:spacing w:before="0" w:after="600"/>
+        <w:ind w:hanging="0" w:left="227"/>
+        <w:rPr>
+          <w:sz w:val="24"/>
+          <w:szCs w:val="24"/>
+        </w:rPr>
+      </w:pPr>
+      <w:r>
+        <w:rPr/>
+      </w:r>
+    </w:p>
+    <w:p>
+      <w:pPr>
+        <w:pStyle w:val="Titulo1"/>
+        <w:numPr>
+          <w:ilvl w:val="0"/>
+          <w:numId w:val="0"/>
+        </w:numPr>
+        <w:spacing w:before="0" w:after="600"/>
+        <w:ind w:hanging="0" w:left="227"/>
+        <w:rPr>
+          <w:sz w:val="24"/>
+          <w:szCs w:val="24"/>
+        </w:rPr>
+      </w:pPr>
+      <w:bookmarkStart w:id="19" w:name="_Toc297219007"/>
+      <w:bookmarkStart w:id="20" w:name="_Toc452414474"/>
       <w:bookmarkEnd w:id="19"/>
       <w:bookmarkEnd w:id="20"/>
       <w:r>
@@ -11169,8 +10588,8 @@
           <w:szCs w:val="24"/>
         </w:rPr>
       </w:pPr>
-      <w:bookmarkStart w:id="21" w:name="_Toc452414475"/>
-      <w:bookmarkStart w:id="22" w:name="_Toc297219008"/>
+      <w:bookmarkStart w:id="21" w:name="_Toc297219008"/>
+      <w:bookmarkStart w:id="22" w:name="_Toc452414475"/>
       <w:r>
         <w:rPr>
           <w:sz w:val="24"/>
@@ -11803,8 +11222,8 @@
           <w:szCs w:val="24"/>
         </w:rPr>
       </w:pPr>
-      <w:bookmarkStart w:id="23" w:name="_Toc452414477"/>
-      <w:bookmarkStart w:id="24" w:name="_Toc297219010"/>
+      <w:bookmarkStart w:id="23" w:name="_Toc297219010"/>
+      <w:bookmarkStart w:id="24" w:name="_Toc452414477"/>
       <w:r>
         <w:rPr>
           <w:sz w:val="24"/>
@@ -12307,7 +11726,7 @@
       </w:r>
     </w:p>
     <w:sectPr>
-      <w:headerReference w:type="default" r:id="rId21"/>
+      <w:headerReference w:type="default" r:id="rId22"/>
       <w:type w:val="nextPage"/>
       <w:pgSz w:w="11906" w:h="16838"/>
       <w:pgMar w:left="1701" w:right="1134" w:gutter="0" w:header="709" w:top="1701" w:footer="0" w:bottom="1134"/>

</xml_diff>

<commit_message>
arrumando design, sumario e lista de imagens
</commit_message>
<xml_diff>
--- a/TCC_RomieLink.docx
+++ b/TCC_RomieLink.docx
@@ -2214,7 +2214,7 @@
           <w:sz w:val="24"/>
           <w:szCs w:val="24"/>
         </w:rPr>
-        <w:t>20</w:t>
+        <w:t>21</w:t>
       </w:r>
     </w:p>
     <w:p>
@@ -2268,7 +2268,7 @@
           <w:sz w:val="24"/>
           <w:szCs w:val="24"/>
         </w:rPr>
-        <w:t>20</w:t>
+        <w:t>24</w:t>
       </w:r>
     </w:p>
     <w:p>
@@ -2322,7 +2322,7 @@
           <w:sz w:val="24"/>
           <w:szCs w:val="24"/>
         </w:rPr>
-        <w:t>20</w:t>
+        <w:t>25</w:t>
       </w:r>
     </w:p>
     <w:p>
@@ -2356,7 +2356,7 @@
           <w:sz w:val="24"/>
           <w:szCs w:val="24"/>
         </w:rPr>
-        <w:t>20</w:t>
+        <w:t>26</w:t>
       </w:r>
     </w:p>
     <w:p>
@@ -2390,7 +2390,7 @@
           <w:sz w:val="24"/>
           <w:szCs w:val="24"/>
         </w:rPr>
-        <w:t>20</w:t>
+        <w:t>27</w:t>
       </w:r>
     </w:p>
     <w:p>
@@ -2424,7 +2424,7 @@
           <w:sz w:val="24"/>
           <w:szCs w:val="24"/>
         </w:rPr>
-        <w:t>20</w:t>
+        <w:t>28</w:t>
       </w:r>
     </w:p>
     <w:p>
@@ -2458,7 +2458,7 @@
           <w:sz w:val="24"/>
           <w:szCs w:val="24"/>
         </w:rPr>
-        <w:t>20</w:t>
+        <w:t>29</w:t>
       </w:r>
     </w:p>
     <w:p>
@@ -2492,7 +2492,7 @@
           <w:sz w:val="24"/>
           <w:szCs w:val="24"/>
         </w:rPr>
-        <w:t>20</w:t>
+        <w:t>29</w:t>
       </w:r>
     </w:p>
     <w:p>
@@ -2526,7 +2526,7 @@
           <w:sz w:val="24"/>
           <w:szCs w:val="24"/>
         </w:rPr>
-        <w:t>20</w:t>
+        <w:t>30</w:t>
       </w:r>
     </w:p>
     <w:p>
@@ -2560,7 +2560,7 @@
           <w:sz w:val="24"/>
           <w:szCs w:val="24"/>
         </w:rPr>
-        <w:t>20</w:t>
+        <w:t>31</w:t>
       </w:r>
     </w:p>
     <w:p>
@@ -2594,7 +2594,7 @@
           <w:sz w:val="24"/>
           <w:szCs w:val="24"/>
         </w:rPr>
-        <w:t>20</w:t>
+        <w:t>40</w:t>
       </w:r>
     </w:p>
     <w:p>
@@ -2628,7 +2628,7 @@
           <w:sz w:val="24"/>
           <w:szCs w:val="24"/>
         </w:rPr>
-        <w:t>20</w:t>
+        <w:t>42</w:t>
       </w:r>
     </w:p>
     <w:p>
@@ -2638,19 +2638,45 @@
         <w:ind w:hanging="0" w:left="0"/>
         <w:rPr>
           <w:rFonts w:ascii="Arial" w:hAnsi="Arial"/>
-          <w:sz w:val="24"/>
-          <w:szCs w:val="24"/>
-        </w:rPr>
-      </w:pPr>
-      <w:r>
-        <w:rPr>
-          <w:rFonts w:ascii="Arial" w:hAnsi="Arial"/>
-          <w:b w:val="false"/>
-          <w:bCs w:val="false"/>
-          <w:sz w:val="24"/>
-          <w:szCs w:val="24"/>
-        </w:rPr>
-        <w:t>Quadro 1: Tabela comparativa……………………………………………………………31</w:t>
+          <w:b w:val="false"/>
+          <w:bCs w:val="false"/>
+          <w:sz w:val="24"/>
+          <w:szCs w:val="24"/>
+        </w:rPr>
+      </w:pPr>
+      <w:r>
+        <w:rPr>
+          <w:rFonts w:ascii="Arial" w:hAnsi="Arial"/>
+          <w:b w:val="false"/>
+          <w:bCs w:val="false"/>
+          <w:sz w:val="24"/>
+          <w:szCs w:val="24"/>
+        </w:rPr>
+        <w:t xml:space="preserve">Figura 14: Escolha das cores pela ferramenta </w:t>
+      </w:r>
+      <w:r>
+        <w:rPr>
+          <w:rFonts w:ascii="Arial" w:hAnsi="Arial"/>
+          <w:b w:val="false"/>
+          <w:bCs w:val="false"/>
+          <w:i/>
+          <w:iCs/>
+          <w:sz w:val="24"/>
+          <w:szCs w:val="24"/>
+        </w:rPr>
+        <w:t>Adobe Color</w:t>
+      </w:r>
+      <w:r>
+        <w:rPr>
+          <w:rFonts w:ascii="Arial" w:hAnsi="Arial"/>
+          <w:b w:val="false"/>
+          <w:bCs w:val="false"/>
+          <w:i w:val="false"/>
+          <w:iCs w:val="false"/>
+          <w:sz w:val="24"/>
+          <w:szCs w:val="24"/>
+        </w:rPr>
+        <w:t>………………………….45</w:t>
       </w:r>
     </w:p>
     <w:p>
@@ -2660,39 +2686,23 @@
         <w:ind w:hanging="0" w:left="0"/>
         <w:rPr>
           <w:rFonts w:ascii="Arial" w:hAnsi="Arial"/>
-          <w:sz w:val="24"/>
-          <w:szCs w:val="24"/>
-        </w:rPr>
-      </w:pPr>
-      <w:r>
-        <w:rPr>
-          <w:rFonts w:ascii="Arial" w:hAnsi="Arial"/>
-          <w:b w:val="false"/>
-          <w:bCs w:val="false"/>
-          <w:sz w:val="24"/>
-          <w:szCs w:val="24"/>
-        </w:rPr>
-        <w:t xml:space="preserve">Quadro </w:t>
-      </w:r>
-      <w:r>
-        <w:rPr>
-          <w:rFonts w:ascii="Arial" w:hAnsi="Arial"/>
-          <w:b w:val="false"/>
-          <w:bCs w:val="false"/>
-          <w:sz w:val="24"/>
-          <w:szCs w:val="24"/>
-        </w:rPr>
-        <w:t>2: Requisitos Funcionais para o Usuário Comum…………………………….</w:t>
-      </w:r>
-      <w:r>
-        <w:rPr>
-          <w:rFonts w:ascii="Arial" w:hAnsi="Arial"/>
-          <w:b w:val="false"/>
-          <w:bCs w:val="false"/>
-          <w:sz w:val="24"/>
-          <w:szCs w:val="24"/>
-        </w:rPr>
-        <w:t>34</w:t>
+          <w:b w:val="false"/>
+          <w:bCs w:val="false"/>
+          <w:sz w:val="24"/>
+          <w:szCs w:val="24"/>
+        </w:rPr>
+      </w:pPr>
+      <w:r>
+        <w:rPr>
+          <w:rFonts w:ascii="Arial" w:hAnsi="Arial"/>
+          <w:b w:val="false"/>
+          <w:bCs w:val="false"/>
+          <w:i w:val="false"/>
+          <w:iCs w:val="false"/>
+          <w:sz w:val="24"/>
+          <w:szCs w:val="24"/>
+        </w:rPr>
+        <w:t>Figura 15: Fonte escolhida para o título e subtítulo…………………………………….47</w:t>
       </w:r>
     </w:p>
     <w:p>
@@ -2702,97 +2712,23 @@
         <w:ind w:hanging="0" w:left="0"/>
         <w:rPr>
           <w:rFonts w:ascii="Arial" w:hAnsi="Arial"/>
-          <w:sz w:val="24"/>
-          <w:szCs w:val="24"/>
-        </w:rPr>
-      </w:pPr>
-      <w:r>
-        <w:rPr>
-          <w:rFonts w:ascii="Arial" w:hAnsi="Arial"/>
-          <w:b w:val="false"/>
-          <w:bCs w:val="false"/>
-          <w:sz w:val="24"/>
-          <w:szCs w:val="24"/>
-        </w:rPr>
-        <w:t>Quadro</w:t>
-      </w:r>
-      <w:r>
-        <w:rPr>
-          <w:rFonts w:ascii="Arial" w:hAnsi="Arial"/>
-          <w:b w:val="false"/>
-          <w:bCs w:val="false"/>
-          <w:sz w:val="24"/>
-          <w:szCs w:val="24"/>
-        </w:rPr>
-        <w:t xml:space="preserve"> 3: Requisitos Funcionais para o Proprietário……………………………….….</w:t>
-      </w:r>
-      <w:r>
-        <w:rPr>
-          <w:rFonts w:ascii="Arial" w:hAnsi="Arial"/>
-          <w:b w:val="false"/>
-          <w:bCs w:val="false"/>
-          <w:sz w:val="24"/>
-          <w:szCs w:val="24"/>
-        </w:rPr>
-        <w:t>36</w:t>
-      </w:r>
-    </w:p>
-    <w:p>
-      <w:pPr>
-        <w:pStyle w:val="TextodoTrabalho"/>
-        <w:ind w:hanging="0"/>
-        <w:jc w:val="left"/>
-        <w:rPr>
-          <w:rFonts w:ascii="Arial" w:hAnsi="Arial"/>
-          <w:sz w:val="24"/>
-          <w:szCs w:val="24"/>
-        </w:rPr>
-      </w:pPr>
-      <w:r>
-        <w:rPr>
-          <w:rFonts w:ascii="Arial" w:hAnsi="Arial"/>
-          <w:b w:val="false"/>
-          <w:bCs w:val="false"/>
-          <w:sz w:val="24"/>
-          <w:szCs w:val="24"/>
-        </w:rPr>
-        <w:t>Quadro 4: Requisitos Não Funcionais…………………………………………….……..37</w:t>
-      </w:r>
-    </w:p>
-    <w:p>
-      <w:pPr>
-        <w:pStyle w:val="TextodoTrabalho"/>
-        <w:ind w:hanging="0"/>
-        <w:jc w:val="left"/>
-        <w:rPr>
-          <w:b w:val="false"/>
-          <w:bCs w:val="false"/>
-        </w:rPr>
-      </w:pPr>
-      <w:r>
-        <w:rPr>
-          <w:rFonts w:ascii="Arial" w:hAnsi="Arial"/>
-          <w:sz w:val="24"/>
-          <w:szCs w:val="24"/>
-        </w:rPr>
-      </w:r>
-    </w:p>
-    <w:p>
-      <w:pPr>
-        <w:pStyle w:val="TextodoTrabalho"/>
-        <w:ind w:hanging="0"/>
-        <w:jc w:val="left"/>
-        <w:rPr>
-          <w:b w:val="false"/>
-          <w:bCs w:val="false"/>
-        </w:rPr>
-      </w:pPr>
-      <w:r>
-        <w:rPr>
-          <w:rFonts w:ascii="Arial" w:hAnsi="Arial"/>
-          <w:sz w:val="24"/>
-          <w:szCs w:val="24"/>
-        </w:rPr>
+          <w:b w:val="false"/>
+          <w:bCs w:val="false"/>
+          <w:sz w:val="24"/>
+          <w:szCs w:val="24"/>
+        </w:rPr>
+      </w:pPr>
+      <w:r>
+        <w:rPr>
+          <w:rFonts w:ascii="Arial" w:hAnsi="Arial"/>
+          <w:b w:val="false"/>
+          <w:bCs w:val="false"/>
+          <w:i w:val="false"/>
+          <w:iCs w:val="false"/>
+          <w:sz w:val="24"/>
+          <w:szCs w:val="24"/>
+        </w:rPr>
+        <w:t>Figura 16: Fonte escolhida para o corpo do texto………………………………………47</w:t>
       </w:r>
     </w:p>
     <w:p>
@@ -2802,16 +2738,23 @@
         <w:ind w:hanging="0" w:left="0"/>
         <w:rPr>
           <w:rFonts w:ascii="Arial" w:hAnsi="Arial"/>
-          <w:sz w:val="24"/>
-          <w:szCs w:val="24"/>
-        </w:rPr>
-      </w:pPr>
-      <w:r>
-        <w:rPr>
-          <w:rFonts w:ascii="Arial" w:hAnsi="Arial"/>
-          <w:sz w:val="24"/>
-          <w:szCs w:val="24"/>
-        </w:rPr>
+          <w:b w:val="false"/>
+          <w:bCs w:val="false"/>
+          <w:sz w:val="24"/>
+          <w:szCs w:val="24"/>
+        </w:rPr>
+      </w:pPr>
+      <w:r>
+        <w:rPr>
+          <w:rFonts w:ascii="Arial" w:hAnsi="Arial"/>
+          <w:b w:val="false"/>
+          <w:bCs w:val="false"/>
+          <w:i w:val="false"/>
+          <w:iCs w:val="false"/>
+          <w:sz w:val="24"/>
+          <w:szCs w:val="24"/>
+        </w:rPr>
+        <w:t>Figura 17: Logotipo do sistema…………………………………………………………...48</w:t>
       </w:r>
     </w:p>
     <w:p>
@@ -2828,9 +2771,12 @@
       <w:r>
         <w:rPr>
           <w:rFonts w:ascii="Arial" w:hAnsi="Arial"/>
-          <w:sz w:val="24"/>
-          <w:szCs w:val="24"/>
-        </w:rPr>
+          <w:b w:val="false"/>
+          <w:bCs w:val="false"/>
+          <w:sz w:val="24"/>
+          <w:szCs w:val="24"/>
+        </w:rPr>
+        <w:t>Quadro 1: Tabela comparativa……………………………………………………………31</w:t>
       </w:r>
     </w:p>
     <w:p>
@@ -2847,9 +2793,32 @@
       <w:r>
         <w:rPr>
           <w:rFonts w:ascii="Arial" w:hAnsi="Arial"/>
-          <w:sz w:val="24"/>
-          <w:szCs w:val="24"/>
-        </w:rPr>
+          <w:b w:val="false"/>
+          <w:bCs w:val="false"/>
+          <w:sz w:val="24"/>
+          <w:szCs w:val="24"/>
+        </w:rPr>
+        <w:t xml:space="preserve">Quadro </w:t>
+      </w:r>
+      <w:r>
+        <w:rPr>
+          <w:rFonts w:ascii="Arial" w:hAnsi="Arial"/>
+          <w:b w:val="false"/>
+          <w:bCs w:val="false"/>
+          <w:sz w:val="24"/>
+          <w:szCs w:val="24"/>
+        </w:rPr>
+        <w:t>2: Requisitos Funcionais para o Usuário Comum…………………………….</w:t>
+      </w:r>
+      <w:r>
+        <w:rPr>
+          <w:rFonts w:ascii="Arial" w:hAnsi="Arial"/>
+          <w:b w:val="false"/>
+          <w:bCs w:val="false"/>
+          <w:sz w:val="24"/>
+          <w:szCs w:val="24"/>
+        </w:rPr>
+        <w:t>34</w:t>
       </w:r>
     </w:p>
     <w:p>
@@ -2866,6 +2835,87 @@
       <w:r>
         <w:rPr>
           <w:rFonts w:ascii="Arial" w:hAnsi="Arial"/>
+          <w:b w:val="false"/>
+          <w:bCs w:val="false"/>
+          <w:sz w:val="24"/>
+          <w:szCs w:val="24"/>
+        </w:rPr>
+        <w:t>Quadro</w:t>
+      </w:r>
+      <w:r>
+        <w:rPr>
+          <w:rFonts w:ascii="Arial" w:hAnsi="Arial"/>
+          <w:b w:val="false"/>
+          <w:bCs w:val="false"/>
+          <w:sz w:val="24"/>
+          <w:szCs w:val="24"/>
+        </w:rPr>
+        <w:t xml:space="preserve"> 3: Requisitos Funcionais para o Proprietário……………………………….….</w:t>
+      </w:r>
+      <w:r>
+        <w:rPr>
+          <w:rFonts w:ascii="Arial" w:hAnsi="Arial"/>
+          <w:b w:val="false"/>
+          <w:bCs w:val="false"/>
+          <w:sz w:val="24"/>
+          <w:szCs w:val="24"/>
+        </w:rPr>
+        <w:t>36</w:t>
+      </w:r>
+    </w:p>
+    <w:p>
+      <w:pPr>
+        <w:pStyle w:val="TextodoTrabalho"/>
+        <w:ind w:hanging="0"/>
+        <w:jc w:val="left"/>
+        <w:rPr>
+          <w:rFonts w:ascii="Arial" w:hAnsi="Arial"/>
+          <w:sz w:val="24"/>
+          <w:szCs w:val="24"/>
+        </w:rPr>
+      </w:pPr>
+      <w:r>
+        <w:rPr>
+          <w:rFonts w:ascii="Arial" w:hAnsi="Arial"/>
+          <w:b w:val="false"/>
+          <w:bCs w:val="false"/>
+          <w:sz w:val="24"/>
+          <w:szCs w:val="24"/>
+        </w:rPr>
+        <w:t>Quadro 4: Requisitos Não Funcionais…………………………………………….……..37</w:t>
+      </w:r>
+    </w:p>
+    <w:p>
+      <w:pPr>
+        <w:pStyle w:val="TextodoTrabalho"/>
+        <w:ind w:hanging="0"/>
+        <w:jc w:val="left"/>
+        <w:rPr>
+          <w:b w:val="false"/>
+          <w:bCs w:val="false"/>
+        </w:rPr>
+      </w:pPr>
+      <w:r>
+        <w:rPr>
+          <w:rFonts w:ascii="Arial" w:hAnsi="Arial"/>
+          <w:sz w:val="24"/>
+          <w:szCs w:val="24"/>
+        </w:rPr>
+      </w:r>
+    </w:p>
+    <w:p>
+      <w:pPr>
+        <w:pStyle w:val="TextodoTrabalho"/>
+        <w:ind w:hanging="0"/>
+        <w:jc w:val="left"/>
+        <w:rPr>
+          <w:b w:val="false"/>
+          <w:bCs w:val="false"/>
+        </w:rPr>
+      </w:pPr>
+      <w:r>
+        <w:rPr>
+          <w:rFonts w:ascii="Arial" w:hAnsi="Arial"/>
           <w:sz w:val="24"/>
           <w:szCs w:val="24"/>
         </w:rPr>
@@ -2904,9 +2954,12 @@
       <w:r>
         <w:rPr>
           <w:rFonts w:ascii="Arial" w:hAnsi="Arial"/>
-          <w:sz w:val="24"/>
-          <w:szCs w:val="24"/>
-        </w:rPr>
+          <w:b/>
+          <w:bCs/>
+          <w:sz w:val="24"/>
+          <w:szCs w:val="24"/>
+        </w:rPr>
+        <w:t>Sumário</w:t>
       </w:r>
     </w:p>
     <w:p>
@@ -2931,64 +2984,7 @@
     <w:p>
       <w:pPr>
         <w:pStyle w:val="Formataodoresumo"/>
-        <w:spacing w:lineRule="auto" w:line="240"/>
-        <w:ind w:hanging="0" w:left="0"/>
-        <w:rPr>
-          <w:rFonts w:ascii="Arial" w:hAnsi="Arial"/>
-          <w:sz w:val="24"/>
-          <w:szCs w:val="24"/>
-        </w:rPr>
-      </w:pPr>
-      <w:r>
-        <w:rPr>
-          <w:rFonts w:ascii="Arial" w:hAnsi="Arial"/>
-          <w:sz w:val="24"/>
-          <w:szCs w:val="24"/>
-        </w:rPr>
-      </w:r>
-    </w:p>
-    <w:p>
-      <w:pPr>
-        <w:pStyle w:val="Formataodoresumo"/>
-        <w:spacing w:lineRule="auto" w:line="240"/>
-        <w:ind w:hanging="0" w:left="0"/>
-        <w:rPr>
-          <w:rFonts w:ascii="Arial" w:hAnsi="Arial"/>
-          <w:sz w:val="24"/>
-          <w:szCs w:val="24"/>
-        </w:rPr>
-      </w:pPr>
-      <w:r>
-        <w:rPr>
-          <w:rFonts w:ascii="Arial" w:hAnsi="Arial"/>
-          <w:sz w:val="24"/>
-          <w:szCs w:val="24"/>
-        </w:rPr>
-      </w:r>
-    </w:p>
-    <w:p>
-      <w:pPr>
-        <w:pStyle w:val="Formataodoresumo"/>
-        <w:spacing w:lineRule="auto" w:line="240"/>
-        <w:ind w:hanging="0" w:left="0"/>
-        <w:rPr>
-          <w:rFonts w:ascii="Arial" w:hAnsi="Arial"/>
-          <w:sz w:val="24"/>
-          <w:szCs w:val="24"/>
-        </w:rPr>
-      </w:pPr>
-      <w:r>
-        <w:rPr>
-          <w:rFonts w:ascii="Arial" w:hAnsi="Arial"/>
-          <w:sz w:val="24"/>
-          <w:szCs w:val="24"/>
-        </w:rPr>
-      </w:r>
-    </w:p>
-    <w:p>
-      <w:pPr>
-        <w:pStyle w:val="Formataodoresumo"/>
-        <w:spacing w:lineRule="auto" w:line="240"/>
+        <w:spacing w:lineRule="auto" w:line="240" w:before="0" w:after="129"/>
         <w:ind w:hanging="0" w:left="0"/>
         <w:rPr>
           <w:rFonts w:ascii="Arial" w:hAnsi="Arial"/>
@@ -3004,32 +3000,33 @@
           <w:sz w:val="24"/>
           <w:szCs w:val="24"/>
         </w:rPr>
-        <w:t>Sumário</w:t>
+        <w:t>1 Introdução</w:t>
+      </w:r>
+      <w:r>
+        <w:rPr>
+          <w:rFonts w:ascii="Arial" w:hAnsi="Arial"/>
+          <w:b w:val="false"/>
+          <w:bCs w:val="false"/>
+          <w:sz w:val="24"/>
+          <w:szCs w:val="24"/>
+        </w:rPr>
+        <w:t>………………………………………………………………………………..</w:t>
+      </w:r>
+      <w:r>
+        <w:rPr>
+          <w:rFonts w:ascii="Arial" w:hAnsi="Arial"/>
+          <w:b w:val="false"/>
+          <w:bCs w:val="false"/>
+          <w:sz w:val="24"/>
+          <w:szCs w:val="24"/>
+        </w:rPr>
+        <w:t>13</w:t>
       </w:r>
     </w:p>
     <w:p>
       <w:pPr>
         <w:pStyle w:val="Formataodoresumo"/>
-        <w:spacing w:lineRule="auto" w:line="240"/>
-        <w:ind w:hanging="0" w:left="0"/>
-        <w:rPr>
-          <w:rFonts w:ascii="Arial" w:hAnsi="Arial"/>
-          <w:sz w:val="24"/>
-          <w:szCs w:val="24"/>
-        </w:rPr>
-      </w:pPr>
-      <w:r>
-        <w:rPr>
-          <w:rFonts w:ascii="Arial" w:hAnsi="Arial"/>
-          <w:sz w:val="24"/>
-          <w:szCs w:val="24"/>
-        </w:rPr>
-      </w:r>
-    </w:p>
-    <w:p>
-      <w:pPr>
-        <w:pStyle w:val="Formataodoresumo"/>
-        <w:spacing w:lineRule="auto" w:line="240"/>
+        <w:spacing w:lineRule="auto" w:line="240" w:before="0" w:after="186"/>
         <w:ind w:hanging="0" w:left="0"/>
         <w:rPr>
           <w:rFonts w:ascii="Arial" w:hAnsi="Arial"/>
@@ -3045,40 +3042,8 @@
           <w:sz w:val="24"/>
           <w:szCs w:val="24"/>
         </w:rPr>
-        <w:t>1 Introdução</w:t>
-      </w:r>
-      <w:r>
-        <w:rPr>
-          <w:rFonts w:ascii="Arial" w:hAnsi="Arial"/>
-          <w:b w:val="false"/>
-          <w:bCs w:val="false"/>
-          <w:sz w:val="24"/>
-          <w:szCs w:val="24"/>
-        </w:rPr>
-        <w:t>………………………………………………………………………………..</w:t>
-      </w:r>
-      <w:r>
-        <w:rPr>
-          <w:rFonts w:ascii="Arial" w:hAnsi="Arial"/>
-          <w:b w:val="false"/>
-          <w:bCs w:val="false"/>
-          <w:sz w:val="24"/>
-          <w:szCs w:val="24"/>
-        </w:rPr>
-        <w:t>13</w:t>
-      </w:r>
-    </w:p>
-    <w:p>
-      <w:pPr>
-        <w:pStyle w:val="Formataodoresumo"/>
-        <w:spacing w:lineRule="auto" w:line="240" w:before="0" w:after="243"/>
-        <w:ind w:hanging="0" w:left="0"/>
-        <w:rPr>
-          <w:rFonts w:ascii="Arial" w:hAnsi="Arial"/>
-          <w:sz w:val="24"/>
-          <w:szCs w:val="24"/>
-        </w:rPr>
-      </w:pPr>
+        <w:t>2 Compartilhamento de im</w:t>
+      </w:r>
       <w:r>
         <w:rPr>
           <w:rFonts w:ascii="Arial" w:hAnsi="Arial"/>
@@ -3087,7 +3052,17 @@
           <w:sz w:val="24"/>
           <w:szCs w:val="24"/>
         </w:rPr>
-        <w:t>2 Compartilhamento de imoveis</w:t>
+        <w:t>ó</w:t>
+      </w:r>
+      <w:r>
+        <w:rPr>
+          <w:rFonts w:ascii="Arial" w:hAnsi="Arial"/>
+          <w:b/>
+          <w:bCs/>
+          <w:sz w:val="24"/>
+          <w:szCs w:val="24"/>
+        </w:rPr>
+        <w:t>veis</w:t>
       </w:r>
       <w:r>
         <w:rPr>
@@ -3144,7 +3119,7 @@
     <w:p>
       <w:pPr>
         <w:pStyle w:val="Formataodoresumo"/>
-        <w:spacing w:lineRule="auto" w:line="240" w:before="0" w:after="243"/>
+        <w:spacing w:lineRule="auto" w:line="240" w:before="0" w:after="186"/>
         <w:ind w:hanging="0" w:left="0"/>
         <w:rPr>
           <w:rFonts w:ascii="Arial" w:hAnsi="Arial"/>
@@ -3422,19 +3397,387 @@
         <w:pStyle w:val="TextodoTrabalho"/>
         <w:ind w:hanging="0"/>
         <w:rPr>
-          <w:rFonts w:cs="Arial"/>
-          <w:b w:val="false"/>
-          <w:bCs w:val="false"/>
+          <w:rFonts w:ascii="Arial" w:hAnsi="Arial"/>
+          <w:b/>
+          <w:bCs/>
+          <w:sz w:val="24"/>
+          <w:szCs w:val="24"/>
+        </w:rPr>
+      </w:pPr>
+      <w:r>
+        <w:rPr>
+          <w:rFonts w:cs="Arial" w:ascii="Arial" w:hAnsi="Arial"/>
+          <w:b/>
+          <w:bCs/>
+          <w:sz w:val="24"/>
+          <w:szCs w:val="24"/>
           <w:shd w:fill="auto" w:val="clear"/>
           <w:lang w:eastAsia="pt-BR"/>
         </w:rPr>
-      </w:pPr>
-      <w:r>
-        <w:rPr>
-          <w:rFonts w:ascii="Arial" w:hAnsi="Arial"/>
-          <w:sz w:val="24"/>
-          <w:szCs w:val="24"/>
-        </w:rPr>
+        <w:t>5 MODELAGEM DO SISTEMA</w:t>
+      </w:r>
+      <w:r>
+        <w:rPr>
+          <w:rFonts w:cs="Arial" w:ascii="Arial" w:hAnsi="Arial"/>
+          <w:b w:val="false"/>
+          <w:bCs w:val="false"/>
+          <w:sz w:val="24"/>
+          <w:szCs w:val="24"/>
+          <w:shd w:fill="auto" w:val="clear"/>
+          <w:lang w:eastAsia="pt-BR"/>
+        </w:rPr>
+        <w:t>…………………………………………………………..38</w:t>
+      </w:r>
+    </w:p>
+    <w:p>
+      <w:pPr>
+        <w:pStyle w:val="TextodoTrabalho"/>
+        <w:ind w:hanging="0"/>
+        <w:rPr>
+          <w:rFonts w:ascii="Arial" w:hAnsi="Arial"/>
+          <w:b w:val="false"/>
+          <w:bCs w:val="false"/>
+          <w:sz w:val="24"/>
+          <w:szCs w:val="24"/>
+        </w:rPr>
+      </w:pPr>
+      <w:r>
+        <w:rPr>
+          <w:rFonts w:cs="Arial" w:ascii="Arial" w:hAnsi="Arial"/>
+          <w:b w:val="false"/>
+          <w:bCs w:val="false"/>
+          <w:sz w:val="24"/>
+          <w:szCs w:val="24"/>
+          <w:shd w:fill="auto" w:val="clear"/>
+          <w:lang w:eastAsia="pt-BR"/>
+        </w:rPr>
+        <w:t>5.1 Diagrama de Caso de Uso……………………………………………………………39</w:t>
+      </w:r>
+    </w:p>
+    <w:p>
+      <w:pPr>
+        <w:pStyle w:val="TextodoTrabalho"/>
+        <w:ind w:hanging="0"/>
+        <w:rPr>
+          <w:rFonts w:ascii="Arial" w:hAnsi="Arial"/>
+          <w:b w:val="false"/>
+          <w:bCs w:val="false"/>
+          <w:sz w:val="24"/>
+          <w:szCs w:val="24"/>
+        </w:rPr>
+      </w:pPr>
+      <w:r>
+        <w:rPr>
+          <w:rFonts w:cs="Arial" w:ascii="Arial" w:hAnsi="Arial"/>
+          <w:b w:val="false"/>
+          <w:bCs w:val="false"/>
+          <w:sz w:val="24"/>
+          <w:szCs w:val="24"/>
+          <w:shd w:fill="auto" w:val="clear"/>
+          <w:lang w:eastAsia="pt-BR"/>
+        </w:rPr>
+        <w:t>5.2 Diagrama de Classes………………………………………………………………….41</w:t>
+      </w:r>
+    </w:p>
+    <w:p>
+      <w:pPr>
+        <w:pStyle w:val="TextodoTrabalho"/>
+        <w:ind w:hanging="0"/>
+        <w:rPr>
+          <w:rFonts w:ascii="Arial" w:hAnsi="Arial"/>
+          <w:sz w:val="24"/>
+          <w:szCs w:val="24"/>
+        </w:rPr>
+      </w:pPr>
+      <w:r>
+        <w:rPr>
+          <w:rFonts w:cs="Arial" w:ascii="Arial" w:hAnsi="Arial"/>
+          <w:b/>
+          <w:bCs/>
+          <w:sz w:val="24"/>
+          <w:szCs w:val="24"/>
+          <w:shd w:fill="auto" w:val="clear"/>
+          <w:lang w:eastAsia="pt-BR"/>
+        </w:rPr>
+        <w:t>6 DESIGN</w:t>
+      </w:r>
+      <w:r>
+        <w:rPr>
+          <w:rFonts w:cs="Arial" w:ascii="Arial" w:hAnsi="Arial"/>
+          <w:b w:val="false"/>
+          <w:bCs w:val="false"/>
+          <w:sz w:val="24"/>
+          <w:szCs w:val="24"/>
+          <w:shd w:fill="auto" w:val="clear"/>
+          <w:lang w:eastAsia="pt-BR"/>
+        </w:rPr>
+        <w:t>………………………………………………………………………………...…43</w:t>
+      </w:r>
+    </w:p>
+    <w:p>
+      <w:pPr>
+        <w:pStyle w:val="TextodoTrabalho"/>
+        <w:ind w:hanging="0"/>
+        <w:rPr>
+          <w:rFonts w:ascii="Arial" w:hAnsi="Arial"/>
+          <w:sz w:val="24"/>
+          <w:szCs w:val="24"/>
+        </w:rPr>
+      </w:pPr>
+      <w:r>
+        <w:rPr>
+          <w:rFonts w:cs="Arial" w:ascii="Arial" w:hAnsi="Arial"/>
+          <w:b w:val="false"/>
+          <w:bCs w:val="false"/>
+          <w:sz w:val="24"/>
+          <w:szCs w:val="24"/>
+          <w:shd w:fill="auto" w:val="clear"/>
+          <w:lang w:eastAsia="pt-BR"/>
+        </w:rPr>
+        <w:t>6.1 Cores do sistema………………………………………………………………………43</w:t>
+      </w:r>
+    </w:p>
+    <w:p>
+      <w:pPr>
+        <w:pStyle w:val="TextodoTrabalho"/>
+        <w:ind w:hanging="0"/>
+        <w:rPr>
+          <w:rFonts w:ascii="Arial" w:hAnsi="Arial"/>
+          <w:sz w:val="24"/>
+          <w:szCs w:val="24"/>
+        </w:rPr>
+      </w:pPr>
+      <w:r>
+        <w:rPr>
+          <w:rFonts w:cs="Arial" w:ascii="Arial" w:hAnsi="Arial"/>
+          <w:b w:val="false"/>
+          <w:bCs w:val="false"/>
+          <w:sz w:val="24"/>
+          <w:szCs w:val="24"/>
+          <w:shd w:fill="auto" w:val="clear"/>
+          <w:lang w:eastAsia="pt-BR"/>
+        </w:rPr>
+        <w:t>6.1.1 Paleta de cores………………………………………………………………………44</w:t>
+      </w:r>
+    </w:p>
+    <w:p>
+      <w:pPr>
+        <w:pStyle w:val="TextodoTrabalho"/>
+        <w:ind w:hanging="0"/>
+        <w:rPr>
+          <w:rFonts w:ascii="Arial" w:hAnsi="Arial"/>
+          <w:b w:val="false"/>
+          <w:bCs w:val="false"/>
+          <w:sz w:val="24"/>
+          <w:szCs w:val="24"/>
+        </w:rPr>
+      </w:pPr>
+      <w:r>
+        <w:rPr>
+          <w:rFonts w:cs="Arial" w:ascii="Arial" w:hAnsi="Arial"/>
+          <w:b w:val="false"/>
+          <w:bCs w:val="false"/>
+          <w:sz w:val="24"/>
+          <w:szCs w:val="24"/>
+          <w:shd w:fill="auto" w:val="clear"/>
+          <w:lang w:eastAsia="pt-BR"/>
+        </w:rPr>
+        <w:t>6.2 TIPOGRAFIA…………………………………………………………………………...46</w:t>
+      </w:r>
+    </w:p>
+    <w:p>
+      <w:pPr>
+        <w:pStyle w:val="TextodoTrabalho"/>
+        <w:ind w:hanging="0"/>
+        <w:rPr>
+          <w:rFonts w:ascii="Arial" w:hAnsi="Arial"/>
+          <w:b w:val="false"/>
+          <w:bCs w:val="false"/>
+          <w:sz w:val="24"/>
+          <w:szCs w:val="24"/>
+        </w:rPr>
+      </w:pPr>
+      <w:r>
+        <w:rPr>
+          <w:rFonts w:cs="Arial" w:ascii="Arial" w:hAnsi="Arial"/>
+          <w:b w:val="false"/>
+          <w:bCs w:val="false"/>
+          <w:sz w:val="24"/>
+          <w:szCs w:val="24"/>
+          <w:shd w:fill="auto" w:val="clear"/>
+          <w:lang w:eastAsia="pt-BR"/>
+        </w:rPr>
+        <w:t>6.3 LOGOTIPO……………………………………………………………………………..48</w:t>
+      </w:r>
+    </w:p>
+    <w:p>
+      <w:pPr>
+        <w:pStyle w:val="TextodoTrabalho"/>
+        <w:ind w:hanging="0"/>
+        <w:rPr>
+          <w:rFonts w:ascii="Arial" w:hAnsi="Arial"/>
+          <w:b/>
+          <w:bCs/>
+          <w:sz w:val="24"/>
+          <w:szCs w:val="24"/>
+        </w:rPr>
+      </w:pPr>
+      <w:r>
+        <w:rPr>
+          <w:rFonts w:ascii="Arial" w:hAnsi="Arial"/>
+          <w:b/>
+          <w:bCs/>
+          <w:sz w:val="24"/>
+          <w:szCs w:val="24"/>
+        </w:rPr>
+        <w:t>7</w:t>
+      </w:r>
+      <w:r>
+        <w:rPr>
+          <w:rFonts w:ascii="Arial" w:hAnsi="Arial"/>
+          <w:b/>
+          <w:bCs/>
+          <w:sz w:val="24"/>
+          <w:szCs w:val="24"/>
+        </w:rPr>
+        <w:t xml:space="preserve"> TECNOLOGIAS</w:t>
+      </w:r>
+      <w:r>
+        <w:rPr>
+          <w:rFonts w:ascii="Arial" w:hAnsi="Arial"/>
+          <w:b w:val="false"/>
+          <w:bCs w:val="false"/>
+          <w:sz w:val="24"/>
+          <w:szCs w:val="24"/>
+        </w:rPr>
+        <w:t>…………………………………………………………..……………</w:t>
+      </w:r>
+      <w:r>
+        <w:rPr>
+          <w:rFonts w:ascii="Arial" w:hAnsi="Arial"/>
+          <w:b w:val="false"/>
+          <w:bCs w:val="false"/>
+          <w:sz w:val="24"/>
+          <w:szCs w:val="24"/>
+        </w:rPr>
+        <w:t>...50</w:t>
+      </w:r>
+    </w:p>
+    <w:p>
+      <w:pPr>
+        <w:pStyle w:val="TextodoTrabalho"/>
+        <w:ind w:hanging="0"/>
+        <w:rPr>
+          <w:rFonts w:ascii="Arial" w:hAnsi="Arial"/>
+          <w:sz w:val="24"/>
+          <w:szCs w:val="24"/>
+        </w:rPr>
+      </w:pPr>
+      <w:r>
+        <w:rPr>
+          <w:rFonts w:ascii="Arial" w:hAnsi="Arial"/>
+          <w:b w:val="false"/>
+          <w:bCs w:val="false"/>
+          <w:sz w:val="24"/>
+          <w:szCs w:val="24"/>
+        </w:rPr>
+        <w:t>7.1 Visual Studio Code (VsCode)…………………………..………………………..…...50</w:t>
+      </w:r>
+    </w:p>
+    <w:p>
+      <w:pPr>
+        <w:pStyle w:val="TextodoTrabalho"/>
+        <w:ind w:hanging="0"/>
+        <w:rPr>
+          <w:rFonts w:ascii="Arial" w:hAnsi="Arial"/>
+          <w:sz w:val="24"/>
+          <w:szCs w:val="24"/>
+        </w:rPr>
+      </w:pPr>
+      <w:r>
+        <w:rPr>
+          <w:rFonts w:ascii="Arial" w:hAnsi="Arial"/>
+          <w:b w:val="false"/>
+          <w:bCs w:val="false"/>
+          <w:sz w:val="24"/>
+          <w:szCs w:val="24"/>
+        </w:rPr>
+        <w:t>7.2 JavaScript e React Native…………………………..…………..………………..…...50</w:t>
+      </w:r>
+    </w:p>
+    <w:p>
+      <w:pPr>
+        <w:pStyle w:val="TextodoTrabalho"/>
+        <w:ind w:hanging="0"/>
+        <w:rPr>
+          <w:rFonts w:ascii="Arial" w:hAnsi="Arial"/>
+          <w:sz w:val="24"/>
+          <w:szCs w:val="24"/>
+        </w:rPr>
+      </w:pPr>
+      <w:r>
+        <w:rPr>
+          <w:rFonts w:ascii="Arial" w:hAnsi="Arial"/>
+          <w:b w:val="false"/>
+          <w:bCs w:val="false"/>
+          <w:sz w:val="24"/>
+          <w:szCs w:val="24"/>
+        </w:rPr>
+        <w:t>7.3 Firebase…………………………………..…………..…………..………………..…...50</w:t>
+      </w:r>
+    </w:p>
+    <w:p>
+      <w:pPr>
+        <w:pStyle w:val="TextodoTrabalho"/>
+        <w:ind w:hanging="0"/>
+        <w:rPr>
+          <w:rFonts w:ascii="Arial" w:hAnsi="Arial"/>
+          <w:sz w:val="24"/>
+          <w:szCs w:val="24"/>
+        </w:rPr>
+      </w:pPr>
+      <w:r>
+        <w:rPr>
+          <w:rFonts w:ascii="Arial" w:hAnsi="Arial"/>
+          <w:b w:val="false"/>
+          <w:bCs w:val="false"/>
+          <w:sz w:val="24"/>
+          <w:szCs w:val="24"/>
+        </w:rPr>
+        <w:t>7.4 Git e GitHub………………………..……………………………..………………..…...50</w:t>
+      </w:r>
+    </w:p>
+    <w:p>
+      <w:pPr>
+        <w:pStyle w:val="TextodoTrabalho"/>
+        <w:ind w:hanging="0"/>
+        <w:rPr>
+          <w:rFonts w:ascii="Arial" w:hAnsi="Arial"/>
+          <w:b/>
+          <w:bCs/>
+          <w:sz w:val="24"/>
+          <w:szCs w:val="24"/>
+        </w:rPr>
+      </w:pPr>
+      <w:r>
+        <w:rPr>
+          <w:rFonts w:ascii="Arial" w:hAnsi="Arial"/>
+          <w:b w:val="false"/>
+          <w:bCs w:val="false"/>
+          <w:sz w:val="24"/>
+          <w:szCs w:val="24"/>
+        </w:rPr>
+        <w:t>7.</w:t>
+      </w:r>
+      <w:r>
+        <w:rPr>
+          <w:rFonts w:ascii="Arial" w:hAnsi="Arial"/>
+          <w:b w:val="false"/>
+          <w:bCs w:val="false"/>
+          <w:sz w:val="24"/>
+          <w:szCs w:val="24"/>
+        </w:rPr>
+        <w:t>5 Figma……………………………………………………………………………………51</w:t>
       </w:r>
     </w:p>
     <w:p>
@@ -3450,19 +3793,21 @@
         </w:sectPr>
         <w:pStyle w:val="TextodoTrabalho"/>
         <w:ind w:hanging="0"/>
-        <w:jc w:val="left"/>
-        <w:rPr>
-          <w:rFonts w:ascii="Arial" w:hAnsi="Arial"/>
-          <w:sz w:val="24"/>
-          <w:szCs w:val="24"/>
-        </w:rPr>
-      </w:pPr>
-      <w:r>
-        <w:rPr>
-          <w:rFonts w:ascii="Arial" w:hAnsi="Arial"/>
-          <w:sz w:val="24"/>
-          <w:szCs w:val="24"/>
-        </w:rPr>
+        <w:rPr>
+          <w:rFonts w:ascii="Arial" w:hAnsi="Arial"/>
+          <w:sz w:val="24"/>
+          <w:szCs w:val="24"/>
+        </w:rPr>
+      </w:pPr>
+      <w:r>
+        <w:rPr>
+          <w:rFonts w:ascii="Arial" w:hAnsi="Arial"/>
+          <w:b w:val="false"/>
+          <w:bCs w:val="false"/>
+          <w:sz w:val="24"/>
+          <w:szCs w:val="24"/>
+        </w:rPr>
+        <w:t>7.6 Testes e Depuração……………………………………………………………………51</w:t>
       </w:r>
     </w:p>
     <w:p>
@@ -9451,432 +9796,33 @@
         <w:pStyle w:val="TextodoTrabalho"/>
         <w:ind w:hanging="0"/>
         <w:rPr>
-          <w:rFonts w:ascii="Arial" w:hAnsi="Arial"/>
-          <w:sz w:val="24"/>
-          <w:szCs w:val="24"/>
-        </w:rPr>
-      </w:pPr>
-      <w:r>
-        <w:rPr>
-          <w:rFonts w:ascii="Arial" w:hAnsi="Arial"/>
-          <w:b w:val="false"/>
-          <w:bCs w:val="false"/>
-          <w:sz w:val="24"/>
-          <w:szCs w:val="24"/>
-        </w:rPr>
-        <w:t>4.2 Tecnologias</w:t>
-      </w:r>
-    </w:p>
-    <w:p>
-      <w:pPr>
-        <w:pStyle w:val="TextodoTrabalho"/>
-        <w:ind w:hanging="0"/>
-        <w:rPr>
-          <w:rFonts w:ascii="Arial" w:hAnsi="Arial"/>
-          <w:sz w:val="24"/>
-          <w:szCs w:val="24"/>
-        </w:rPr>
-      </w:pPr>
-      <w:r>
-        <w:rPr>
-          <w:rFonts w:ascii="Arial" w:hAnsi="Arial"/>
-          <w:b w:val="false"/>
-          <w:bCs w:val="false"/>
-          <w:sz w:val="24"/>
-          <w:szCs w:val="24"/>
-        </w:rPr>
-        <w:tab/>
-        <w:t>A presente seção destaca as ferramentas tecnológicas fundamentais selecionadas para a execução do RoomieLink, abrangendo desde a escolha da IDE até as tecnologias para desenvolvimento e design, bem como as opções para testes e depuração. Cada ferramenta foi criteriosamente selecionada visando atender aos requisitos específicos do projeto.</w:t>
-      </w:r>
-    </w:p>
-    <w:p>
-      <w:pPr>
-        <w:pStyle w:val="TextodoTrabalho"/>
-        <w:ind w:hanging="0"/>
-        <w:rPr>
-          <w:rFonts w:ascii="Arial" w:hAnsi="Arial"/>
-          <w:b w:val="false"/>
-          <w:bCs w:val="false"/>
-          <w:sz w:val="24"/>
-          <w:szCs w:val="24"/>
-        </w:rPr>
-      </w:pPr>
-      <w:r>
-        <w:rPr>
-          <w:rFonts w:ascii="Arial" w:hAnsi="Arial"/>
-          <w:b w:val="false"/>
-          <w:bCs w:val="false"/>
-          <w:sz w:val="24"/>
-          <w:szCs w:val="24"/>
-        </w:rPr>
-      </w:r>
-    </w:p>
-    <w:p>
-      <w:pPr>
-        <w:pStyle w:val="TextodoTrabalho"/>
-        <w:ind w:hanging="0"/>
-        <w:rPr>
-          <w:rFonts w:ascii="Arial" w:hAnsi="Arial"/>
-          <w:sz w:val="24"/>
-          <w:szCs w:val="24"/>
-        </w:rPr>
-      </w:pPr>
-      <w:r>
-        <w:rPr>
-          <w:rFonts w:ascii="Arial" w:hAnsi="Arial"/>
-          <w:b w:val="false"/>
-          <w:bCs w:val="false"/>
-          <w:sz w:val="24"/>
-          <w:szCs w:val="24"/>
-        </w:rPr>
-        <w:t>4.2.1 Visual Studio Code (VsCode)</w:t>
-      </w:r>
-    </w:p>
-    <w:p>
-      <w:pPr>
-        <w:pStyle w:val="TextodoTrabalho"/>
-        <w:ind w:hanging="0"/>
-        <w:rPr>
-          <w:rFonts w:ascii="Arial" w:hAnsi="Arial"/>
-          <w:sz w:val="24"/>
-          <w:szCs w:val="24"/>
-        </w:rPr>
-      </w:pPr>
-      <w:r>
-        <w:rPr>
-          <w:rFonts w:ascii="Arial" w:hAnsi="Arial"/>
-          <w:b w:val="false"/>
-          <w:bCs w:val="false"/>
-          <w:sz w:val="24"/>
-          <w:szCs w:val="24"/>
-        </w:rPr>
-        <w:tab/>
-        <w:t>O Visual Studio Code (VsCode), uma IDE desenvolvida pela Microsoft, foi a escolha principal para o desenvolvimento do RoomieLink. Proporcionando um ambiente integrado leve e eficaz, o VsCode será crucial para a codificação, depuração e gerenciamento do projeto, oferecendo suporte a diversas linguagens de programação e extensões personalizadas.</w:t>
-      </w:r>
-    </w:p>
-    <w:p>
-      <w:pPr>
-        <w:pStyle w:val="TextodoTrabalho"/>
-        <w:ind w:hanging="0"/>
-        <w:rPr>
-          <w:rFonts w:ascii="Arial" w:hAnsi="Arial"/>
-          <w:b w:val="false"/>
-          <w:bCs w:val="false"/>
-          <w:sz w:val="24"/>
-          <w:szCs w:val="24"/>
-        </w:rPr>
-      </w:pPr>
-      <w:r>
-        <w:rPr>
-          <w:rFonts w:ascii="Arial" w:hAnsi="Arial"/>
-          <w:b w:val="false"/>
-          <w:bCs w:val="false"/>
-          <w:sz w:val="24"/>
-          <w:szCs w:val="24"/>
-        </w:rPr>
-      </w:r>
-    </w:p>
-    <w:p>
-      <w:pPr>
-        <w:pStyle w:val="TextodoTrabalho"/>
-        <w:ind w:hanging="0"/>
-        <w:rPr>
-          <w:rFonts w:ascii="Arial" w:hAnsi="Arial"/>
-          <w:sz w:val="24"/>
-          <w:szCs w:val="24"/>
-        </w:rPr>
-      </w:pPr>
-      <w:r>
-        <w:rPr>
-          <w:rFonts w:ascii="Arial" w:hAnsi="Arial"/>
-          <w:b w:val="false"/>
-          <w:bCs w:val="false"/>
-          <w:sz w:val="24"/>
-          <w:szCs w:val="24"/>
-        </w:rPr>
-        <w:t>4.2.2 JavaScript e React Native:</w:t>
-      </w:r>
-    </w:p>
-    <w:p>
-      <w:pPr>
-        <w:pStyle w:val="TextodoTrabalho"/>
-        <w:ind w:hanging="0"/>
-        <w:rPr>
-          <w:rFonts w:ascii="Arial" w:hAnsi="Arial"/>
-          <w:sz w:val="24"/>
-          <w:szCs w:val="24"/>
-        </w:rPr>
-      </w:pPr>
-      <w:r>
-        <w:rPr>
-          <w:rFonts w:ascii="Arial" w:hAnsi="Arial"/>
-          <w:b w:val="false"/>
-          <w:bCs w:val="false"/>
-          <w:sz w:val="24"/>
-          <w:szCs w:val="24"/>
-        </w:rPr>
-        <w:tab/>
-        <w:t>JavaScript, uma linguagem amplamente empregada no desenvolvimento web, aliada ao framework React Native, será a base para a construção do aplicativo móvel RoomieLink. Essa combinação permitirá criar aplicativos multiplataforma de maneira eficiente, compartilhando significativa porção do código entre diferentes sistemas.</w:t>
-      </w:r>
-    </w:p>
-    <w:p>
-      <w:pPr>
-        <w:pStyle w:val="TextodoTrabalho"/>
-        <w:ind w:hanging="0"/>
-        <w:rPr>
-          <w:rFonts w:ascii="Arial" w:hAnsi="Arial"/>
-          <w:b w:val="false"/>
-          <w:bCs w:val="false"/>
-          <w:sz w:val="24"/>
-          <w:szCs w:val="24"/>
-        </w:rPr>
-      </w:pPr>
-      <w:r>
-        <w:rPr>
-          <w:rFonts w:ascii="Arial" w:hAnsi="Arial"/>
-          <w:b w:val="false"/>
-          <w:bCs w:val="false"/>
-          <w:sz w:val="24"/>
-          <w:szCs w:val="24"/>
-        </w:rPr>
-      </w:r>
-    </w:p>
-    <w:p>
-      <w:pPr>
-        <w:pStyle w:val="TextodoTrabalho"/>
-        <w:ind w:hanging="0"/>
-        <w:rPr>
-          <w:rFonts w:ascii="Arial" w:hAnsi="Arial"/>
-          <w:sz w:val="24"/>
-          <w:szCs w:val="24"/>
-        </w:rPr>
-      </w:pPr>
-      <w:r>
-        <w:rPr>
-          <w:rFonts w:ascii="Arial" w:hAnsi="Arial"/>
-          <w:b w:val="false"/>
-          <w:bCs w:val="false"/>
-          <w:sz w:val="24"/>
-          <w:szCs w:val="24"/>
-        </w:rPr>
-        <w:t>4.2.3 Firebase</w:t>
-      </w:r>
-    </w:p>
-    <w:p>
-      <w:pPr>
-        <w:pStyle w:val="TextodoTrabalho"/>
-        <w:ind w:hanging="0"/>
-        <w:rPr>
-          <w:rFonts w:ascii="Arial" w:hAnsi="Arial"/>
-          <w:sz w:val="24"/>
-          <w:szCs w:val="24"/>
-        </w:rPr>
-      </w:pPr>
-      <w:r>
-        <w:rPr>
-          <w:rFonts w:ascii="Arial" w:hAnsi="Arial"/>
-          <w:b w:val="false"/>
-          <w:bCs w:val="false"/>
-          <w:sz w:val="24"/>
-          <w:szCs w:val="24"/>
-        </w:rPr>
-        <w:tab/>
-        <w:t>A combinação do banco de dados NoSQL MongoDB e da plataforma Firebase será utilizada para armazenar dados relacionados a usuários, imóveis e interações no RoomieLink. O MongoDB, por meio de seus documentos flexíveis, e o Firebase, com serviços como autenticação e banco de dados em tempo real, atenderão às necessidades de armazenamento do projeto.</w:t>
-      </w:r>
-    </w:p>
-    <w:p>
-      <w:pPr>
-        <w:pStyle w:val="TextodoTrabalho"/>
-        <w:ind w:hanging="0"/>
-        <w:rPr>
-          <w:rFonts w:ascii="Arial" w:hAnsi="Arial"/>
-          <w:sz w:val="24"/>
-          <w:szCs w:val="24"/>
-        </w:rPr>
-      </w:pPr>
-      <w:r>
-        <w:rPr>
-          <w:rFonts w:ascii="Arial" w:hAnsi="Arial"/>
-          <w:b w:val="false"/>
-          <w:bCs w:val="false"/>
-          <w:sz w:val="24"/>
-          <w:szCs w:val="24"/>
-        </w:rPr>
-        <w:t>4.2.4 Git e GitHub</w:t>
-      </w:r>
-    </w:p>
-    <w:p>
-      <w:pPr>
-        <w:pStyle w:val="TextodoTrabalho"/>
-        <w:ind w:hanging="0"/>
-        <w:rPr>
-          <w:rFonts w:ascii="Arial" w:hAnsi="Arial"/>
-          <w:sz w:val="24"/>
-          <w:szCs w:val="24"/>
-        </w:rPr>
-      </w:pPr>
-      <w:r>
-        <w:rPr>
-          <w:rFonts w:ascii="Arial" w:hAnsi="Arial"/>
-          <w:b w:val="false"/>
-          <w:bCs w:val="false"/>
-          <w:sz w:val="24"/>
-          <w:szCs w:val="24"/>
-        </w:rPr>
-        <w:tab/>
-        <w:t>O sistema de controle de versão Git, integrado ao GitHub, será utilizado para o versionamento do projeto RoomieLink. O Git permite o acompanhamento preciso das alterações no código-fonte, facilitando a colaboração entre desenvolvedores, enquanto o GitHub servirá como repositório centralizado, proporcionando um ambiente para colaboração, revisão de código e acompanhamento de problemas.</w:t>
-      </w:r>
-    </w:p>
-    <w:p>
-      <w:pPr>
-        <w:pStyle w:val="TextodoTrabalho"/>
-        <w:ind w:hanging="0"/>
-        <w:rPr>
-          <w:rFonts w:ascii="Arial" w:hAnsi="Arial"/>
-          <w:b w:val="false"/>
-          <w:bCs w:val="false"/>
-          <w:sz w:val="24"/>
-          <w:szCs w:val="24"/>
-        </w:rPr>
-      </w:pPr>
-      <w:r>
-        <w:rPr>
-          <w:rFonts w:ascii="Arial" w:hAnsi="Arial"/>
-          <w:b w:val="false"/>
-          <w:bCs w:val="false"/>
-          <w:sz w:val="24"/>
-          <w:szCs w:val="24"/>
-        </w:rPr>
-      </w:r>
-    </w:p>
-    <w:p>
-      <w:pPr>
-        <w:pStyle w:val="TextodoTrabalho"/>
-        <w:ind w:hanging="0"/>
-        <w:rPr>
-          <w:rFonts w:ascii="Arial" w:hAnsi="Arial"/>
-          <w:sz w:val="24"/>
-          <w:szCs w:val="24"/>
-        </w:rPr>
-      </w:pPr>
-      <w:r>
-        <w:rPr>
-          <w:rFonts w:ascii="Arial" w:hAnsi="Arial"/>
-          <w:b w:val="false"/>
-          <w:bCs w:val="false"/>
-          <w:sz w:val="24"/>
-          <w:szCs w:val="24"/>
-        </w:rPr>
-        <w:t>4.2.5 Figma</w:t>
-      </w:r>
-    </w:p>
-    <w:p>
-      <w:pPr>
-        <w:pStyle w:val="TextodoTrabalho"/>
-        <w:ind w:hanging="0"/>
-        <w:rPr>
-          <w:rFonts w:ascii="Arial" w:hAnsi="Arial"/>
-          <w:sz w:val="24"/>
-          <w:szCs w:val="24"/>
-        </w:rPr>
-      </w:pPr>
-      <w:r>
-        <w:rPr>
-          <w:rFonts w:ascii="Arial" w:hAnsi="Arial"/>
-          <w:b w:val="false"/>
-          <w:bCs w:val="false"/>
-          <w:sz w:val="24"/>
-          <w:szCs w:val="24"/>
-        </w:rPr>
-        <w:tab/>
-        <w:t>A ferramenta Figma, uma aplicação de design colaborativo baseada na web, destaca-se por sua utilização na criação de wireframes, protótipos e designs de interfaces de usuário. Essencial para o desenvolvimento do RoomieLink, o Figma permitirá a visualização e concepção prévia da interface do aplicativo antes da implementação.</w:t>
-      </w:r>
-    </w:p>
-    <w:p>
-      <w:pPr>
-        <w:pStyle w:val="TextodoTrabalho"/>
-        <w:ind w:hanging="0"/>
-        <w:rPr>
-          <w:rFonts w:ascii="Arial" w:hAnsi="Arial"/>
-          <w:b w:val="false"/>
-          <w:bCs w:val="false"/>
-          <w:sz w:val="24"/>
-          <w:szCs w:val="24"/>
-        </w:rPr>
-      </w:pPr>
-      <w:r>
-        <w:rPr>
-          <w:rFonts w:ascii="Arial" w:hAnsi="Arial"/>
-          <w:b w:val="false"/>
-          <w:bCs w:val="false"/>
-          <w:sz w:val="24"/>
-          <w:szCs w:val="24"/>
-        </w:rPr>
-      </w:r>
-    </w:p>
-    <w:p>
-      <w:pPr>
-        <w:pStyle w:val="TextodoTrabalho"/>
-        <w:ind w:hanging="0"/>
-        <w:rPr>
-          <w:rFonts w:ascii="Arial" w:hAnsi="Arial"/>
-          <w:sz w:val="24"/>
-          <w:szCs w:val="24"/>
-        </w:rPr>
-      </w:pPr>
-      <w:r>
-        <w:rPr>
-          <w:rFonts w:ascii="Arial" w:hAnsi="Arial"/>
-          <w:b w:val="false"/>
-          <w:bCs w:val="false"/>
-          <w:sz w:val="24"/>
-          <w:szCs w:val="24"/>
-        </w:rPr>
-        <w:t>4.2.6 Testes e Depuração</w:t>
-      </w:r>
-    </w:p>
-    <w:p>
-      <w:pPr>
-        <w:pStyle w:val="TextodoTrabalho"/>
-        <w:ind w:hanging="0"/>
-        <w:rPr>
-          <w:rFonts w:ascii="Arial" w:hAnsi="Arial"/>
-          <w:sz w:val="24"/>
-          <w:szCs w:val="24"/>
-        </w:rPr>
-      </w:pPr>
-      <w:r>
-        <w:rPr>
-          <w:rFonts w:ascii="Arial" w:hAnsi="Arial"/>
-          <w:b w:val="false"/>
-          <w:bCs w:val="false"/>
-          <w:sz w:val="24"/>
-          <w:szCs w:val="24"/>
-        </w:rPr>
-        <w:tab/>
-        <w:t>A abordagem específica para testes e depuração no RoomieLink será delineada conforme as necessidades do desenvolvimento, com ferramentas selecionadas de acordo com as escolhas feitas ao longo do processo. Garantir a qualidade, robustez e segurança do aplicativo permanece como foco central.</w:t>
-      </w:r>
-    </w:p>
-    <w:p>
-      <w:pPr>
-        <w:pStyle w:val="TextodoTrabalho"/>
-        <w:ind w:hanging="0"/>
-        <w:rPr>
-          <w:rFonts w:ascii="Arial" w:hAnsi="Arial"/>
-          <w:sz w:val="24"/>
-          <w:szCs w:val="24"/>
-        </w:rPr>
-      </w:pPr>
-      <w:r>
-        <w:rPr>
-          <w:rFonts w:ascii="Arial" w:hAnsi="Arial"/>
-          <w:b w:val="false"/>
-          <w:bCs w:val="false"/>
-          <w:sz w:val="24"/>
-          <w:szCs w:val="24"/>
-        </w:rPr>
-        <w:tab/>
-        <w:t>O desenvolvimento do RoomieLink baseia-se em um conjunto de tecnologias modernas e amplamente reconhecidas, proporcionando uma infraestrutura robusta e eficiente para atender às necessidades dos usuários. As escolhas tecnológicas foram pautadas em autores especializados e referências consagradas. O Visual Studio Code (VSCode), uma ferramenta amplamente adotada para desenvolvimento, oferece uma experiência de programação rica e eficiente (McDowell, 2021). A linguagem de programação JavaScript, essencial para o desenvolvimento web, é destacada por Flanagan (2017) como uma referência definitiva. O uso de React Native, citado por Spencer, Murray e Nixon (2019), assegura o desenvolvimento móvel eficiente e a entrega de uma experiência de usuário consistente. O uso de React Native, citado por Spencer, Murray e Nixon (2019), assegura o desenvolvimento móvel eficiente e a entrega de uma experiência de usuário consistente. No âmbito do banco de dados, Firebase foi escolhido devido à sua flexibilidade e capacidade de gerenciar grandes volumes de dados, conforme abordado por Chinnathambi (2016). Segundo Virtue e MacDonald (2018), firebase é uma solução eficaz para o desenvolvimento de aplicativos em tempo real, agregando valor à interatividade do RoomieLink. A implementação do Git e do GitHub, como ferramentas de versionamento, segue as melhores práticas recomendadas por Foy (2018) e Chacon e Straub (2014). Essas escolhas, respaldadas por autores experientes, fortalecem a confiabilidade e a escalabilidade do RoomieLink. Em síntese, a adoção dessas tecnologias respalda o RoomieLink com um arcabouço sólido, refletindo a premissa de excelência e eficiência em todas as etapas do desenvolvimento do aplicativo.</w:t>
+          <w:b w:val="false"/>
+          <w:bCs w:val="false"/>
+        </w:rPr>
+      </w:pPr>
+      <w:r>
+        <w:rPr>
+          <w:rFonts w:ascii="Arial" w:hAnsi="Arial"/>
+          <w:sz w:val="24"/>
+          <w:szCs w:val="24"/>
+        </w:rPr>
+      </w:r>
+    </w:p>
+    <w:p>
+      <w:pPr>
+        <w:pStyle w:val="TextodoTrabalho"/>
+        <w:ind w:hanging="0"/>
+        <w:rPr>
+          <w:b w:val="false"/>
+          <w:bCs w:val="false"/>
+        </w:rPr>
+      </w:pPr>
+      <w:r>
+        <w:rPr>
+          <w:rFonts w:ascii="Arial" w:hAnsi="Arial"/>
+          <w:sz w:val="24"/>
+          <w:szCs w:val="24"/>
+        </w:rPr>
       </w:r>
     </w:p>
     <w:p>
@@ -10075,13 +10021,17 @@
         <w:ind w:hanging="0"/>
         <w:rPr>
           <w:rFonts w:ascii="Arial" w:hAnsi="Arial"/>
-          <w:sz w:val="24"/>
-          <w:szCs w:val="24"/>
-        </w:rPr>
-      </w:pPr>
-      <w:r>
-        <w:rPr>
-          <w:rFonts w:ascii="Arial" w:hAnsi="Arial"/>
+          <w:b w:val="false"/>
+          <w:bCs w:val="false"/>
+          <w:sz w:val="24"/>
+          <w:szCs w:val="24"/>
+        </w:rPr>
+      </w:pPr>
+      <w:r>
+        <w:rPr>
+          <w:rFonts w:ascii="Arial" w:hAnsi="Arial"/>
+          <w:b w:val="false"/>
+          <w:bCs w:val="false"/>
           <w:sz w:val="24"/>
           <w:szCs w:val="24"/>
           <w:shd w:fill="auto" w:val="clear"/>
@@ -10274,13 +10224,17 @@
         <w:ind w:hanging="0"/>
         <w:rPr>
           <w:rFonts w:ascii="Arial" w:hAnsi="Arial"/>
-          <w:sz w:val="24"/>
-          <w:szCs w:val="24"/>
-        </w:rPr>
-      </w:pPr>
-      <w:r>
-        <w:rPr>
-          <w:rFonts w:ascii="Arial" w:hAnsi="Arial"/>
+          <w:b w:val="false"/>
+          <w:bCs w:val="false"/>
+          <w:sz w:val="24"/>
+          <w:szCs w:val="24"/>
+        </w:rPr>
+      </w:pPr>
+      <w:r>
+        <w:rPr>
+          <w:rFonts w:ascii="Arial" w:hAnsi="Arial"/>
+          <w:b w:val="false"/>
+          <w:bCs w:val="false"/>
           <w:sz w:val="24"/>
           <w:szCs w:val="24"/>
         </w:rPr>
@@ -11069,18 +11023,2260 @@
         </w:numPr>
         <w:spacing w:before="0" w:after="600"/>
         <w:ind w:hanging="0" w:left="227"/>
-        <w:rPr>
-          <w:rFonts w:ascii="Arial" w:hAnsi="Arial"/>
-          <w:sz w:val="24"/>
-          <w:szCs w:val="24"/>
-        </w:rPr>
-      </w:pPr>
-      <w:r>
-        <w:rPr>
-          <w:rFonts w:ascii="Arial" w:hAnsi="Arial"/>
-          <w:sz w:val="24"/>
-          <w:szCs w:val="24"/>
-        </w:rPr>
+        <w:jc w:val="left"/>
+        <w:rPr>
+          <w:rFonts w:ascii="Arial" w:hAnsi="Arial"/>
+          <w:sz w:val="24"/>
+          <w:szCs w:val="24"/>
+        </w:rPr>
+      </w:pPr>
+      <w:r>
+        <w:rPr>
+          <w:rFonts w:ascii="Arial" w:hAnsi="Arial"/>
+          <w:sz w:val="24"/>
+          <w:szCs w:val="24"/>
+        </w:rPr>
+        <w:t>6 design</w:t>
+      </w:r>
+    </w:p>
+    <w:p>
+      <w:pPr>
+        <w:pStyle w:val="TextodoTrabalho"/>
+        <w:numPr>
+          <w:ilvl w:val="0"/>
+          <w:numId w:val="0"/>
+        </w:numPr>
+        <w:spacing w:before="0" w:after="0"/>
+        <w:ind w:hanging="0" w:left="227"/>
+        <w:jc w:val="left"/>
+        <w:rPr>
+          <w:rFonts w:ascii="Arial" w:hAnsi="Arial"/>
+          <w:b w:val="false"/>
+          <w:bCs w:val="false"/>
+          <w:sz w:val="24"/>
+          <w:szCs w:val="24"/>
+        </w:rPr>
+      </w:pPr>
+      <w:r>
+        <w:rPr>
+          <w:rFonts w:ascii="Arial" w:hAnsi="Arial"/>
+          <w:b w:val="false"/>
+          <w:bCs w:val="false"/>
+          <w:sz w:val="24"/>
+          <w:szCs w:val="24"/>
+        </w:rPr>
+        <w:tab/>
+        <w:t>A importância do design no desenvolvimento de sistemas online é destacada por seu papel vital na criação de interfaces atraentes e funcionais. Steve Krug (2014), autor renomado na área de usabilidade, identifica quatro princípios básicos que norteiam o processo de design para páginas de sistemas: contraste, repetição, alinhamento e proximidade. A repetição assegura a consistência do design, enquanto a proximidade refere-se às relações entre os elementos da tela.</w:t>
+      </w:r>
+    </w:p>
+    <w:p>
+      <w:pPr>
+        <w:pStyle w:val="TextodoTrabalho"/>
+        <w:numPr>
+          <w:ilvl w:val="0"/>
+          <w:numId w:val="0"/>
+        </w:numPr>
+        <w:spacing w:before="0" w:after="0"/>
+        <w:ind w:hanging="0" w:left="227"/>
+        <w:jc w:val="left"/>
+        <w:rPr>
+          <w:rFonts w:ascii="Arial" w:hAnsi="Arial"/>
+          <w:b w:val="false"/>
+          <w:bCs w:val="false"/>
+          <w:sz w:val="24"/>
+          <w:szCs w:val="24"/>
+        </w:rPr>
+      </w:pPr>
+      <w:r>
+        <w:rPr>
+          <w:rFonts w:ascii="Arial" w:hAnsi="Arial"/>
+          <w:b w:val="false"/>
+          <w:bCs w:val="false"/>
+          <w:sz w:val="24"/>
+          <w:szCs w:val="24"/>
+        </w:rPr>
+        <w:tab/>
+        <w:t xml:space="preserve">Este capítulo </w:t>
+      </w:r>
+      <w:r>
+        <w:rPr>
+          <w:rFonts w:ascii="Arial" w:hAnsi="Arial"/>
+          <w:b w:val="false"/>
+          <w:bCs w:val="false"/>
+          <w:sz w:val="24"/>
+          <w:szCs w:val="24"/>
+        </w:rPr>
+        <w:t xml:space="preserve">se </w:t>
+      </w:r>
+      <w:r>
+        <w:rPr>
+          <w:rFonts w:ascii="Arial" w:hAnsi="Arial"/>
+          <w:b w:val="false"/>
+          <w:bCs w:val="false"/>
+          <w:sz w:val="24"/>
+          <w:szCs w:val="24"/>
+        </w:rPr>
+        <w:t>concentra nos diversos aspectos do design, abordando elementos como cores, prototipação, logotipo, tipografia e outros componentes visuais e estruturais. A análise desses elementos visa ressaltar sua contribuição para a identidade visual e a experiência do usuário na aplicação.</w:t>
+      </w:r>
+    </w:p>
+    <w:p>
+      <w:pPr>
+        <w:pStyle w:val="TextodoTrabalho"/>
+        <w:numPr>
+          <w:ilvl w:val="0"/>
+          <w:numId w:val="0"/>
+        </w:numPr>
+        <w:spacing w:before="0" w:after="30"/>
+        <w:ind w:hanging="0" w:left="227"/>
+        <w:jc w:val="left"/>
+        <w:rPr>
+          <w:rFonts w:ascii="Arial" w:hAnsi="Arial"/>
+          <w:sz w:val="24"/>
+          <w:szCs w:val="24"/>
+        </w:rPr>
+      </w:pPr>
+      <w:r>
+        <w:rPr>
+          <w:rFonts w:ascii="Arial" w:hAnsi="Arial"/>
+          <w:b w:val="false"/>
+          <w:bCs w:val="false"/>
+          <w:sz w:val="24"/>
+          <w:szCs w:val="24"/>
+        </w:rPr>
+        <w:tab/>
+        <w:t>Ao explorar conscientemente cada um desses elementos, é possível criar uma interface coesa e agradável, promovendo interações intuitivas e proporcionando uma experiência satisfatória aos usuários. Ao considerar esses aspectos fundamentais do design, este capítulo visa enriquecer a compreensão do processo de design aplicado à aplicação proposta, enfatizando sua importância na construção de interfaces eficazes e atraentes.</w:t>
+      </w:r>
+    </w:p>
+    <w:p>
+      <w:pPr>
+        <w:pStyle w:val="TextodoTrabalho"/>
+        <w:numPr>
+          <w:ilvl w:val="0"/>
+          <w:numId w:val="0"/>
+        </w:numPr>
+        <w:spacing w:before="57" w:after="87"/>
+        <w:ind w:hanging="0" w:left="227"/>
+        <w:jc w:val="left"/>
+        <w:rPr>
+          <w:b w:val="false"/>
+          <w:bCs w:val="false"/>
+        </w:rPr>
+      </w:pPr>
+      <w:r>
+        <w:rPr>
+          <w:rFonts w:ascii="Arial" w:hAnsi="Arial"/>
+          <w:sz w:val="24"/>
+          <w:szCs w:val="24"/>
+        </w:rPr>
+      </w:r>
+    </w:p>
+    <w:p>
+      <w:pPr>
+        <w:pStyle w:val="TextodoTrabalho"/>
+        <w:numPr>
+          <w:ilvl w:val="0"/>
+          <w:numId w:val="0"/>
+        </w:numPr>
+        <w:spacing w:before="57" w:after="87"/>
+        <w:ind w:hanging="0" w:left="227"/>
+        <w:jc w:val="left"/>
+        <w:rPr>
+          <w:rFonts w:ascii="Arial" w:hAnsi="Arial"/>
+          <w:sz w:val="24"/>
+          <w:szCs w:val="24"/>
+        </w:rPr>
+      </w:pPr>
+      <w:r>
+        <w:rPr>
+          <w:rFonts w:ascii="Arial" w:hAnsi="Arial"/>
+          <w:b w:val="false"/>
+          <w:bCs w:val="false"/>
+          <w:sz w:val="24"/>
+          <w:szCs w:val="24"/>
+        </w:rPr>
+        <w:t>6.1 CORES DO SISTEMA</w:t>
+      </w:r>
+    </w:p>
+    <w:p>
+      <w:pPr>
+        <w:pStyle w:val="TextodoTrabalho"/>
+        <w:numPr>
+          <w:ilvl w:val="0"/>
+          <w:numId w:val="0"/>
+        </w:numPr>
+        <w:spacing w:before="57" w:after="87"/>
+        <w:ind w:hanging="0" w:left="227"/>
+        <w:jc w:val="left"/>
+        <w:rPr>
+          <w:rFonts w:ascii="Arial" w:hAnsi="Arial"/>
+          <w:sz w:val="24"/>
+          <w:szCs w:val="24"/>
+        </w:rPr>
+      </w:pPr>
+      <w:r>
+        <w:rPr>
+          <w:rFonts w:ascii="Arial" w:hAnsi="Arial"/>
+          <w:b w:val="false"/>
+          <w:bCs w:val="false"/>
+          <w:sz w:val="24"/>
+          <w:szCs w:val="24"/>
+        </w:rPr>
+        <w:tab/>
+        <w:t>A relevância do uso estratégico das cores no design de sistemas online reside na capacidade desses elementos visuais em influenciar a experiência do usuário de maneira significativa. Conforme mencionado por renomados designers, como Paul Rand, a cor desempenha um papel crucial na busca por um equilíbrio dinâmico entre força e suavidade, proporcionando clareza e mistério às interfaces (Rand, 1993). Sendo assim, torna-se imprescindível compreender os impactos psicológicos e emocionais associados a cada cor utilizada, a fim de construir uma identidade visual que se alinhe aos objetivos e à essência do sistema.</w:t>
+      </w:r>
+    </w:p>
+    <w:p>
+      <w:pPr>
+        <w:pStyle w:val="TextodoTrabalho"/>
+        <w:numPr>
+          <w:ilvl w:val="0"/>
+          <w:numId w:val="0"/>
+        </w:numPr>
+        <w:spacing w:before="57" w:after="87"/>
+        <w:ind w:hanging="0" w:left="227"/>
+        <w:jc w:val="left"/>
+        <w:rPr>
+          <w:rFonts w:ascii="Arial" w:hAnsi="Arial"/>
+          <w:sz w:val="24"/>
+          <w:szCs w:val="24"/>
+        </w:rPr>
+      </w:pPr>
+      <w:r>
+        <w:rPr>
+          <w:rFonts w:ascii="Arial" w:hAnsi="Arial"/>
+          <w:b w:val="false"/>
+          <w:bCs w:val="false"/>
+          <w:sz w:val="24"/>
+          <w:szCs w:val="24"/>
+        </w:rPr>
+        <w:tab/>
+        <w:t>A paleta de cores do RoomieLink, concebida com base nas ferramentas do Adobe Color, visa uma composição que alia impacto visual e coerência estética. A escolha cuidadosa de tons como o azul, representando confiança, e o laranja, transmitindo vitalidade, destaca-se na criação de uma experiência envolvente para os usuários. A inserção estratégica do cinza, associada à elegância, e o amplo uso do branco, proporcionando clareza e amplitude, consolidam uma paleta equilibrada e harmoniosa.</w:t>
+      </w:r>
+    </w:p>
+    <w:p>
+      <w:pPr>
+        <w:pStyle w:val="TextodoTrabalho"/>
+        <w:numPr>
+          <w:ilvl w:val="0"/>
+          <w:numId w:val="0"/>
+        </w:numPr>
+        <w:spacing w:before="57" w:after="87"/>
+        <w:ind w:hanging="0" w:left="227"/>
+        <w:jc w:val="left"/>
+        <w:rPr>
+          <w:rFonts w:ascii="Arial" w:hAnsi="Arial"/>
+          <w:sz w:val="24"/>
+          <w:szCs w:val="24"/>
+        </w:rPr>
+      </w:pPr>
+      <w:r>
+        <w:rPr>
+          <w:rFonts w:ascii="Arial" w:hAnsi="Arial"/>
+          <w:b w:val="false"/>
+          <w:bCs w:val="false"/>
+          <w:sz w:val="24"/>
+          <w:szCs w:val="24"/>
+        </w:rPr>
+        <w:tab/>
+        <w:t>É notável que cada cor presente na paleta possui um propósito específico, contribuindo para o contexto geral da plataforma. O azul, como cor predominante, busca estabelecer uma atmosfera de confiança, enquanto o laranja, utilizado em botões, dinamiza a interação. O cinza, por sua vez, adiciona sofisticação, e o branco reforça a clareza, garantindo que o sistema promova uma experiência visualmente agradável e eficiente.</w:t>
+      </w:r>
+    </w:p>
+    <w:p>
+      <w:pPr>
+        <w:pStyle w:val="TextodoTrabalho"/>
+        <w:numPr>
+          <w:ilvl w:val="0"/>
+          <w:numId w:val="0"/>
+        </w:numPr>
+        <w:spacing w:before="57" w:after="87"/>
+        <w:ind w:hanging="0" w:left="227"/>
+        <w:jc w:val="left"/>
+        <w:rPr>
+          <w:b w:val="false"/>
+          <w:bCs w:val="false"/>
+        </w:rPr>
+      </w:pPr>
+      <w:r>
+        <w:rPr>
+          <w:rFonts w:ascii="Arial" w:hAnsi="Arial"/>
+          <w:sz w:val="24"/>
+          <w:szCs w:val="24"/>
+        </w:rPr>
+      </w:r>
+    </w:p>
+    <w:p>
+      <w:pPr>
+        <w:pStyle w:val="TextodoTrabalho"/>
+        <w:numPr>
+          <w:ilvl w:val="0"/>
+          <w:numId w:val="0"/>
+        </w:numPr>
+        <w:spacing w:before="57" w:after="87"/>
+        <w:ind w:hanging="0" w:left="227"/>
+        <w:jc w:val="left"/>
+        <w:rPr>
+          <w:rFonts w:ascii="Arial" w:hAnsi="Arial"/>
+          <w:sz w:val="24"/>
+          <w:szCs w:val="24"/>
+        </w:rPr>
+      </w:pPr>
+      <w:r>
+        <w:rPr>
+          <w:rFonts w:ascii="Arial" w:hAnsi="Arial"/>
+          <w:b w:val="false"/>
+          <w:bCs w:val="false"/>
+          <w:sz w:val="24"/>
+          <w:szCs w:val="24"/>
+        </w:rPr>
+        <w:t>6.1.1 Paleta de cores</w:t>
+      </w:r>
+    </w:p>
+    <w:p>
+      <w:pPr>
+        <w:pStyle w:val="TextodoTrabalho"/>
+        <w:numPr>
+          <w:ilvl w:val="0"/>
+          <w:numId w:val="0"/>
+        </w:numPr>
+        <w:spacing w:before="57" w:after="87"/>
+        <w:ind w:hanging="0" w:left="227"/>
+        <w:jc w:val="left"/>
+        <w:rPr>
+          <w:rFonts w:ascii="Arial" w:hAnsi="Arial"/>
+          <w:sz w:val="24"/>
+          <w:szCs w:val="24"/>
+        </w:rPr>
+      </w:pPr>
+      <w:r>
+        <w:rPr>
+          <w:rFonts w:ascii="Arial" w:hAnsi="Arial"/>
+          <w:b w:val="false"/>
+          <w:bCs w:val="false"/>
+          <w:sz w:val="24"/>
+          <w:szCs w:val="24"/>
+        </w:rPr>
+        <w:tab/>
+        <w:t>A paleta de cores é um componente visual fundamental, orientando a estética geral do sistema e influenciando a usabilidade. Cada cor foi escolhida com base em seu significado simbólico e no impacto que tem na comunicação visual. A integração equilibrada dessas cores visa criar uma atmosfera coesa e envolvente para os usuários.</w:t>
+      </w:r>
+    </w:p>
+    <w:p>
+      <w:pPr>
+        <w:pStyle w:val="TextodoTrabalho"/>
+        <w:numPr>
+          <w:ilvl w:val="0"/>
+          <w:numId w:val="0"/>
+        </w:numPr>
+        <w:spacing w:before="57" w:after="87"/>
+        <w:ind w:hanging="0" w:left="227"/>
+        <w:jc w:val="left"/>
+        <w:rPr>
+          <w:rFonts w:ascii="Arial" w:hAnsi="Arial"/>
+          <w:sz w:val="24"/>
+          <w:szCs w:val="24"/>
+        </w:rPr>
+      </w:pPr>
+      <w:r>
+        <w:rPr>
+          <w:rFonts w:ascii="Arial" w:hAnsi="Arial"/>
+          <w:b w:val="false"/>
+          <w:bCs w:val="false"/>
+          <w:sz w:val="24"/>
+          <w:szCs w:val="24"/>
+        </w:rPr>
+        <w:tab/>
+        <w:t>Para a definição da paleta de cores do RoomieLink, utilizou-se a ferramenta Adobe Color, conforme a figura 14 destaca, permitindo a criação de uma combinação visualmente impactante e coerente. O azul foi escolhido como cor principal, simbolizando confiança e estabilidade. O laranja, presente nos botões, transmite vitalidade e entusiasmo, enquanto o cinza, empregado nos inputs, reforça sofisticação e neutralidade. O branco, que compõe a maior parte da página, contribui para a clareza e a sensação de amplitude.</w:t>
+      </w:r>
+    </w:p>
+    <w:p>
+      <w:pPr>
+        <w:pStyle w:val="TextodoTrabalho"/>
+        <w:numPr>
+          <w:ilvl w:val="0"/>
+          <w:numId w:val="0"/>
+        </w:numPr>
+        <w:spacing w:before="57" w:after="87"/>
+        <w:ind w:hanging="0" w:left="227"/>
+        <w:jc w:val="center"/>
+        <w:rPr>
+          <w:rFonts w:ascii="Arial" w:hAnsi="Arial"/>
+          <w:sz w:val="24"/>
+          <w:szCs w:val="24"/>
+        </w:rPr>
+      </w:pPr>
+      <w:r>
+        <w:drawing>
+          <wp:anchor behindDoc="0" distT="0" distB="0" distL="0" distR="0" simplePos="0" locked="0" layoutInCell="0" allowOverlap="1" relativeHeight="20">
+            <wp:simplePos x="0" y="0"/>
+            <wp:positionH relativeFrom="column">
+              <wp:align>center</wp:align>
+            </wp:positionH>
+            <wp:positionV relativeFrom="paragraph">
+              <wp:posOffset>635</wp:posOffset>
+            </wp:positionV>
+            <wp:extent cx="5615940" cy="6784340"/>
+            <wp:effectExtent l="0" t="0" r="0" b="0"/>
+            <wp:wrapSquare wrapText="largest"/>
+            <wp:docPr id="21" name="Figura15" descr=""/>
+            <wp:cNvGraphicFramePr>
+              <a:graphicFrameLocks xmlns:a="http://schemas.openxmlformats.org/drawingml/2006/main" noChangeAspect="1"/>
+            </wp:cNvGraphicFramePr>
+            <a:graphic xmlns:a="http://schemas.openxmlformats.org/drawingml/2006/main">
+              <a:graphicData uri="http://schemas.openxmlformats.org/drawingml/2006/picture">
+                <pic:pic xmlns:pic="http://schemas.openxmlformats.org/drawingml/2006/picture">
+                  <pic:nvPicPr>
+                    <pic:cNvPr id="21" name="Figura15" descr=""/>
+                    <pic:cNvPicPr>
+                      <a:picLocks noChangeAspect="1" noChangeArrowheads="1"/>
+                    </pic:cNvPicPr>
+                  </pic:nvPicPr>
+                  <pic:blipFill>
+                    <a:blip r:embed="rId20"/>
+                    <a:stretch>
+                      <a:fillRect/>
+                    </a:stretch>
+                  </pic:blipFill>
+                  <pic:spPr bwMode="auto">
+                    <a:xfrm>
+                      <a:off x="0" y="0"/>
+                      <a:ext cx="5615940" cy="6784340"/>
+                    </a:xfrm>
+                    <a:prstGeom prst="rect">
+                      <a:avLst/>
+                    </a:prstGeom>
+                  </pic:spPr>
+                </pic:pic>
+              </a:graphicData>
+            </a:graphic>
+          </wp:anchor>
+        </w:drawing>
+      </w:r>
+      <w:r>
+        <w:rPr>
+          <w:rFonts w:ascii="Arial" w:hAnsi="Arial"/>
+          <w:b w:val="false"/>
+          <w:bCs w:val="false"/>
+          <w:sz w:val="24"/>
+          <w:szCs w:val="24"/>
+        </w:rPr>
+        <w:t>F</w:t>
+      </w:r>
+      <w:r>
+        <w:rPr>
+          <w:rFonts w:ascii="Arial" w:hAnsi="Arial"/>
+          <w:b w:val="false"/>
+          <w:bCs w:val="false"/>
+          <w:sz w:val="24"/>
+          <w:szCs w:val="24"/>
+        </w:rPr>
+        <w:t xml:space="preserve">igura 14: Escolha das cores pela ferramenta </w:t>
+      </w:r>
+      <w:r>
+        <w:rPr>
+          <w:rFonts w:ascii="Arial" w:hAnsi="Arial"/>
+          <w:b w:val="false"/>
+          <w:bCs w:val="false"/>
+          <w:i/>
+          <w:iCs/>
+          <w:sz w:val="24"/>
+          <w:szCs w:val="24"/>
+        </w:rPr>
+        <w:t>Adobe Color</w:t>
+      </w:r>
+    </w:p>
+    <w:p>
+      <w:pPr>
+        <w:pStyle w:val="TextodoTrabalho"/>
+        <w:ind w:hanging="0"/>
+        <w:rPr>
+          <w:rFonts w:ascii="Arial" w:hAnsi="Arial"/>
+          <w:sz w:val="24"/>
+          <w:szCs w:val="24"/>
+        </w:rPr>
+      </w:pPr>
+      <w:r>
+        <w:rPr>
+          <w:rFonts w:ascii="Arial" w:hAnsi="Arial"/>
+          <w:b/>
+          <w:bCs/>
+          <w:sz w:val="24"/>
+          <w:szCs w:val="24"/>
+        </w:rPr>
+        <w:tab/>
+      </w:r>
+      <w:r>
+        <w:rPr>
+          <w:rFonts w:ascii="Arial" w:hAnsi="Arial"/>
+          <w:b w:val="false"/>
+          <w:bCs w:val="false"/>
+          <w:sz w:val="24"/>
+          <w:szCs w:val="24"/>
+        </w:rPr>
+        <w:t>Ao analisar a paleta de cores ajustada, observa-se a preocupação em aprimorar o contraste entre o laranja e o azul, proporcionando uma melhor legibilidade e destacando áreas-chave na interface do RoomieLink. Essa revisão reforça o compromisso em oferecer uma experiência visualmente agradável e acessível aos usuários.</w:t>
+      </w:r>
+    </w:p>
+    <w:p>
+      <w:pPr>
+        <w:pStyle w:val="TextodoTrabalho"/>
+        <w:ind w:hanging="0"/>
+        <w:rPr>
+          <w:rFonts w:ascii="Arial" w:hAnsi="Arial"/>
+          <w:sz w:val="24"/>
+          <w:szCs w:val="24"/>
+        </w:rPr>
+      </w:pPr>
+      <w:r>
+        <w:rPr>
+          <w:rFonts w:ascii="Arial" w:hAnsi="Arial"/>
+          <w:b w:val="false"/>
+          <w:bCs w:val="false"/>
+          <w:sz w:val="24"/>
+          <w:szCs w:val="24"/>
+        </w:rPr>
+        <w:tab/>
+        <w:t>A paleta de cores do RoomieLink, elaborada com auxílio do Adobe Color, passou por um refinamento manual para otimizar a legibilidade e o contraste entre as tonalidades principais. O azul, enquanto cor predominante, foi ajustado cuidadosamente para oferecer uma presença marcante, sem comprometer a clareza do conteúdo. Este ajuste visa garantir que o azul mantenha sua identidade visual vibrante e coerente em diferentes contextos e dispositivos, assegurando uma experiência consistente para os usuários.</w:t>
+      </w:r>
+    </w:p>
+    <w:p>
+      <w:pPr>
+        <w:pStyle w:val="TextodoTrabalho"/>
+        <w:ind w:hanging="0"/>
+        <w:rPr>
+          <w:rFonts w:ascii="Arial" w:hAnsi="Arial"/>
+          <w:sz w:val="24"/>
+          <w:szCs w:val="24"/>
+        </w:rPr>
+      </w:pPr>
+      <w:r>
+        <w:rPr>
+          <w:rFonts w:ascii="Arial" w:hAnsi="Arial"/>
+          <w:b w:val="false"/>
+          <w:bCs w:val="false"/>
+          <w:sz w:val="24"/>
+          <w:szCs w:val="24"/>
+        </w:rPr>
+        <w:tab/>
+        <w:t>No tocante ao laranja, aplicado estrategicamente nos botões e elementos de destaque, realizou-se um ajuste para ampliar a visibilidade e destacar áreas interativas. A mudança visa aprimorar a usabilidade, tornando mais evidentes as áreas de foco e ações possíveis. Dessa forma, a paleta de cores não apenas cria uma identidade única, mas também incorpora melhorias específicas que potencializam a experiência do usuário, priorizando a clareza e a acessibilidade.</w:t>
+      </w:r>
+    </w:p>
+    <w:p>
+      <w:pPr>
+        <w:pStyle w:val="TextodoTrabalho"/>
+        <w:ind w:hanging="0"/>
+        <w:rPr>
+          <w:rFonts w:ascii="Arial" w:hAnsi="Arial"/>
+          <w:sz w:val="24"/>
+          <w:szCs w:val="24"/>
+        </w:rPr>
+      </w:pPr>
+      <w:r>
+        <w:rPr>
+          <w:rFonts w:ascii="Arial" w:hAnsi="Arial"/>
+          <w:b w:val="false"/>
+          <w:bCs w:val="false"/>
+          <w:sz w:val="24"/>
+          <w:szCs w:val="24"/>
+        </w:rPr>
+        <w:tab/>
+        <w:t>Esses ajustes manuais, realizados com atenção às características visuais e à legibilidade, reforçam o compromisso do RoomieLink em proporcionar uma plataforma visualmente apelativa e eficiente, alinhada aos padrões de design e à preocupação com a experiência do usuário.</w:t>
+      </w:r>
+    </w:p>
+    <w:p>
+      <w:pPr>
+        <w:pStyle w:val="TextodoTrabalho"/>
+        <w:ind w:hanging="0"/>
+        <w:rPr>
+          <w:rFonts w:ascii="Arial" w:hAnsi="Arial"/>
+          <w:b w:val="false"/>
+          <w:bCs w:val="false"/>
+          <w:sz w:val="24"/>
+          <w:szCs w:val="24"/>
+        </w:rPr>
+      </w:pPr>
+      <w:r>
+        <w:rPr>
+          <w:rFonts w:ascii="Arial" w:hAnsi="Arial"/>
+          <w:b w:val="false"/>
+          <w:bCs w:val="false"/>
+          <w:sz w:val="24"/>
+          <w:szCs w:val="24"/>
+        </w:rPr>
+      </w:r>
+    </w:p>
+    <w:p>
+      <w:pPr>
+        <w:pStyle w:val="TextodoTrabalho"/>
+        <w:ind w:hanging="0"/>
+        <w:rPr>
+          <w:rFonts w:ascii="Arial" w:hAnsi="Arial"/>
+          <w:b w:val="false"/>
+          <w:bCs w:val="false"/>
+          <w:sz w:val="24"/>
+          <w:szCs w:val="24"/>
+        </w:rPr>
+      </w:pPr>
+      <w:r>
+        <w:rPr>
+          <w:rFonts w:ascii="Arial" w:hAnsi="Arial"/>
+          <w:b w:val="false"/>
+          <w:bCs w:val="false"/>
+          <w:sz w:val="24"/>
+          <w:szCs w:val="24"/>
+        </w:rPr>
+        <w:t>6.2 TIPOGRAFIA</w:t>
+      </w:r>
+    </w:p>
+    <w:p>
+      <w:pPr>
+        <w:pStyle w:val="TextodoTrabalho"/>
+        <w:ind w:hanging="0"/>
+        <w:rPr>
+          <w:rFonts w:ascii="Arial" w:hAnsi="Arial"/>
+          <w:b w:val="false"/>
+          <w:bCs w:val="false"/>
+          <w:sz w:val="24"/>
+          <w:szCs w:val="24"/>
+        </w:rPr>
+      </w:pPr>
+      <w:r>
+        <w:rPr>
+          <w:rFonts w:ascii="Arial" w:hAnsi="Arial"/>
+          <w:b w:val="false"/>
+          <w:bCs w:val="false"/>
+          <w:sz w:val="24"/>
+          <w:szCs w:val="24"/>
+        </w:rPr>
+      </w:r>
+    </w:p>
+    <w:p>
+      <w:pPr>
+        <w:pStyle w:val="TextodoTrabalho"/>
+        <w:ind w:hanging="0"/>
+        <w:rPr>
+          <w:rFonts w:ascii="Arial" w:hAnsi="Arial"/>
+          <w:b w:val="false"/>
+          <w:bCs w:val="false"/>
+          <w:sz w:val="24"/>
+          <w:szCs w:val="24"/>
+        </w:rPr>
+      </w:pPr>
+      <w:r>
+        <w:rPr>
+          <w:rFonts w:ascii="Arial" w:hAnsi="Arial"/>
+          <w:b w:val="false"/>
+          <w:bCs w:val="false"/>
+          <w:sz w:val="24"/>
+          <w:szCs w:val="24"/>
+        </w:rPr>
+        <w:tab/>
+        <w:t>A tipografia no RoomieLink é uma parte integral do design, desempenhando um papel crucial na comunicação visual. Como observa Ellen Lupton (2004) em "Thinking with Type", a escolha de fontes e sua apresentação afetam a compreensão, estabelecem hierarquias e contribuem para a personalidade estética de uma plataforma. No RoomieLink, optou-se por uma fonte de fácil leitura, proporcionando clareza nas informações apresentadas. A escolha cuidadosa da tipografia não apenas assegura a legibilidade em diferentes dispositivos, mas também adiciona coesão e profissionalismo à identidade visual do sistema.</w:t>
+      </w:r>
+    </w:p>
+    <w:p>
+      <w:pPr>
+        <w:pStyle w:val="TextodoTrabalho"/>
+        <w:ind w:hanging="0"/>
+        <w:rPr>
+          <w:rFonts w:ascii="Arial" w:hAnsi="Arial"/>
+          <w:b w:val="false"/>
+          <w:bCs w:val="false"/>
+          <w:sz w:val="24"/>
+          <w:szCs w:val="24"/>
+        </w:rPr>
+      </w:pPr>
+      <w:r>
+        <w:rPr>
+          <w:rFonts w:ascii="Arial" w:hAnsi="Arial"/>
+          <w:b w:val="false"/>
+          <w:bCs w:val="false"/>
+          <w:sz w:val="24"/>
+          <w:szCs w:val="24"/>
+        </w:rPr>
+        <w:tab/>
+        <w:t>Ao aplicar fontes como elemento essencial no design, o RoomieLink visa proporcionar uma experiência de usuário eficiente e agradável. A consistência tipográfica entre diferentes seções do sistema e dispositivos reforça a identidade visual coesa, promovendo uma navegação intuitiva. Conforme discutido por Robert Bringhurst (2008) em "The Elements of Typographic Style", a tipografia, quando bem utilizada, transcende a mera função informativa, tornando-se uma expressão visual que impacta diretamente a percepção do usuário. O RoomieLink adota essa premissa ao incorporar a tipografia como um componente estratégico do design para garantir uma apresentação clara e eficaz das informações.</w:t>
+      </w:r>
+    </w:p>
+    <w:p>
+      <w:pPr>
+        <w:pStyle w:val="TextodoTrabalho"/>
+        <w:ind w:hanging="0"/>
+        <w:rPr>
+          <w:rFonts w:ascii="Arial" w:hAnsi="Arial"/>
+          <w:b w:val="false"/>
+          <w:bCs w:val="false"/>
+          <w:sz w:val="24"/>
+          <w:szCs w:val="24"/>
+        </w:rPr>
+      </w:pPr>
+      <w:r>
+        <w:rPr>
+          <w:rFonts w:ascii="Arial" w:hAnsi="Arial"/>
+          <w:b w:val="false"/>
+          <w:bCs w:val="false"/>
+          <w:sz w:val="24"/>
+          <w:szCs w:val="24"/>
+        </w:rPr>
+        <w:tab/>
+        <w:t>A escolha das fontes para o título, subtítulo e corpo do texto no RoomieLink reflete uma abordagem cuidadosa para garantir uma apresentação visual atraente e legível. O título e o subtítulo foram estilizados com a fonte "Source Code Pro", que é conhecida por sua estética moderna e clareza em tamanhos maiores, proporcionando uma identidade marcante ao sistema. Essa escolha visa criar um destaque adequado às primeiras impressões do usuário, comunicando a essência do RoomieLink de forma impactante e contemporânea.</w:t>
+      </w:r>
+    </w:p>
+    <w:p>
+      <w:pPr>
+        <w:pStyle w:val="TextodoTrabalho"/>
+        <w:ind w:hanging="0"/>
+        <w:jc w:val="center"/>
+        <w:rPr>
+          <w:rFonts w:ascii="Arial" w:hAnsi="Arial"/>
+          <w:b w:val="false"/>
+          <w:bCs w:val="false"/>
+          <w:sz w:val="24"/>
+          <w:szCs w:val="24"/>
+        </w:rPr>
+      </w:pPr>
+      <w:r>
+        <w:drawing>
+          <wp:anchor behindDoc="0" distT="0" distB="0" distL="0" distR="0" simplePos="0" locked="0" layoutInCell="0" allowOverlap="1" relativeHeight="21">
+            <wp:simplePos x="0" y="0"/>
+            <wp:positionH relativeFrom="column">
+              <wp:align>center</wp:align>
+            </wp:positionH>
+            <wp:positionV relativeFrom="paragraph">
+              <wp:posOffset>635</wp:posOffset>
+            </wp:positionV>
+            <wp:extent cx="5760085" cy="1776095"/>
+            <wp:effectExtent l="0" t="0" r="0" b="0"/>
+            <wp:wrapSquare wrapText="largest"/>
+            <wp:docPr id="22" name="Figura16" descr=""/>
+            <wp:cNvGraphicFramePr>
+              <a:graphicFrameLocks xmlns:a="http://schemas.openxmlformats.org/drawingml/2006/main" noChangeAspect="1"/>
+            </wp:cNvGraphicFramePr>
+            <a:graphic xmlns:a="http://schemas.openxmlformats.org/drawingml/2006/main">
+              <a:graphicData uri="http://schemas.openxmlformats.org/drawingml/2006/picture">
+                <pic:pic xmlns:pic="http://schemas.openxmlformats.org/drawingml/2006/picture">
+                  <pic:nvPicPr>
+                    <pic:cNvPr id="22" name="Figura16" descr=""/>
+                    <pic:cNvPicPr>
+                      <a:picLocks noChangeAspect="1" noChangeArrowheads="1"/>
+                    </pic:cNvPicPr>
+                  </pic:nvPicPr>
+                  <pic:blipFill>
+                    <a:blip r:embed="rId21"/>
+                    <a:stretch>
+                      <a:fillRect/>
+                    </a:stretch>
+                  </pic:blipFill>
+                  <pic:spPr bwMode="auto">
+                    <a:xfrm>
+                      <a:off x="0" y="0"/>
+                      <a:ext cx="5760085" cy="1776095"/>
+                    </a:xfrm>
+                    <a:prstGeom prst="rect">
+                      <a:avLst/>
+                    </a:prstGeom>
+                  </pic:spPr>
+                </pic:pic>
+              </a:graphicData>
+            </a:graphic>
+          </wp:anchor>
+        </w:drawing>
+      </w:r>
+      <w:r>
+        <w:rPr>
+          <w:rFonts w:ascii="Arial" w:hAnsi="Arial"/>
+          <w:b w:val="false"/>
+          <w:bCs w:val="false"/>
+          <w:sz w:val="24"/>
+          <w:szCs w:val="24"/>
+        </w:rPr>
+        <w:t>Figura 15: Fonte escolhida para o título e subtítulo</w:t>
+      </w:r>
+    </w:p>
+    <w:p>
+      <w:pPr>
+        <w:pStyle w:val="TextodoTrabalho"/>
+        <w:ind w:hanging="0"/>
+        <w:rPr>
+          <w:rFonts w:ascii="Arial" w:hAnsi="Arial"/>
+          <w:b w:val="false"/>
+          <w:bCs w:val="false"/>
+          <w:sz w:val="24"/>
+          <w:szCs w:val="24"/>
+        </w:rPr>
+      </w:pPr>
+      <w:r>
+        <w:rPr>
+          <w:rFonts w:ascii="Arial" w:hAnsi="Arial"/>
+          <w:b w:val="false"/>
+          <w:bCs w:val="false"/>
+          <w:sz w:val="24"/>
+          <w:szCs w:val="24"/>
+        </w:rPr>
+        <w:tab/>
+      </w:r>
+    </w:p>
+    <w:p>
+      <w:pPr>
+        <w:pStyle w:val="TextodoTrabalho"/>
+        <w:ind w:hanging="0"/>
+        <w:rPr>
+          <w:rFonts w:ascii="Arial" w:hAnsi="Arial"/>
+          <w:b w:val="false"/>
+          <w:bCs w:val="false"/>
+          <w:sz w:val="24"/>
+          <w:szCs w:val="24"/>
+        </w:rPr>
+      </w:pPr>
+      <w:r>
+        <w:rPr>
+          <w:rFonts w:ascii="Arial" w:hAnsi="Arial"/>
+          <w:b w:val="false"/>
+          <w:bCs w:val="false"/>
+          <w:sz w:val="24"/>
+          <w:szCs w:val="24"/>
+        </w:rPr>
+        <w:tab/>
+        <w:t>Para o corpo do texto, optou-se pela fonte "Lato". Esta fonte oferece uma leitura suave e confortável, sendo amplamente reconhecida por sua versatilidade e legibilidade em variados contextos de aplicação. A utilização do "Lato" como fonte principal para o conteúdo textual do RoomieLink visa garantir uma experiência de leitura agradável, coesa e eficaz, promovendo a compreensão clara das informações apresentadas.</w:t>
+      </w:r>
+    </w:p>
+    <w:p>
+      <w:pPr>
+        <w:pStyle w:val="TextodoTrabalho"/>
+        <w:ind w:hanging="0"/>
+        <w:jc w:val="center"/>
+        <w:rPr>
+          <w:rFonts w:ascii="Arial" w:hAnsi="Arial"/>
+          <w:b w:val="false"/>
+          <w:bCs w:val="false"/>
+          <w:sz w:val="24"/>
+          <w:szCs w:val="24"/>
+        </w:rPr>
+      </w:pPr>
+      <w:r>
+        <w:drawing>
+          <wp:anchor behindDoc="0" distT="0" distB="0" distL="0" distR="0" simplePos="0" locked="0" layoutInCell="0" allowOverlap="1" relativeHeight="22">
+            <wp:simplePos x="0" y="0"/>
+            <wp:positionH relativeFrom="column">
+              <wp:align>center</wp:align>
+            </wp:positionH>
+            <wp:positionV relativeFrom="paragraph">
+              <wp:posOffset>635</wp:posOffset>
+            </wp:positionV>
+            <wp:extent cx="5760085" cy="1616075"/>
+            <wp:effectExtent l="0" t="0" r="0" b="0"/>
+            <wp:wrapSquare wrapText="largest"/>
+            <wp:docPr id="23" name="Figura17" descr=""/>
+            <wp:cNvGraphicFramePr>
+              <a:graphicFrameLocks xmlns:a="http://schemas.openxmlformats.org/drawingml/2006/main" noChangeAspect="1"/>
+            </wp:cNvGraphicFramePr>
+            <a:graphic xmlns:a="http://schemas.openxmlformats.org/drawingml/2006/main">
+              <a:graphicData uri="http://schemas.openxmlformats.org/drawingml/2006/picture">
+                <pic:pic xmlns:pic="http://schemas.openxmlformats.org/drawingml/2006/picture">
+                  <pic:nvPicPr>
+                    <pic:cNvPr id="23" name="Figura17" descr=""/>
+                    <pic:cNvPicPr>
+                      <a:picLocks noChangeAspect="1" noChangeArrowheads="1"/>
+                    </pic:cNvPicPr>
+                  </pic:nvPicPr>
+                  <pic:blipFill>
+                    <a:blip r:embed="rId22"/>
+                    <a:stretch>
+                      <a:fillRect/>
+                    </a:stretch>
+                  </pic:blipFill>
+                  <pic:spPr bwMode="auto">
+                    <a:xfrm>
+                      <a:off x="0" y="0"/>
+                      <a:ext cx="5760085" cy="1616075"/>
+                    </a:xfrm>
+                    <a:prstGeom prst="rect">
+                      <a:avLst/>
+                    </a:prstGeom>
+                  </pic:spPr>
+                </pic:pic>
+              </a:graphicData>
+            </a:graphic>
+          </wp:anchor>
+        </w:drawing>
+      </w:r>
+      <w:r>
+        <w:rPr>
+          <w:rFonts w:ascii="Arial" w:hAnsi="Arial"/>
+          <w:b w:val="false"/>
+          <w:bCs w:val="false"/>
+          <w:sz w:val="24"/>
+          <w:szCs w:val="24"/>
+        </w:rPr>
+        <w:t>Figura 16: Fonte escolhida para o corpo do texto</w:t>
+      </w:r>
+    </w:p>
+    <w:p>
+      <w:pPr>
+        <w:pStyle w:val="TextodoTrabalho"/>
+        <w:ind w:hanging="0"/>
+        <w:rPr>
+          <w:b/>
+          <w:bCs/>
+        </w:rPr>
+      </w:pPr>
+      <w:r>
+        <w:rPr>
+          <w:rFonts w:ascii="Arial" w:hAnsi="Arial"/>
+          <w:sz w:val="24"/>
+          <w:szCs w:val="24"/>
+        </w:rPr>
+      </w:r>
+    </w:p>
+    <w:p>
+      <w:pPr>
+        <w:pStyle w:val="TextodoTrabalho"/>
+        <w:ind w:hanging="0"/>
+        <w:rPr>
+          <w:rFonts w:ascii="Arial" w:hAnsi="Arial"/>
+          <w:b w:val="false"/>
+          <w:bCs w:val="false"/>
+          <w:sz w:val="24"/>
+          <w:szCs w:val="24"/>
+        </w:rPr>
+      </w:pPr>
+      <w:r>
+        <w:rPr>
+          <w:rFonts w:ascii="Arial" w:hAnsi="Arial"/>
+          <w:b w:val="false"/>
+          <w:bCs w:val="false"/>
+          <w:sz w:val="24"/>
+          <w:szCs w:val="24"/>
+        </w:rPr>
+        <w:t>6.3 LOGOTIPO</w:t>
+      </w:r>
+    </w:p>
+    <w:p>
+      <w:pPr>
+        <w:pStyle w:val="TextodoTrabalho"/>
+        <w:ind w:hanging="0"/>
+        <w:rPr>
+          <w:rFonts w:ascii="Arial" w:hAnsi="Arial"/>
+          <w:b w:val="false"/>
+          <w:bCs w:val="false"/>
+          <w:sz w:val="24"/>
+          <w:szCs w:val="24"/>
+        </w:rPr>
+      </w:pPr>
+      <w:r>
+        <w:rPr>
+          <w:rFonts w:ascii="Arial" w:hAnsi="Arial"/>
+          <w:b w:val="false"/>
+          <w:bCs w:val="false"/>
+          <w:sz w:val="24"/>
+          <w:szCs w:val="24"/>
+        </w:rPr>
+        <w:tab/>
+        <w:t>A identidade visual desempenha um papel crucial na construção da primeira impressão de qualquer plataforma online. O logotipo, como componente central dessa identidade, transcende o simples aspecto estético, tornando-se um símbolo que representa os valores, a proposta e a personalidade do sistema. Como afirma Paul Rand, um dos mais renomados designers gráficos do século XX, "Design is your brand’s silent ambassador" (tradução livre: "O design é o embaixador silencioso de sua marca"). Nesta seção, exploraremos minuciosamente a criação do logotipo do RoomieLink, destacando escolhas estratégicas de design, cores e tipografia que visam não apenas atrair a atenção visual, mas também comunicar de maneira eficaz a essência da plataforma. Ao compreender as decisões por trás do logotipo, é possível desvendar a narrativa visual que busca estabelecer uma conexão significativa com os usuários e diferenciar o RoomieLink em um cenário digital dinâmico e diversificado.</w:t>
+      </w:r>
+    </w:p>
+    <w:p>
+      <w:pPr>
+        <w:pStyle w:val="TextodoTrabalho"/>
+        <w:ind w:hanging="0"/>
+        <w:rPr>
+          <w:rFonts w:ascii="Arial" w:hAnsi="Arial"/>
+          <w:b w:val="false"/>
+          <w:bCs w:val="false"/>
+          <w:sz w:val="24"/>
+          <w:szCs w:val="24"/>
+        </w:rPr>
+      </w:pPr>
+      <w:r>
+        <w:rPr>
+          <w:rFonts w:ascii="Arial" w:hAnsi="Arial"/>
+          <w:b w:val="false"/>
+          <w:bCs w:val="false"/>
+          <w:sz w:val="24"/>
+          <w:szCs w:val="24"/>
+        </w:rPr>
+        <w:tab/>
+        <w:t>O logotipo, enquanto elemento central da identidade visual do RoomieLink, foi concebido para transmitir de forma clara e memorável os valores e propósito do sistema. A singularidade do logotipo, conforme a figura 17, reside na substituição dos dois "O O" por um botão de ligar/desligar em tom de cinza. Esse elemento gráfico, além de representar a temática de conexão e interação proposta pelo RoomieLink, é uma abordagem criativa e inovadora, conferindo uma identidade marcante e única ao logotipo.</w:t>
+      </w:r>
+    </w:p>
+    <w:p>
+      <w:pPr>
+        <w:pStyle w:val="TextodoTrabalho"/>
+        <w:ind w:hanging="0"/>
+        <w:rPr>
+          <w:rFonts w:ascii="Arial" w:hAnsi="Arial"/>
+          <w:b w:val="false"/>
+          <w:bCs w:val="false"/>
+          <w:sz w:val="24"/>
+          <w:szCs w:val="24"/>
+        </w:rPr>
+      </w:pPr>
+      <w:r>
+        <w:rPr>
+          <w:rFonts w:ascii="Arial" w:hAnsi="Arial"/>
+          <w:b w:val="false"/>
+          <w:bCs w:val="false"/>
+          <w:sz w:val="24"/>
+          <w:szCs w:val="24"/>
+        </w:rPr>
+        <w:drawing>
+          <wp:anchor behindDoc="0" distT="0" distB="0" distL="0" distR="0" simplePos="0" locked="0" layoutInCell="0" allowOverlap="1" relativeHeight="23">
+            <wp:simplePos x="0" y="0"/>
+            <wp:positionH relativeFrom="column">
+              <wp:posOffset>584200</wp:posOffset>
+            </wp:positionH>
+            <wp:positionV relativeFrom="paragraph">
+              <wp:posOffset>100330</wp:posOffset>
+            </wp:positionV>
+            <wp:extent cx="4420235" cy="2476500"/>
+            <wp:effectExtent l="0" t="0" r="0" b="0"/>
+            <wp:wrapSquare wrapText="largest"/>
+            <wp:docPr id="24" name="Figura18" descr=""/>
+            <wp:cNvGraphicFramePr>
+              <a:graphicFrameLocks xmlns:a="http://schemas.openxmlformats.org/drawingml/2006/main" noChangeAspect="1"/>
+            </wp:cNvGraphicFramePr>
+            <a:graphic xmlns:a="http://schemas.openxmlformats.org/drawingml/2006/main">
+              <a:graphicData uri="http://schemas.openxmlformats.org/drawingml/2006/picture">
+                <pic:pic xmlns:pic="http://schemas.openxmlformats.org/drawingml/2006/picture">
+                  <pic:nvPicPr>
+                    <pic:cNvPr id="24" name="Figura18" descr=""/>
+                    <pic:cNvPicPr>
+                      <a:picLocks noChangeAspect="1" noChangeArrowheads="1"/>
+                    </pic:cNvPicPr>
+                  </pic:nvPicPr>
+                  <pic:blipFill>
+                    <a:blip r:embed="rId23"/>
+                    <a:stretch>
+                      <a:fillRect/>
+                    </a:stretch>
+                  </pic:blipFill>
+                  <pic:spPr bwMode="auto">
+                    <a:xfrm>
+                      <a:off x="0" y="0"/>
+                      <a:ext cx="4420235" cy="2476500"/>
+                    </a:xfrm>
+                    <a:prstGeom prst="rect">
+                      <a:avLst/>
+                    </a:prstGeom>
+                  </pic:spPr>
+                </pic:pic>
+              </a:graphicData>
+            </a:graphic>
+          </wp:anchor>
+        </w:drawing>
+      </w:r>
+    </w:p>
+    <w:p>
+      <w:pPr>
+        <w:pStyle w:val="TextodoTrabalho"/>
+        <w:ind w:hanging="0"/>
+        <w:rPr>
+          <w:rFonts w:ascii="Arial" w:hAnsi="Arial"/>
+          <w:b w:val="false"/>
+          <w:bCs w:val="false"/>
+          <w:sz w:val="24"/>
+          <w:szCs w:val="24"/>
+        </w:rPr>
+      </w:pPr>
+      <w:r>
+        <w:rPr>
+          <w:rFonts w:ascii="Arial" w:hAnsi="Arial"/>
+          <w:b w:val="false"/>
+          <w:bCs w:val="false"/>
+          <w:sz w:val="24"/>
+          <w:szCs w:val="24"/>
+        </w:rPr>
+      </w:r>
+    </w:p>
+    <w:p>
+      <w:pPr>
+        <w:pStyle w:val="TextodoTrabalho"/>
+        <w:ind w:hanging="0"/>
+        <w:rPr>
+          <w:rFonts w:ascii="Arial" w:hAnsi="Arial"/>
+          <w:b w:val="false"/>
+          <w:bCs w:val="false"/>
+          <w:sz w:val="24"/>
+          <w:szCs w:val="24"/>
+        </w:rPr>
+      </w:pPr>
+      <w:r>
+        <w:rPr>
+          <w:rFonts w:ascii="Arial" w:hAnsi="Arial"/>
+          <w:b w:val="false"/>
+          <w:bCs w:val="false"/>
+          <w:sz w:val="24"/>
+          <w:szCs w:val="24"/>
+        </w:rPr>
+      </w:r>
+    </w:p>
+    <w:p>
+      <w:pPr>
+        <w:pStyle w:val="TextodoTrabalho"/>
+        <w:ind w:hanging="0"/>
+        <w:jc w:val="center"/>
+        <w:rPr>
+          <w:rFonts w:ascii="Arial" w:hAnsi="Arial"/>
+          <w:b w:val="false"/>
+          <w:bCs w:val="false"/>
+          <w:sz w:val="24"/>
+          <w:szCs w:val="24"/>
+        </w:rPr>
+      </w:pPr>
+      <w:r>
+        <w:rPr>
+          <w:rFonts w:ascii="Arial" w:hAnsi="Arial"/>
+          <w:b w:val="false"/>
+          <w:bCs w:val="false"/>
+          <w:sz w:val="24"/>
+          <w:szCs w:val="24"/>
+        </w:rPr>
+      </w:r>
+    </w:p>
+    <w:p>
+      <w:pPr>
+        <w:pStyle w:val="TextodoTrabalho"/>
+        <w:ind w:hanging="0"/>
+        <w:rPr>
+          <w:rFonts w:ascii="Arial" w:hAnsi="Arial"/>
+          <w:b w:val="false"/>
+          <w:bCs w:val="false"/>
+          <w:sz w:val="24"/>
+          <w:szCs w:val="24"/>
+        </w:rPr>
+      </w:pPr>
+      <w:r>
+        <w:rPr>
+          <w:rFonts w:ascii="Arial" w:hAnsi="Arial"/>
+          <w:b w:val="false"/>
+          <w:bCs w:val="false"/>
+          <w:sz w:val="24"/>
+          <w:szCs w:val="24"/>
+        </w:rPr>
+        <w:tab/>
+      </w:r>
+    </w:p>
+    <w:p>
+      <w:pPr>
+        <w:pStyle w:val="TextodoTrabalho"/>
+        <w:ind w:hanging="0"/>
+        <w:rPr>
+          <w:rFonts w:ascii="Arial" w:hAnsi="Arial"/>
+          <w:b w:val="false"/>
+          <w:bCs w:val="false"/>
+          <w:sz w:val="24"/>
+          <w:szCs w:val="24"/>
+        </w:rPr>
+      </w:pPr>
+      <w:r>
+        <w:rPr>
+          <w:rFonts w:ascii="Arial" w:hAnsi="Arial"/>
+          <w:b w:val="false"/>
+          <w:bCs w:val="false"/>
+          <w:sz w:val="24"/>
+          <w:szCs w:val="24"/>
+        </w:rPr>
+      </w:r>
+    </w:p>
+    <w:p>
+      <w:pPr>
+        <w:pStyle w:val="TextodoTrabalho"/>
+        <w:ind w:hanging="0"/>
+        <w:rPr>
+          <w:rFonts w:ascii="Arial" w:hAnsi="Arial"/>
+          <w:b w:val="false"/>
+          <w:bCs w:val="false"/>
+          <w:sz w:val="24"/>
+          <w:szCs w:val="24"/>
+        </w:rPr>
+      </w:pPr>
+      <w:r>
+        <w:rPr>
+          <w:rFonts w:ascii="Arial" w:hAnsi="Arial"/>
+          <w:b w:val="false"/>
+          <w:bCs w:val="false"/>
+          <w:sz w:val="24"/>
+          <w:szCs w:val="24"/>
+        </w:rPr>
+      </w:r>
+    </w:p>
+    <w:p>
+      <w:pPr>
+        <w:pStyle w:val="TextodoTrabalho"/>
+        <w:ind w:hanging="0"/>
+        <w:rPr>
+          <w:rFonts w:ascii="Arial" w:hAnsi="Arial"/>
+          <w:b w:val="false"/>
+          <w:bCs w:val="false"/>
+          <w:sz w:val="24"/>
+          <w:szCs w:val="24"/>
+        </w:rPr>
+      </w:pPr>
+      <w:r>
+        <w:rPr>
+          <w:rFonts w:ascii="Arial" w:hAnsi="Arial"/>
+          <w:b w:val="false"/>
+          <w:bCs w:val="false"/>
+          <w:sz w:val="24"/>
+          <w:szCs w:val="24"/>
+        </w:rPr>
+      </w:r>
+    </w:p>
+    <w:p>
+      <w:pPr>
+        <w:pStyle w:val="TextodoTrabalho"/>
+        <w:ind w:hanging="0"/>
+        <w:rPr>
+          <w:rFonts w:ascii="Arial" w:hAnsi="Arial"/>
+          <w:b w:val="false"/>
+          <w:bCs w:val="false"/>
+          <w:sz w:val="24"/>
+          <w:szCs w:val="24"/>
+        </w:rPr>
+      </w:pPr>
+      <w:r>
+        <w:rPr>
+          <w:rFonts w:ascii="Arial" w:hAnsi="Arial"/>
+          <w:b w:val="false"/>
+          <w:bCs w:val="false"/>
+          <w:sz w:val="24"/>
+          <w:szCs w:val="24"/>
+        </w:rPr>
+      </w:r>
+    </w:p>
+    <w:p>
+      <w:pPr>
+        <w:pStyle w:val="TextodoTrabalho"/>
+        <w:ind w:hanging="0"/>
+        <w:rPr>
+          <w:rFonts w:ascii="Arial" w:hAnsi="Arial"/>
+          <w:b w:val="false"/>
+          <w:bCs w:val="false"/>
+          <w:sz w:val="24"/>
+          <w:szCs w:val="24"/>
+        </w:rPr>
+      </w:pPr>
+      <w:r>
+        <w:rPr>
+          <w:rFonts w:ascii="Arial" w:hAnsi="Arial"/>
+          <w:b w:val="false"/>
+          <w:bCs w:val="false"/>
+          <w:sz w:val="24"/>
+          <w:szCs w:val="24"/>
+        </w:rPr>
+      </w:r>
+    </w:p>
+    <w:p>
+      <w:pPr>
+        <w:pStyle w:val="TextodoTrabalho"/>
+        <w:ind w:hanging="0"/>
+        <w:jc w:val="center"/>
+        <w:rPr>
+          <w:rFonts w:ascii="Arial" w:hAnsi="Arial"/>
+          <w:b w:val="false"/>
+          <w:bCs w:val="false"/>
+          <w:sz w:val="24"/>
+          <w:szCs w:val="24"/>
+        </w:rPr>
+      </w:pPr>
+      <w:r>
+        <w:rPr>
+          <w:rFonts w:ascii="Arial" w:hAnsi="Arial"/>
+          <w:b w:val="false"/>
+          <w:bCs w:val="false"/>
+          <w:sz w:val="24"/>
+          <w:szCs w:val="24"/>
+        </w:rPr>
+        <w:t>Figura 17: Logotipo do sistema</w:t>
+      </w:r>
+    </w:p>
+    <w:p>
+      <w:pPr>
+        <w:pStyle w:val="TextodoTrabalho"/>
+        <w:ind w:hanging="0"/>
+        <w:rPr>
+          <w:rFonts w:ascii="Arial" w:hAnsi="Arial"/>
+          <w:b w:val="false"/>
+          <w:bCs w:val="false"/>
+          <w:sz w:val="24"/>
+          <w:szCs w:val="24"/>
+        </w:rPr>
+      </w:pPr>
+      <w:r>
+        <w:rPr>
+          <w:rFonts w:ascii="Arial" w:hAnsi="Arial"/>
+          <w:b w:val="false"/>
+          <w:bCs w:val="false"/>
+          <w:sz w:val="24"/>
+          <w:szCs w:val="24"/>
+        </w:rPr>
+      </w:r>
+    </w:p>
+    <w:p>
+      <w:pPr>
+        <w:pStyle w:val="TextodoTrabalho"/>
+        <w:ind w:hanging="0"/>
+        <w:rPr>
+          <w:rFonts w:ascii="Arial" w:hAnsi="Arial"/>
+          <w:b w:val="false"/>
+          <w:bCs w:val="false"/>
+          <w:sz w:val="24"/>
+          <w:szCs w:val="24"/>
+        </w:rPr>
+      </w:pPr>
+      <w:r>
+        <w:rPr>
+          <w:rFonts w:ascii="Arial" w:hAnsi="Arial"/>
+          <w:b w:val="false"/>
+          <w:bCs w:val="false"/>
+          <w:sz w:val="24"/>
+          <w:szCs w:val="24"/>
+        </w:rPr>
+        <w:tab/>
+        <w:t>A escolha das cores também é estratégica. O azul, associado à palavra "Roomie", remete a uma atmosfera acolhedora e confiável, enquanto o laranja, relacionado ao "Link", evoca energia e dinamismo. Essa combinação de cores não só reforça a proposta do RoomieLink, mas também visa criar uma identificação emocional e visual com os usuários.</w:t>
+      </w:r>
+    </w:p>
+    <w:p>
+      <w:pPr>
+        <w:pStyle w:val="TextodoTrabalho"/>
+        <w:ind w:hanging="0"/>
+        <w:rPr>
+          <w:rFonts w:ascii="Arial" w:hAnsi="Arial"/>
+          <w:b w:val="false"/>
+          <w:bCs w:val="false"/>
+          <w:sz w:val="24"/>
+          <w:szCs w:val="24"/>
+        </w:rPr>
+      </w:pPr>
+      <w:r>
+        <w:rPr>
+          <w:rFonts w:ascii="Arial" w:hAnsi="Arial"/>
+          <w:b w:val="false"/>
+          <w:bCs w:val="false"/>
+          <w:sz w:val="24"/>
+          <w:szCs w:val="24"/>
+        </w:rPr>
+        <w:tab/>
+        <w:t>O logotipo do RoomieLink representa um marco na identidade visual do sistema, utilizando elementos gráficos e cores estrategicamente escolhidos para comunicar a proposta de conexão, confiabilidade e dinamismo. A síntese visual alcançada reforça não apenas a identidade do RoomieLink, mas também proporciona uma experiência de marca memorável e diferenciada aos usuários.</w:t>
+      </w:r>
+    </w:p>
+    <w:p>
+      <w:pPr>
+        <w:pStyle w:val="TextodoTrabalho"/>
+        <w:ind w:hanging="0"/>
+        <w:rPr>
+          <w:b/>
+          <w:bCs/>
+        </w:rPr>
+      </w:pPr>
+      <w:r>
+        <w:rPr>
+          <w:rFonts w:ascii="Arial" w:hAnsi="Arial"/>
+          <w:sz w:val="24"/>
+          <w:szCs w:val="24"/>
+        </w:rPr>
+      </w:r>
+    </w:p>
+    <w:p>
+      <w:pPr>
+        <w:pStyle w:val="TextodoTrabalho"/>
+        <w:ind w:hanging="0"/>
+        <w:rPr>
+          <w:b/>
+          <w:bCs/>
+        </w:rPr>
+      </w:pPr>
+      <w:r>
+        <w:rPr>
+          <w:rFonts w:ascii="Arial" w:hAnsi="Arial"/>
+          <w:sz w:val="24"/>
+          <w:szCs w:val="24"/>
+        </w:rPr>
+      </w:r>
+    </w:p>
+    <w:p>
+      <w:pPr>
+        <w:pStyle w:val="TextodoTrabalho"/>
+        <w:ind w:hanging="0"/>
+        <w:rPr>
+          <w:b/>
+          <w:bCs/>
+        </w:rPr>
+      </w:pPr>
+      <w:r>
+        <w:rPr>
+          <w:rFonts w:ascii="Arial" w:hAnsi="Arial"/>
+          <w:sz w:val="24"/>
+          <w:szCs w:val="24"/>
+        </w:rPr>
+      </w:r>
+    </w:p>
+    <w:p>
+      <w:pPr>
+        <w:pStyle w:val="TextodoTrabalho"/>
+        <w:ind w:hanging="0"/>
+        <w:rPr>
+          <w:b/>
+          <w:bCs/>
+        </w:rPr>
+      </w:pPr>
+      <w:r>
+        <w:rPr>
+          <w:rFonts w:ascii="Arial" w:hAnsi="Arial"/>
+          <w:sz w:val="24"/>
+          <w:szCs w:val="24"/>
+        </w:rPr>
+      </w:r>
+    </w:p>
+    <w:p>
+      <w:pPr>
+        <w:pStyle w:val="TextodoTrabalho"/>
+        <w:ind w:hanging="0"/>
+        <w:rPr>
+          <w:b/>
+          <w:bCs/>
+        </w:rPr>
+      </w:pPr>
+      <w:r>
+        <w:rPr>
+          <w:rFonts w:ascii="Arial" w:hAnsi="Arial"/>
+          <w:sz w:val="24"/>
+          <w:szCs w:val="24"/>
+        </w:rPr>
+      </w:r>
+    </w:p>
+    <w:p>
+      <w:pPr>
+        <w:pStyle w:val="TextodoTrabalho"/>
+        <w:ind w:hanging="0"/>
+        <w:rPr>
+          <w:b/>
+          <w:bCs/>
+        </w:rPr>
+      </w:pPr>
+      <w:r>
+        <w:rPr>
+          <w:rFonts w:ascii="Arial" w:hAnsi="Arial"/>
+          <w:sz w:val="24"/>
+          <w:szCs w:val="24"/>
+        </w:rPr>
+      </w:r>
+    </w:p>
+    <w:p>
+      <w:pPr>
+        <w:pStyle w:val="TextodoTrabalho"/>
+        <w:ind w:hanging="0"/>
+        <w:rPr>
+          <w:b/>
+          <w:bCs/>
+        </w:rPr>
+      </w:pPr>
+      <w:r>
+        <w:rPr>
+          <w:rFonts w:ascii="Arial" w:hAnsi="Arial"/>
+          <w:sz w:val="24"/>
+          <w:szCs w:val="24"/>
+        </w:rPr>
+      </w:r>
+    </w:p>
+    <w:p>
+      <w:pPr>
+        <w:pStyle w:val="TextodoTrabalho"/>
+        <w:ind w:hanging="0"/>
+        <w:rPr>
+          <w:b/>
+          <w:bCs/>
+        </w:rPr>
+      </w:pPr>
+      <w:r>
+        <w:rPr>
+          <w:rFonts w:ascii="Arial" w:hAnsi="Arial"/>
+          <w:sz w:val="24"/>
+          <w:szCs w:val="24"/>
+        </w:rPr>
+      </w:r>
+    </w:p>
+    <w:p>
+      <w:pPr>
+        <w:pStyle w:val="TextodoTrabalho"/>
+        <w:ind w:hanging="0"/>
+        <w:rPr>
+          <w:b/>
+          <w:bCs/>
+        </w:rPr>
+      </w:pPr>
+      <w:r>
+        <w:rPr>
+          <w:rFonts w:ascii="Arial" w:hAnsi="Arial"/>
+          <w:sz w:val="24"/>
+          <w:szCs w:val="24"/>
+        </w:rPr>
+      </w:r>
+    </w:p>
+    <w:p>
+      <w:pPr>
+        <w:pStyle w:val="TextodoTrabalho"/>
+        <w:ind w:hanging="0"/>
+        <w:rPr>
+          <w:b/>
+          <w:bCs/>
+        </w:rPr>
+      </w:pPr>
+      <w:r>
+        <w:rPr>
+          <w:rFonts w:ascii="Arial" w:hAnsi="Arial"/>
+          <w:sz w:val="24"/>
+          <w:szCs w:val="24"/>
+        </w:rPr>
+      </w:r>
+    </w:p>
+    <w:p>
+      <w:pPr>
+        <w:pStyle w:val="TextodoTrabalho"/>
+        <w:ind w:hanging="0"/>
+        <w:rPr>
+          <w:b/>
+          <w:bCs/>
+        </w:rPr>
+      </w:pPr>
+      <w:r>
+        <w:rPr>
+          <w:rFonts w:ascii="Arial" w:hAnsi="Arial"/>
+          <w:sz w:val="24"/>
+          <w:szCs w:val="24"/>
+        </w:rPr>
+      </w:r>
+    </w:p>
+    <w:p>
+      <w:pPr>
+        <w:pStyle w:val="TextodoTrabalho"/>
+        <w:ind w:hanging="0"/>
+        <w:rPr>
+          <w:b/>
+          <w:bCs/>
+        </w:rPr>
+      </w:pPr>
+      <w:r>
+        <w:rPr>
+          <w:rFonts w:ascii="Arial" w:hAnsi="Arial"/>
+          <w:sz w:val="24"/>
+          <w:szCs w:val="24"/>
+        </w:rPr>
+      </w:r>
+    </w:p>
+    <w:p>
+      <w:pPr>
+        <w:pStyle w:val="TextodoTrabalho"/>
+        <w:ind w:hanging="0"/>
+        <w:rPr>
+          <w:b/>
+          <w:bCs/>
+        </w:rPr>
+      </w:pPr>
+      <w:r>
+        <w:rPr>
+          <w:rFonts w:ascii="Arial" w:hAnsi="Arial"/>
+          <w:sz w:val="24"/>
+          <w:szCs w:val="24"/>
+        </w:rPr>
+      </w:r>
+    </w:p>
+    <w:p>
+      <w:pPr>
+        <w:pStyle w:val="TextodoTrabalho"/>
+        <w:ind w:hanging="0"/>
+        <w:rPr>
+          <w:b/>
+          <w:bCs/>
+        </w:rPr>
+      </w:pPr>
+      <w:r>
+        <w:rPr>
+          <w:rFonts w:ascii="Arial" w:hAnsi="Arial"/>
+          <w:sz w:val="24"/>
+          <w:szCs w:val="24"/>
+        </w:rPr>
+      </w:r>
+    </w:p>
+    <w:p>
+      <w:pPr>
+        <w:pStyle w:val="TextodoTrabalho"/>
+        <w:ind w:hanging="0"/>
+        <w:rPr>
+          <w:b/>
+          <w:bCs/>
+        </w:rPr>
+      </w:pPr>
+      <w:r>
+        <w:rPr>
+          <w:rFonts w:ascii="Arial" w:hAnsi="Arial"/>
+          <w:sz w:val="24"/>
+          <w:szCs w:val="24"/>
+        </w:rPr>
+      </w:r>
+    </w:p>
+    <w:p>
+      <w:pPr>
+        <w:pStyle w:val="TextodoTrabalho"/>
+        <w:ind w:hanging="0"/>
+        <w:rPr>
+          <w:b/>
+          <w:bCs/>
+        </w:rPr>
+      </w:pPr>
+      <w:r>
+        <w:rPr>
+          <w:rFonts w:ascii="Arial" w:hAnsi="Arial"/>
+          <w:sz w:val="24"/>
+          <w:szCs w:val="24"/>
+        </w:rPr>
+      </w:r>
+    </w:p>
+    <w:p>
+      <w:pPr>
+        <w:pStyle w:val="TextodoTrabalho"/>
+        <w:ind w:hanging="0"/>
+        <w:rPr>
+          <w:b/>
+          <w:bCs/>
+        </w:rPr>
+      </w:pPr>
+      <w:r>
+        <w:rPr>
+          <w:rFonts w:ascii="Arial" w:hAnsi="Arial"/>
+          <w:sz w:val="24"/>
+          <w:szCs w:val="24"/>
+        </w:rPr>
+      </w:r>
+    </w:p>
+    <w:p>
+      <w:pPr>
+        <w:pStyle w:val="TextodoTrabalho"/>
+        <w:ind w:hanging="0"/>
+        <w:rPr>
+          <w:b/>
+          <w:bCs/>
+        </w:rPr>
+      </w:pPr>
+      <w:r>
+        <w:rPr>
+          <w:rFonts w:ascii="Arial" w:hAnsi="Arial"/>
+          <w:sz w:val="24"/>
+          <w:szCs w:val="24"/>
+        </w:rPr>
+      </w:r>
+    </w:p>
+    <w:p>
+      <w:pPr>
+        <w:pStyle w:val="TextodoTrabalho"/>
+        <w:ind w:hanging="0"/>
+        <w:rPr>
+          <w:b/>
+          <w:bCs/>
+        </w:rPr>
+      </w:pPr>
+      <w:r>
+        <w:rPr>
+          <w:rFonts w:ascii="Arial" w:hAnsi="Arial"/>
+          <w:sz w:val="24"/>
+          <w:szCs w:val="24"/>
+        </w:rPr>
+      </w:r>
+    </w:p>
+    <w:p>
+      <w:pPr>
+        <w:pStyle w:val="TextodoTrabalho"/>
+        <w:ind w:hanging="0"/>
+        <w:rPr>
+          <w:b/>
+          <w:bCs/>
+        </w:rPr>
+      </w:pPr>
+      <w:r>
+        <w:rPr>
+          <w:rFonts w:ascii="Arial" w:hAnsi="Arial"/>
+          <w:sz w:val="24"/>
+          <w:szCs w:val="24"/>
+        </w:rPr>
+      </w:r>
+    </w:p>
+    <w:p>
+      <w:pPr>
+        <w:pStyle w:val="TextodoTrabalho"/>
+        <w:ind w:hanging="0"/>
+        <w:rPr>
+          <w:b/>
+          <w:bCs/>
+        </w:rPr>
+      </w:pPr>
+      <w:r>
+        <w:rPr>
+          <w:rFonts w:ascii="Arial" w:hAnsi="Arial"/>
+          <w:sz w:val="24"/>
+          <w:szCs w:val="24"/>
+        </w:rPr>
+      </w:r>
+    </w:p>
+    <w:p>
+      <w:pPr>
+        <w:pStyle w:val="TextodoTrabalho"/>
+        <w:ind w:hanging="0"/>
+        <w:rPr>
+          <w:b/>
+          <w:bCs/>
+        </w:rPr>
+      </w:pPr>
+      <w:r>
+        <w:rPr>
+          <w:rFonts w:ascii="Arial" w:hAnsi="Arial"/>
+          <w:sz w:val="24"/>
+          <w:szCs w:val="24"/>
+        </w:rPr>
+      </w:r>
+    </w:p>
+    <w:p>
+      <w:pPr>
+        <w:pStyle w:val="TextodoTrabalho"/>
+        <w:ind w:hanging="0"/>
+        <w:rPr>
+          <w:b/>
+          <w:bCs/>
+        </w:rPr>
+      </w:pPr>
+      <w:r>
+        <w:rPr>
+          <w:rFonts w:ascii="Arial" w:hAnsi="Arial"/>
+          <w:sz w:val="24"/>
+          <w:szCs w:val="24"/>
+        </w:rPr>
+      </w:r>
+    </w:p>
+    <w:p>
+      <w:pPr>
+        <w:pStyle w:val="TextodoTrabalho"/>
+        <w:ind w:hanging="0"/>
+        <w:rPr>
+          <w:b/>
+          <w:bCs/>
+        </w:rPr>
+      </w:pPr>
+      <w:r>
+        <w:rPr>
+          <w:rFonts w:ascii="Arial" w:hAnsi="Arial"/>
+          <w:sz w:val="24"/>
+          <w:szCs w:val="24"/>
+        </w:rPr>
+      </w:r>
+    </w:p>
+    <w:p>
+      <w:pPr>
+        <w:pStyle w:val="TextodoTrabalho"/>
+        <w:ind w:hanging="0"/>
+        <w:rPr>
+          <w:rFonts w:ascii="Arial" w:hAnsi="Arial"/>
+          <w:sz w:val="24"/>
+          <w:szCs w:val="24"/>
+        </w:rPr>
+      </w:pPr>
+      <w:r>
+        <w:rPr>
+          <w:rFonts w:ascii="Arial" w:hAnsi="Arial"/>
+          <w:b/>
+          <w:bCs/>
+          <w:sz w:val="24"/>
+          <w:szCs w:val="24"/>
+        </w:rPr>
+        <w:t>7</w:t>
+      </w:r>
+      <w:r>
+        <w:rPr>
+          <w:rFonts w:ascii="Arial" w:hAnsi="Arial"/>
+          <w:b/>
+          <w:bCs/>
+          <w:sz w:val="24"/>
+          <w:szCs w:val="24"/>
+        </w:rPr>
+        <w:t xml:space="preserve"> T</w:t>
+      </w:r>
+      <w:r>
+        <w:rPr>
+          <w:rFonts w:ascii="Arial" w:hAnsi="Arial"/>
+          <w:b/>
+          <w:bCs/>
+          <w:sz w:val="24"/>
+          <w:szCs w:val="24"/>
+        </w:rPr>
+        <w:t>ECNOLOGIAS</w:t>
+      </w:r>
+    </w:p>
+    <w:p>
+      <w:pPr>
+        <w:pStyle w:val="TextodoTrabalho"/>
+        <w:ind w:hanging="0"/>
+        <w:rPr>
+          <w:rFonts w:ascii="Arial" w:hAnsi="Arial"/>
+          <w:sz w:val="24"/>
+          <w:szCs w:val="24"/>
+        </w:rPr>
+      </w:pPr>
+      <w:r>
+        <w:rPr>
+          <w:rFonts w:ascii="Arial" w:hAnsi="Arial"/>
+          <w:b w:val="false"/>
+          <w:bCs w:val="false"/>
+          <w:sz w:val="24"/>
+          <w:szCs w:val="24"/>
+        </w:rPr>
+        <w:tab/>
+        <w:t>A presente seção destaca as ferramentas tecnológicas fundamentais selecionadas para a execução do RoomieLink, abrangendo desde a escolha da IDE até as tecnologias para desenvolvimento e design, bem como as opções para testes e depuração. Cada ferramenta foi criteriosamente selecionada visando atender aos requisitos específicos do projeto.</w:t>
+      </w:r>
+    </w:p>
+    <w:p>
+      <w:pPr>
+        <w:pStyle w:val="TextodoTrabalho"/>
+        <w:ind w:hanging="0"/>
+        <w:rPr>
+          <w:rFonts w:ascii="Arial" w:hAnsi="Arial"/>
+          <w:b w:val="false"/>
+          <w:bCs w:val="false"/>
+          <w:sz w:val="24"/>
+          <w:szCs w:val="24"/>
+        </w:rPr>
+      </w:pPr>
+      <w:r>
+        <w:rPr>
+          <w:rFonts w:ascii="Arial" w:hAnsi="Arial"/>
+          <w:b w:val="false"/>
+          <w:bCs w:val="false"/>
+          <w:sz w:val="24"/>
+          <w:szCs w:val="24"/>
+        </w:rPr>
+      </w:r>
+    </w:p>
+    <w:p>
+      <w:pPr>
+        <w:pStyle w:val="TextodoTrabalho"/>
+        <w:ind w:hanging="0"/>
+        <w:rPr>
+          <w:rFonts w:ascii="Arial" w:hAnsi="Arial"/>
+          <w:sz w:val="24"/>
+          <w:szCs w:val="24"/>
+        </w:rPr>
+      </w:pPr>
+      <w:r>
+        <w:rPr>
+          <w:rFonts w:ascii="Arial" w:hAnsi="Arial"/>
+          <w:b w:val="false"/>
+          <w:bCs w:val="false"/>
+          <w:sz w:val="24"/>
+          <w:szCs w:val="24"/>
+        </w:rPr>
+        <w:t>7</w:t>
+      </w:r>
+      <w:r>
+        <w:rPr>
+          <w:rFonts w:ascii="Arial" w:hAnsi="Arial"/>
+          <w:b w:val="false"/>
+          <w:bCs w:val="false"/>
+          <w:sz w:val="24"/>
+          <w:szCs w:val="24"/>
+        </w:rPr>
+        <w:t>.1 Visual Studio Code (VsCode)</w:t>
+      </w:r>
+    </w:p>
+    <w:p>
+      <w:pPr>
+        <w:pStyle w:val="TextodoTrabalho"/>
+        <w:ind w:hanging="0"/>
+        <w:rPr>
+          <w:rFonts w:ascii="Arial" w:hAnsi="Arial"/>
+          <w:sz w:val="24"/>
+          <w:szCs w:val="24"/>
+        </w:rPr>
+      </w:pPr>
+      <w:r>
+        <w:rPr>
+          <w:rFonts w:ascii="Arial" w:hAnsi="Arial"/>
+          <w:b w:val="false"/>
+          <w:bCs w:val="false"/>
+          <w:sz w:val="24"/>
+          <w:szCs w:val="24"/>
+        </w:rPr>
+        <w:tab/>
+        <w:t>O Visual Studio Code (VsCode), uma IDE desenvolvida pela Microsoft, foi a escolha principal para o desenvolvimento do RoomieLink. Proporcionando um ambiente integrado leve e eficaz, o VsCode será crucial para a codificação, depuração e gerenciamento do projeto, oferecendo suporte a diversas linguagens de programação e extensões personalizadas.</w:t>
+      </w:r>
+    </w:p>
+    <w:p>
+      <w:pPr>
+        <w:pStyle w:val="TextodoTrabalho"/>
+        <w:ind w:hanging="0"/>
+        <w:rPr>
+          <w:rFonts w:ascii="Arial" w:hAnsi="Arial"/>
+          <w:b w:val="false"/>
+          <w:bCs w:val="false"/>
+          <w:sz w:val="24"/>
+          <w:szCs w:val="24"/>
+        </w:rPr>
+      </w:pPr>
+      <w:r>
+        <w:rPr>
+          <w:rFonts w:ascii="Arial" w:hAnsi="Arial"/>
+          <w:b w:val="false"/>
+          <w:bCs w:val="false"/>
+          <w:sz w:val="24"/>
+          <w:szCs w:val="24"/>
+        </w:rPr>
+      </w:r>
+    </w:p>
+    <w:p>
+      <w:pPr>
+        <w:pStyle w:val="TextodoTrabalho"/>
+        <w:ind w:hanging="0"/>
+        <w:rPr>
+          <w:rFonts w:ascii="Arial" w:hAnsi="Arial"/>
+          <w:sz w:val="24"/>
+          <w:szCs w:val="24"/>
+        </w:rPr>
+      </w:pPr>
+      <w:r>
+        <w:rPr>
+          <w:rFonts w:ascii="Arial" w:hAnsi="Arial"/>
+          <w:b w:val="false"/>
+          <w:bCs w:val="false"/>
+          <w:sz w:val="24"/>
+          <w:szCs w:val="24"/>
+        </w:rPr>
+        <w:t>7</w:t>
+      </w:r>
+      <w:r>
+        <w:rPr>
+          <w:rFonts w:ascii="Arial" w:hAnsi="Arial"/>
+          <w:b w:val="false"/>
+          <w:bCs w:val="false"/>
+          <w:sz w:val="24"/>
+          <w:szCs w:val="24"/>
+        </w:rPr>
+        <w:t>.2 JavaScript e React Native</w:t>
+      </w:r>
+    </w:p>
+    <w:p>
+      <w:pPr>
+        <w:pStyle w:val="TextodoTrabalho"/>
+        <w:ind w:hanging="0"/>
+        <w:rPr>
+          <w:rFonts w:ascii="Arial" w:hAnsi="Arial"/>
+          <w:sz w:val="24"/>
+          <w:szCs w:val="24"/>
+        </w:rPr>
+      </w:pPr>
+      <w:r>
+        <w:rPr>
+          <w:rFonts w:ascii="Arial" w:hAnsi="Arial"/>
+          <w:b w:val="false"/>
+          <w:bCs w:val="false"/>
+          <w:sz w:val="24"/>
+          <w:szCs w:val="24"/>
+        </w:rPr>
+        <w:tab/>
+        <w:t>JavaScript, uma linguagem amplamente empregada no desenvolvimento web, aliada ao framework React Native, será a base para a construção do aplicativo móvel RoomieLink. Essa combinação permitirá criar aplicativos multiplataforma de maneira eficiente, compartilhando significativa porção do código entre diferentes sistemas.</w:t>
+      </w:r>
+    </w:p>
+    <w:p>
+      <w:pPr>
+        <w:pStyle w:val="TextodoTrabalho"/>
+        <w:ind w:hanging="0"/>
+        <w:rPr>
+          <w:rFonts w:ascii="Arial" w:hAnsi="Arial"/>
+          <w:b w:val="false"/>
+          <w:bCs w:val="false"/>
+          <w:sz w:val="24"/>
+          <w:szCs w:val="24"/>
+        </w:rPr>
+      </w:pPr>
+      <w:r>
+        <w:rPr>
+          <w:rFonts w:ascii="Arial" w:hAnsi="Arial"/>
+          <w:b w:val="false"/>
+          <w:bCs w:val="false"/>
+          <w:sz w:val="24"/>
+          <w:szCs w:val="24"/>
+        </w:rPr>
+      </w:r>
+    </w:p>
+    <w:p>
+      <w:pPr>
+        <w:pStyle w:val="TextodoTrabalho"/>
+        <w:ind w:hanging="0"/>
+        <w:rPr>
+          <w:rFonts w:ascii="Arial" w:hAnsi="Arial"/>
+          <w:sz w:val="24"/>
+          <w:szCs w:val="24"/>
+        </w:rPr>
+      </w:pPr>
+      <w:r>
+        <w:rPr>
+          <w:rFonts w:ascii="Arial" w:hAnsi="Arial"/>
+          <w:b w:val="false"/>
+          <w:bCs w:val="false"/>
+          <w:sz w:val="24"/>
+          <w:szCs w:val="24"/>
+        </w:rPr>
+        <w:t>7</w:t>
+      </w:r>
+      <w:r>
+        <w:rPr>
+          <w:rFonts w:ascii="Arial" w:hAnsi="Arial"/>
+          <w:b w:val="false"/>
+          <w:bCs w:val="false"/>
+          <w:sz w:val="24"/>
+          <w:szCs w:val="24"/>
+        </w:rPr>
+        <w:t>.3 Firebase</w:t>
+      </w:r>
+    </w:p>
+    <w:p>
+      <w:pPr>
+        <w:pStyle w:val="TextodoTrabalho"/>
+        <w:ind w:hanging="0"/>
+        <w:rPr>
+          <w:rFonts w:ascii="Arial" w:hAnsi="Arial"/>
+          <w:sz w:val="24"/>
+          <w:szCs w:val="24"/>
+        </w:rPr>
+      </w:pPr>
+      <w:r>
+        <w:rPr>
+          <w:rFonts w:ascii="Arial" w:hAnsi="Arial"/>
+          <w:b w:val="false"/>
+          <w:bCs w:val="false"/>
+          <w:sz w:val="24"/>
+          <w:szCs w:val="24"/>
+        </w:rPr>
+        <w:tab/>
+        <w:t>A combinação do banco de dados NoSQL MongoDB e da plataforma Firebase será utilizada para armazenar dados relacionados a usuários, imóveis e interações no RoomieLink. O MongoDB, por meio de seus documentos flexíveis, e o Firebase, com serviços como autenticação e banco de dados em tempo real, atenderão às necessidades de armazenamento do projeto.</w:t>
+      </w:r>
+    </w:p>
+    <w:p>
+      <w:pPr>
+        <w:pStyle w:val="TextodoTrabalho"/>
+        <w:ind w:hanging="0"/>
+        <w:rPr>
+          <w:rFonts w:ascii="Arial" w:hAnsi="Arial"/>
+          <w:sz w:val="24"/>
+          <w:szCs w:val="24"/>
+        </w:rPr>
+      </w:pPr>
+      <w:r>
+        <w:rPr>
+          <w:rFonts w:ascii="Arial" w:hAnsi="Arial"/>
+          <w:b w:val="false"/>
+          <w:bCs w:val="false"/>
+          <w:sz w:val="24"/>
+          <w:szCs w:val="24"/>
+        </w:rPr>
+        <w:t>7</w:t>
+      </w:r>
+      <w:r>
+        <w:rPr>
+          <w:rFonts w:ascii="Arial" w:hAnsi="Arial"/>
+          <w:b w:val="false"/>
+          <w:bCs w:val="false"/>
+          <w:sz w:val="24"/>
+          <w:szCs w:val="24"/>
+        </w:rPr>
+        <w:t>.4 Git e GitHub</w:t>
+      </w:r>
+    </w:p>
+    <w:p>
+      <w:pPr>
+        <w:pStyle w:val="TextodoTrabalho"/>
+        <w:ind w:hanging="0"/>
+        <w:rPr>
+          <w:rFonts w:ascii="Arial" w:hAnsi="Arial"/>
+          <w:sz w:val="24"/>
+          <w:szCs w:val="24"/>
+        </w:rPr>
+      </w:pPr>
+      <w:r>
+        <w:rPr>
+          <w:rFonts w:ascii="Arial" w:hAnsi="Arial"/>
+          <w:b w:val="false"/>
+          <w:bCs w:val="false"/>
+          <w:sz w:val="24"/>
+          <w:szCs w:val="24"/>
+        </w:rPr>
+        <w:tab/>
+        <w:t>O sistema de controle de versão Git, integrado ao GitHub, será utilizado para o versionamento do projeto RoomieLink. O Git permite o acompanhamento preciso das alterações no código-fonte, facilitando a colaboração entre desenvolvedores, enquanto o GitHub servirá como repositório centralizado, proporcionando um ambiente para colaboração, revisão de código e acompanhamento de problemas.</w:t>
+      </w:r>
+    </w:p>
+    <w:p>
+      <w:pPr>
+        <w:pStyle w:val="TextodoTrabalho"/>
+        <w:ind w:hanging="0"/>
+        <w:rPr>
+          <w:rFonts w:ascii="Arial" w:hAnsi="Arial"/>
+          <w:b w:val="false"/>
+          <w:bCs w:val="false"/>
+          <w:sz w:val="24"/>
+          <w:szCs w:val="24"/>
+        </w:rPr>
+      </w:pPr>
+      <w:r>
+        <w:rPr>
+          <w:rFonts w:ascii="Arial" w:hAnsi="Arial"/>
+          <w:b w:val="false"/>
+          <w:bCs w:val="false"/>
+          <w:sz w:val="24"/>
+          <w:szCs w:val="24"/>
+        </w:rPr>
+      </w:r>
+    </w:p>
+    <w:p>
+      <w:pPr>
+        <w:pStyle w:val="TextodoTrabalho"/>
+        <w:ind w:hanging="0"/>
+        <w:rPr>
+          <w:rFonts w:ascii="Arial" w:hAnsi="Arial"/>
+          <w:sz w:val="24"/>
+          <w:szCs w:val="24"/>
+        </w:rPr>
+      </w:pPr>
+      <w:r>
+        <w:rPr>
+          <w:rFonts w:ascii="Arial" w:hAnsi="Arial"/>
+          <w:b w:val="false"/>
+          <w:bCs w:val="false"/>
+          <w:sz w:val="24"/>
+          <w:szCs w:val="24"/>
+        </w:rPr>
+        <w:t>7</w:t>
+      </w:r>
+      <w:r>
+        <w:rPr>
+          <w:rFonts w:ascii="Arial" w:hAnsi="Arial"/>
+          <w:b w:val="false"/>
+          <w:bCs w:val="false"/>
+          <w:sz w:val="24"/>
+          <w:szCs w:val="24"/>
+        </w:rPr>
+        <w:t>.5 Figma</w:t>
+      </w:r>
+    </w:p>
+    <w:p>
+      <w:pPr>
+        <w:pStyle w:val="TextodoTrabalho"/>
+        <w:ind w:hanging="0"/>
+        <w:rPr>
+          <w:rFonts w:ascii="Arial" w:hAnsi="Arial"/>
+          <w:sz w:val="24"/>
+          <w:szCs w:val="24"/>
+        </w:rPr>
+      </w:pPr>
+      <w:r>
+        <w:rPr>
+          <w:rFonts w:ascii="Arial" w:hAnsi="Arial"/>
+          <w:b w:val="false"/>
+          <w:bCs w:val="false"/>
+          <w:sz w:val="24"/>
+          <w:szCs w:val="24"/>
+        </w:rPr>
+        <w:tab/>
+        <w:t>A ferramenta Figma, uma aplicação de design colaborativo baseada na web, destaca-se por sua utilização na criação de wireframes, protótipos e designs de interfaces de usuário. Essencial para o desenvolvimento do RoomieLink, o Figma permitirá a visualização e concepção prévia da interface do aplicativo antes da implementação.</w:t>
+      </w:r>
+    </w:p>
+    <w:p>
+      <w:pPr>
+        <w:pStyle w:val="TextodoTrabalho"/>
+        <w:ind w:hanging="0"/>
+        <w:rPr>
+          <w:rFonts w:ascii="Arial" w:hAnsi="Arial"/>
+          <w:b w:val="false"/>
+          <w:bCs w:val="false"/>
+          <w:sz w:val="24"/>
+          <w:szCs w:val="24"/>
+        </w:rPr>
+      </w:pPr>
+      <w:r>
+        <w:rPr>
+          <w:rFonts w:ascii="Arial" w:hAnsi="Arial"/>
+          <w:b w:val="false"/>
+          <w:bCs w:val="false"/>
+          <w:sz w:val="24"/>
+          <w:szCs w:val="24"/>
+        </w:rPr>
+      </w:r>
+    </w:p>
+    <w:p>
+      <w:pPr>
+        <w:pStyle w:val="TextodoTrabalho"/>
+        <w:ind w:hanging="0"/>
+        <w:rPr>
+          <w:rFonts w:ascii="Arial" w:hAnsi="Arial"/>
+          <w:sz w:val="24"/>
+          <w:szCs w:val="24"/>
+        </w:rPr>
+      </w:pPr>
+      <w:r>
+        <w:rPr>
+          <w:rFonts w:ascii="Arial" w:hAnsi="Arial"/>
+          <w:b w:val="false"/>
+          <w:bCs w:val="false"/>
+          <w:sz w:val="24"/>
+          <w:szCs w:val="24"/>
+        </w:rPr>
+        <w:t>7</w:t>
+      </w:r>
+      <w:r>
+        <w:rPr>
+          <w:rFonts w:ascii="Arial" w:hAnsi="Arial"/>
+          <w:b w:val="false"/>
+          <w:bCs w:val="false"/>
+          <w:sz w:val="24"/>
+          <w:szCs w:val="24"/>
+        </w:rPr>
+        <w:t>.6 Testes e Depuração</w:t>
+      </w:r>
+    </w:p>
+    <w:p>
+      <w:pPr>
+        <w:pStyle w:val="TextodoTrabalho"/>
+        <w:ind w:hanging="0"/>
+        <w:rPr>
+          <w:rFonts w:ascii="Arial" w:hAnsi="Arial"/>
+          <w:sz w:val="24"/>
+          <w:szCs w:val="24"/>
+        </w:rPr>
+      </w:pPr>
+      <w:r>
+        <w:rPr>
+          <w:rFonts w:ascii="Arial" w:hAnsi="Arial"/>
+          <w:b w:val="false"/>
+          <w:bCs w:val="false"/>
+          <w:sz w:val="24"/>
+          <w:szCs w:val="24"/>
+        </w:rPr>
+        <w:tab/>
+        <w:t>A abordagem específica para testes e depuração no RoomieLink será delineada conforme as necessidades do desenvolvimento, com ferramentas selecionadas de acordo com as escolhas feitas ao longo do processo. Garantir a qualidade, robustez e segurança do aplicativo permanece como foco central.</w:t>
+      </w:r>
+    </w:p>
+    <w:p>
+      <w:pPr>
+        <w:pStyle w:val="TextodoTrabalho"/>
+        <w:ind w:hanging="0"/>
+        <w:rPr>
+          <w:rFonts w:ascii="Arial" w:hAnsi="Arial"/>
+          <w:sz w:val="24"/>
+          <w:szCs w:val="24"/>
+        </w:rPr>
+      </w:pPr>
+      <w:r>
+        <w:rPr>
+          <w:rFonts w:ascii="Arial" w:hAnsi="Arial"/>
+          <w:b w:val="false"/>
+          <w:bCs w:val="false"/>
+          <w:sz w:val="24"/>
+          <w:szCs w:val="24"/>
+          <w:lang w:eastAsia="pt-BR"/>
+        </w:rPr>
+        <w:tab/>
+        <w:t>O desenvolvimento do RoomieLink baseia-se em um conjunto de tecnologias modernas e amplamente reconhecidas, proporcionando uma infraestrutura robusta e eficiente para atender às necessidades dos usuários. As escolhas tecnológicas foram pautadas em autores especializados e referências consagradas. O Visual Studio Code (VSCode), uma ferramenta amplamente adotada para desenvolvimento, oferece uma experiência de programação rica e eficiente (McDowell, 2021). A linguagem de programação JavaScript, essencial para o desenvolvimento web, é destacada por Flanagan (2017) como uma referência definitiva. O uso de React Native, citado por Spencer, Murray e Nixon (2019), assegura o desenvolvimento móvel eficiente e a entrega de uma experiência de usuário consistente. O uso de React Native, citado por Spencer, Murray e Nixon (2019), assegura o desenvolvimento móvel eficiente e a entrega de uma experiência de usuário consistente. No âmbito do banco de dados, Firebase foi escolhido devido à sua flexibilidade e capacidade de gerenciar grandes volumes de dados, conforme abordado por Chinnathambi (2016). Segundo Virtue e MacDonald (2018), firebase é uma solução eficaz para o desenvolvimento de aplicativos em tempo real, agregando valor à interatividade do RoomieLink. A implementação do Git e do GitHub, como ferramentas de versionamento, segue as melhores práticas recomendadas por Foy (2018) e Chacon e Straub (2014). Essas escolhas, respaldadas por autores experientes, fortalecem a confiabilidade e a escalabilidade do RoomieLink. Em síntese, a adoção dessas tecnologias respalda o RoomieLink com um arcabouço sólido, refletindo a premissa de excelência e eficiência em todas as etapas do desenvolvimento do aplicativo.</w:t>
       </w:r>
     </w:p>
     <w:p>
@@ -11093,9 +13289,7 @@
         <w:spacing w:before="0" w:after="600"/>
         <w:ind w:hanging="0" w:left="227"/>
         <w:rPr>
-          <w:rFonts w:ascii="Arial" w:hAnsi="Arial"/>
-          <w:sz w:val="24"/>
-          <w:szCs w:val="24"/>
+          <w:lang w:eastAsia="pt-BR"/>
         </w:rPr>
       </w:pPr>
       <w:r>
@@ -11116,9 +13310,7 @@
         <w:spacing w:before="0" w:after="600"/>
         <w:ind w:hanging="0" w:left="227"/>
         <w:rPr>
-          <w:rFonts w:ascii="Arial" w:hAnsi="Arial"/>
-          <w:sz w:val="24"/>
-          <w:szCs w:val="24"/>
+          <w:lang w:eastAsia="pt-BR"/>
         </w:rPr>
       </w:pPr>
       <w:r>
@@ -11139,298 +13331,15 @@
         <w:spacing w:before="0" w:after="600"/>
         <w:ind w:hanging="0" w:left="227"/>
         <w:rPr>
-          <w:rFonts w:ascii="Arial" w:hAnsi="Arial"/>
-          <w:sz w:val="24"/>
-          <w:szCs w:val="24"/>
-        </w:rPr>
-      </w:pPr>
-      <w:r>
-        <w:rPr>
-          <w:rFonts w:ascii="Arial" w:hAnsi="Arial"/>
-          <w:sz w:val="24"/>
-          <w:szCs w:val="24"/>
-        </w:rPr>
-      </w:r>
-    </w:p>
-    <w:p>
-      <w:pPr>
-        <w:pStyle w:val="Titulo1"/>
-        <w:numPr>
-          <w:ilvl w:val="0"/>
-          <w:numId w:val="0"/>
-        </w:numPr>
-        <w:spacing w:before="0" w:after="600"/>
-        <w:ind w:hanging="0" w:left="227"/>
-        <w:rPr>
-          <w:rFonts w:ascii="Arial" w:hAnsi="Arial"/>
-          <w:sz w:val="24"/>
-          <w:szCs w:val="24"/>
-        </w:rPr>
-      </w:pPr>
-      <w:r>
-        <w:rPr>
-          <w:rFonts w:ascii="Arial" w:hAnsi="Arial"/>
-          <w:sz w:val="24"/>
-          <w:szCs w:val="24"/>
-        </w:rPr>
-      </w:r>
-    </w:p>
-    <w:p>
-      <w:pPr>
-        <w:pStyle w:val="Titulo1"/>
-        <w:numPr>
-          <w:ilvl w:val="0"/>
-          <w:numId w:val="0"/>
-        </w:numPr>
-        <w:spacing w:before="0" w:after="600"/>
-        <w:ind w:hanging="0" w:left="227"/>
-        <w:rPr>
-          <w:rFonts w:ascii="Arial" w:hAnsi="Arial"/>
-          <w:sz w:val="24"/>
-          <w:szCs w:val="24"/>
-        </w:rPr>
-      </w:pPr>
-      <w:r>
-        <w:rPr>
-          <w:rFonts w:ascii="Arial" w:hAnsi="Arial"/>
-          <w:sz w:val="24"/>
-          <w:szCs w:val="24"/>
-        </w:rPr>
-      </w:r>
-    </w:p>
-    <w:p>
-      <w:pPr>
-        <w:pStyle w:val="Titulo1"/>
-        <w:numPr>
-          <w:ilvl w:val="0"/>
-          <w:numId w:val="0"/>
-        </w:numPr>
-        <w:spacing w:before="0" w:after="600"/>
-        <w:ind w:hanging="0" w:left="227"/>
-        <w:rPr>
-          <w:rFonts w:ascii="Arial" w:hAnsi="Arial"/>
-          <w:sz w:val="24"/>
-          <w:szCs w:val="24"/>
-        </w:rPr>
-      </w:pPr>
-      <w:r>
-        <w:rPr>
-          <w:rFonts w:ascii="Arial" w:hAnsi="Arial"/>
-          <w:sz w:val="24"/>
-          <w:szCs w:val="24"/>
-        </w:rPr>
-      </w:r>
-    </w:p>
-    <w:p>
-      <w:pPr>
-        <w:pStyle w:val="Titulo1"/>
-        <w:numPr>
-          <w:ilvl w:val="0"/>
-          <w:numId w:val="0"/>
-        </w:numPr>
-        <w:spacing w:before="0" w:after="600"/>
-        <w:ind w:hanging="0" w:left="227"/>
-        <w:rPr>
-          <w:rFonts w:ascii="Arial" w:hAnsi="Arial"/>
-          <w:sz w:val="24"/>
-          <w:szCs w:val="24"/>
-        </w:rPr>
-      </w:pPr>
-      <w:r>
-        <w:rPr>
-          <w:rFonts w:ascii="Arial" w:hAnsi="Arial"/>
-          <w:sz w:val="24"/>
-          <w:szCs w:val="24"/>
-        </w:rPr>
-      </w:r>
-    </w:p>
-    <w:p>
-      <w:pPr>
-        <w:pStyle w:val="Titulo1"/>
-        <w:numPr>
-          <w:ilvl w:val="0"/>
-          <w:numId w:val="0"/>
-        </w:numPr>
-        <w:spacing w:before="0" w:after="600"/>
-        <w:ind w:hanging="0" w:left="227"/>
-        <w:rPr>
-          <w:rFonts w:ascii="Arial" w:hAnsi="Arial"/>
-          <w:sz w:val="24"/>
-          <w:szCs w:val="24"/>
-        </w:rPr>
-      </w:pPr>
-      <w:r>
-        <w:rPr>
-          <w:rFonts w:ascii="Arial" w:hAnsi="Arial"/>
-          <w:sz w:val="24"/>
-          <w:szCs w:val="24"/>
-        </w:rPr>
-      </w:r>
-    </w:p>
-    <w:p>
-      <w:pPr>
-        <w:pStyle w:val="Titulo1"/>
-        <w:numPr>
-          <w:ilvl w:val="0"/>
-          <w:numId w:val="0"/>
-        </w:numPr>
-        <w:spacing w:before="0" w:after="600"/>
-        <w:ind w:hanging="0" w:left="227"/>
-        <w:rPr>
-          <w:rFonts w:ascii="Arial" w:hAnsi="Arial"/>
-          <w:sz w:val="24"/>
-          <w:szCs w:val="24"/>
-        </w:rPr>
-      </w:pPr>
-      <w:r>
-        <w:rPr>
-          <w:rFonts w:ascii="Arial" w:hAnsi="Arial"/>
-          <w:sz w:val="24"/>
-          <w:szCs w:val="24"/>
-        </w:rPr>
-      </w:r>
-    </w:p>
-    <w:p>
-      <w:pPr>
-        <w:pStyle w:val="Titulo1"/>
-        <w:numPr>
-          <w:ilvl w:val="0"/>
-          <w:numId w:val="0"/>
-        </w:numPr>
-        <w:spacing w:before="0" w:after="600"/>
-        <w:ind w:hanging="0" w:left="227"/>
-        <w:rPr>
-          <w:rFonts w:ascii="Arial" w:hAnsi="Arial"/>
-          <w:sz w:val="24"/>
-          <w:szCs w:val="24"/>
-        </w:rPr>
-      </w:pPr>
-      <w:r>
-        <w:rPr>
-          <w:rFonts w:ascii="Arial" w:hAnsi="Arial"/>
-          <w:sz w:val="24"/>
-          <w:szCs w:val="24"/>
-        </w:rPr>
-      </w:r>
-    </w:p>
-    <w:p>
-      <w:pPr>
-        <w:pStyle w:val="Titulo1"/>
-        <w:numPr>
-          <w:ilvl w:val="0"/>
-          <w:numId w:val="0"/>
-        </w:numPr>
-        <w:spacing w:before="0" w:after="600"/>
-        <w:ind w:hanging="0" w:left="227"/>
-        <w:rPr>
-          <w:rFonts w:ascii="Arial" w:hAnsi="Arial"/>
-          <w:sz w:val="24"/>
-          <w:szCs w:val="24"/>
-        </w:rPr>
-      </w:pPr>
-      <w:r>
-        <w:rPr>
-          <w:rFonts w:ascii="Arial" w:hAnsi="Arial"/>
-          <w:sz w:val="24"/>
-          <w:szCs w:val="24"/>
-        </w:rPr>
-      </w:r>
-    </w:p>
-    <w:p>
-      <w:pPr>
-        <w:pStyle w:val="Titulo1"/>
-        <w:numPr>
-          <w:ilvl w:val="0"/>
-          <w:numId w:val="0"/>
-        </w:numPr>
-        <w:spacing w:before="0" w:after="600"/>
-        <w:ind w:hanging="0" w:left="227"/>
-        <w:rPr>
-          <w:rFonts w:ascii="Arial" w:hAnsi="Arial"/>
-          <w:sz w:val="24"/>
-          <w:szCs w:val="24"/>
-        </w:rPr>
-      </w:pPr>
-      <w:r>
-        <w:rPr>
-          <w:rFonts w:ascii="Arial" w:hAnsi="Arial"/>
-          <w:sz w:val="24"/>
-          <w:szCs w:val="24"/>
-        </w:rPr>
-      </w:r>
-    </w:p>
-    <w:p>
-      <w:pPr>
-        <w:pStyle w:val="Titulo1"/>
-        <w:numPr>
-          <w:ilvl w:val="0"/>
-          <w:numId w:val="0"/>
-        </w:numPr>
-        <w:spacing w:before="0" w:after="600"/>
-        <w:ind w:hanging="0" w:left="227"/>
-        <w:rPr>
-          <w:rFonts w:ascii="Arial" w:hAnsi="Arial"/>
-          <w:sz w:val="24"/>
-          <w:szCs w:val="24"/>
-        </w:rPr>
-      </w:pPr>
-      <w:r>
-        <w:rPr>
-          <w:rFonts w:ascii="Arial" w:hAnsi="Arial"/>
-          <w:sz w:val="24"/>
-          <w:szCs w:val="24"/>
-        </w:rPr>
-      </w:r>
-    </w:p>
-    <w:p>
-      <w:pPr>
-        <w:pStyle w:val="Titulo1"/>
-        <w:numPr>
-          <w:ilvl w:val="0"/>
-          <w:numId w:val="0"/>
-        </w:numPr>
-        <w:spacing w:before="0" w:after="600"/>
-        <w:ind w:hanging="0" w:left="227"/>
-        <w:rPr>
-          <w:rFonts w:ascii="Arial" w:hAnsi="Arial"/>
-          <w:sz w:val="24"/>
-          <w:szCs w:val="24"/>
-        </w:rPr>
-      </w:pPr>
-      <w:bookmarkStart w:id="19" w:name="_Toc452414474"/>
-      <w:bookmarkStart w:id="20" w:name="_Toc297219007"/>
-      <w:bookmarkEnd w:id="19"/>
-      <w:bookmarkEnd w:id="20"/>
-      <w:r>
-        <w:rPr>
-          <w:rFonts w:ascii="Arial" w:hAnsi="Arial"/>
-          <w:sz w:val="24"/>
-          <w:szCs w:val="24"/>
           <w:lang w:eastAsia="pt-BR"/>
         </w:rPr>
-        <w:t>6 CONSIDERAÇÕES FINAIS</w:t>
-      </w:r>
-    </w:p>
-    <w:p>
-      <w:pPr>
-        <w:pStyle w:val="TextodoTrabalho"/>
-        <w:rPr>
-          <w:rFonts w:ascii="Arial" w:hAnsi="Arial"/>
-          <w:b w:val="false"/>
-          <w:sz w:val="24"/>
-          <w:szCs w:val="24"/>
-        </w:rPr>
-      </w:pPr>
-      <w:r>
-        <w:rPr>
-          <w:rFonts w:ascii="Arial" w:hAnsi="Arial"/>
-          <w:b w:val="false"/>
-          <w:sz w:val="24"/>
-          <w:szCs w:val="24"/>
-        </w:rPr>
-      </w:r>
-      <w:r>
-        <w:br w:type="page"/>
+      </w:pPr>
+      <w:r>
+        <w:rPr>
+          <w:rFonts w:ascii="Arial" w:hAnsi="Arial"/>
+          <w:sz w:val="24"/>
+          <w:szCs w:val="24"/>
+        </w:rPr>
       </w:r>
     </w:p>
     <w:p>
@@ -11439,13 +13348,217 @@
         <w:spacing w:before="0" w:after="600"/>
         <w:jc w:val="left"/>
         <w:rPr>
-          <w:rFonts w:ascii="Arial" w:hAnsi="Arial"/>
-          <w:sz w:val="24"/>
-          <w:szCs w:val="24"/>
-        </w:rPr>
-      </w:pPr>
-      <w:bookmarkStart w:id="21" w:name="_Toc452414475"/>
-      <w:bookmarkStart w:id="22" w:name="_Toc297219008"/>
+          <w:lang w:val="pt-BR" w:eastAsia="pt-BR"/>
+        </w:rPr>
+      </w:pPr>
+      <w:r>
+        <w:rPr>
+          <w:rFonts w:ascii="Arial" w:hAnsi="Arial"/>
+          <w:sz w:val="24"/>
+          <w:szCs w:val="24"/>
+        </w:rPr>
+      </w:r>
+    </w:p>
+    <w:p>
+      <w:pPr>
+        <w:pStyle w:val="TtuloREFERNCIAS"/>
+        <w:spacing w:before="0" w:after="600"/>
+        <w:jc w:val="left"/>
+        <w:rPr>
+          <w:lang w:val="pt-BR" w:eastAsia="pt-BR"/>
+        </w:rPr>
+      </w:pPr>
+      <w:r>
+        <w:rPr>
+          <w:rFonts w:ascii="Arial" w:hAnsi="Arial"/>
+          <w:sz w:val="24"/>
+          <w:szCs w:val="24"/>
+        </w:rPr>
+      </w:r>
+    </w:p>
+    <w:p>
+      <w:pPr>
+        <w:pStyle w:val="TtuloREFERNCIAS"/>
+        <w:spacing w:before="0" w:after="600"/>
+        <w:jc w:val="left"/>
+        <w:rPr>
+          <w:lang w:val="pt-BR" w:eastAsia="pt-BR"/>
+        </w:rPr>
+      </w:pPr>
+      <w:r>
+        <w:rPr>
+          <w:rFonts w:ascii="Arial" w:hAnsi="Arial"/>
+          <w:sz w:val="24"/>
+          <w:szCs w:val="24"/>
+        </w:rPr>
+      </w:r>
+    </w:p>
+    <w:p>
+      <w:pPr>
+        <w:pStyle w:val="TtuloREFERNCIAS"/>
+        <w:spacing w:before="0" w:after="600"/>
+        <w:jc w:val="left"/>
+        <w:rPr>
+          <w:lang w:val="pt-BR" w:eastAsia="pt-BR"/>
+        </w:rPr>
+      </w:pPr>
+      <w:r>
+        <w:rPr>
+          <w:rFonts w:ascii="Arial" w:hAnsi="Arial"/>
+          <w:sz w:val="24"/>
+          <w:szCs w:val="24"/>
+        </w:rPr>
+      </w:r>
+    </w:p>
+    <w:p>
+      <w:pPr>
+        <w:pStyle w:val="TtuloREFERNCIAS"/>
+        <w:spacing w:before="0" w:after="600"/>
+        <w:jc w:val="left"/>
+        <w:rPr>
+          <w:lang w:val="pt-BR" w:eastAsia="pt-BR"/>
+        </w:rPr>
+      </w:pPr>
+      <w:r>
+        <w:rPr>
+          <w:rFonts w:ascii="Arial" w:hAnsi="Arial"/>
+          <w:sz w:val="24"/>
+          <w:szCs w:val="24"/>
+        </w:rPr>
+      </w:r>
+    </w:p>
+    <w:p>
+      <w:pPr>
+        <w:pStyle w:val="TtuloREFERNCIAS"/>
+        <w:spacing w:before="0" w:after="600"/>
+        <w:jc w:val="left"/>
+        <w:rPr>
+          <w:lang w:val="pt-BR" w:eastAsia="pt-BR"/>
+        </w:rPr>
+      </w:pPr>
+      <w:r>
+        <w:rPr>
+          <w:rFonts w:ascii="Arial" w:hAnsi="Arial"/>
+          <w:sz w:val="24"/>
+          <w:szCs w:val="24"/>
+        </w:rPr>
+      </w:r>
+    </w:p>
+    <w:p>
+      <w:pPr>
+        <w:pStyle w:val="TtuloREFERNCIAS"/>
+        <w:spacing w:before="0" w:after="600"/>
+        <w:jc w:val="left"/>
+        <w:rPr>
+          <w:lang w:val="pt-BR" w:eastAsia="pt-BR"/>
+        </w:rPr>
+      </w:pPr>
+      <w:r>
+        <w:rPr>
+          <w:rFonts w:ascii="Arial" w:hAnsi="Arial"/>
+          <w:sz w:val="24"/>
+          <w:szCs w:val="24"/>
+        </w:rPr>
+      </w:r>
+    </w:p>
+    <w:p>
+      <w:pPr>
+        <w:pStyle w:val="TtuloREFERNCIAS"/>
+        <w:spacing w:before="0" w:after="600"/>
+        <w:jc w:val="left"/>
+        <w:rPr>
+          <w:lang w:val="pt-BR" w:eastAsia="pt-BR"/>
+        </w:rPr>
+      </w:pPr>
+      <w:r>
+        <w:rPr>
+          <w:rFonts w:ascii="Arial" w:hAnsi="Arial"/>
+          <w:sz w:val="24"/>
+          <w:szCs w:val="24"/>
+        </w:rPr>
+      </w:r>
+    </w:p>
+    <w:p>
+      <w:pPr>
+        <w:pStyle w:val="TtuloREFERNCIAS"/>
+        <w:spacing w:before="0" w:after="600"/>
+        <w:jc w:val="left"/>
+        <w:rPr>
+          <w:lang w:val="pt-BR" w:eastAsia="pt-BR"/>
+        </w:rPr>
+      </w:pPr>
+      <w:r>
+        <w:rPr>
+          <w:rFonts w:ascii="Arial" w:hAnsi="Arial"/>
+          <w:sz w:val="24"/>
+          <w:szCs w:val="24"/>
+        </w:rPr>
+      </w:r>
+    </w:p>
+    <w:p>
+      <w:pPr>
+        <w:pStyle w:val="TtuloREFERNCIAS"/>
+        <w:spacing w:before="0" w:after="600"/>
+        <w:jc w:val="left"/>
+        <w:rPr>
+          <w:lang w:val="pt-BR" w:eastAsia="pt-BR"/>
+        </w:rPr>
+      </w:pPr>
+      <w:r>
+        <w:rPr>
+          <w:rFonts w:ascii="Arial" w:hAnsi="Arial"/>
+          <w:sz w:val="24"/>
+          <w:szCs w:val="24"/>
+        </w:rPr>
+      </w:r>
+    </w:p>
+    <w:p>
+      <w:pPr>
+        <w:pStyle w:val="TtuloREFERNCIAS"/>
+        <w:spacing w:before="0" w:after="600"/>
+        <w:jc w:val="left"/>
+        <w:rPr>
+          <w:lang w:val="pt-BR" w:eastAsia="pt-BR"/>
+        </w:rPr>
+      </w:pPr>
+      <w:r>
+        <w:rPr>
+          <w:rFonts w:ascii="Arial" w:hAnsi="Arial"/>
+          <w:sz w:val="24"/>
+          <w:szCs w:val="24"/>
+        </w:rPr>
+      </w:r>
+    </w:p>
+    <w:p>
+      <w:pPr>
+        <w:pStyle w:val="TtuloREFERNCIAS"/>
+        <w:spacing w:before="0" w:after="600"/>
+        <w:jc w:val="left"/>
+        <w:rPr>
+          <w:lang w:val="pt-BR" w:eastAsia="pt-BR"/>
+        </w:rPr>
+      </w:pPr>
+      <w:r>
+        <w:rPr>
+          <w:rFonts w:ascii="Arial" w:hAnsi="Arial"/>
+          <w:sz w:val="24"/>
+          <w:szCs w:val="24"/>
+        </w:rPr>
+      </w:r>
+    </w:p>
+    <w:p>
+      <w:pPr>
+        <w:pStyle w:val="TtuloREFERNCIAS"/>
+        <w:spacing w:before="0" w:after="600"/>
+        <w:jc w:val="left"/>
+        <w:rPr>
+          <w:rFonts w:ascii="Arial" w:hAnsi="Arial"/>
+          <w:sz w:val="24"/>
+          <w:szCs w:val="24"/>
+        </w:rPr>
+      </w:pPr>
+      <w:bookmarkStart w:id="19" w:name="_Toc452414475"/>
+      <w:bookmarkStart w:id="20" w:name="_Toc297219008"/>
       <w:r>
         <w:rPr>
           <w:rFonts w:ascii="Arial" w:hAnsi="Arial"/>
@@ -11455,12 +13568,13 @@
         </w:rPr>
         <w:t>REFERÊNCIAS</w:t>
       </w:r>
-      <w:bookmarkEnd w:id="21"/>
-      <w:bookmarkEnd w:id="22"/>
+      <w:bookmarkEnd w:id="19"/>
+      <w:bookmarkEnd w:id="20"/>
     </w:p>
     <w:p>
       <w:pPr>
         <w:pStyle w:val="FormataodasReferncias"/>
+        <w:spacing w:lineRule="auto" w:line="240" w:before="0" w:after="0"/>
         <w:rPr>
           <w:rFonts w:ascii="Arial" w:hAnsi="Arial"/>
           <w:sz w:val="24"/>
@@ -11501,6 +13615,7 @@
     <w:p>
       <w:pPr>
         <w:pStyle w:val="FormataodasReferncias"/>
+        <w:spacing w:lineRule="auto" w:line="240" w:before="0" w:after="0"/>
         <w:rPr>
           <w:rFonts w:ascii="Arial" w:hAnsi="Arial"/>
           <w:sz w:val="24"/>
@@ -11541,6 +13656,7 @@
     <w:p>
       <w:pPr>
         <w:pStyle w:val="FormataodasReferncias"/>
+        <w:spacing w:lineRule="auto" w:line="240" w:before="114" w:after="114"/>
         <w:rPr>
           <w:rFonts w:ascii="Arial" w:hAnsi="Arial"/>
           <w:sz w:val="24"/>
@@ -11581,6 +13697,7 @@
     <w:p>
       <w:pPr>
         <w:pStyle w:val="FormataodasReferncias"/>
+        <w:spacing w:lineRule="auto" w:line="240" w:before="0" w:after="87"/>
         <w:rPr>
           <w:rFonts w:ascii="Arial" w:hAnsi="Arial"/>
           <w:sz w:val="24"/>
@@ -11621,6 +13738,7 @@
     <w:p>
       <w:pPr>
         <w:pStyle w:val="FormataodasReferncias"/>
+        <w:spacing w:lineRule="auto" w:line="240" w:before="0" w:after="0"/>
         <w:rPr>
           <w:rFonts w:ascii="Arial" w:hAnsi="Arial"/>
           <w:sz w:val="24"/>
@@ -11661,6 +13779,7 @@
     <w:p>
       <w:pPr>
         <w:pStyle w:val="FormataodasReferncias"/>
+        <w:spacing w:lineRule="auto" w:line="240" w:before="0" w:after="30"/>
         <w:rPr>
           <w:rFonts w:ascii="Arial" w:hAnsi="Arial"/>
           <w:sz w:val="24"/>
@@ -11701,6 +13820,7 @@
     <w:p>
       <w:pPr>
         <w:pStyle w:val="TextodoTrabalho"/>
+        <w:spacing w:lineRule="auto" w:line="240"/>
         <w:ind w:hanging="0"/>
         <w:rPr>
           <w:rFonts w:ascii="Arial" w:hAnsi="Arial"/>
@@ -11742,28 +13862,7 @@
     <w:p>
       <w:pPr>
         <w:pStyle w:val="TextodoTrabalho"/>
-        <w:ind w:hanging="0"/>
-        <w:rPr>
-          <w:rFonts w:ascii="Arial" w:hAnsi="Arial"/>
-          <w:b w:val="false"/>
-          <w:bCs w:val="false"/>
-          <w:sz w:val="24"/>
-          <w:szCs w:val="24"/>
-        </w:rPr>
-      </w:pPr>
-      <w:r>
-        <w:rPr>
-          <w:rFonts w:ascii="Arial" w:hAnsi="Arial"/>
-          <w:b w:val="false"/>
-          <w:bCs w:val="false"/>
-          <w:sz w:val="24"/>
-          <w:szCs w:val="24"/>
-        </w:rPr>
-      </w:r>
-    </w:p>
-    <w:p>
-      <w:pPr>
-        <w:pStyle w:val="TextodoTrabalho"/>
+        <w:spacing w:lineRule="auto" w:line="240"/>
         <w:ind w:hanging="0"/>
         <w:rPr>
           <w:rFonts w:ascii="Arial" w:hAnsi="Arial"/>
@@ -11805,28 +13904,7 @@
     <w:p>
       <w:pPr>
         <w:pStyle w:val="TextodoTrabalho"/>
-        <w:ind w:hanging="0"/>
-        <w:rPr>
-          <w:rFonts w:ascii="Arial" w:hAnsi="Arial"/>
-          <w:b w:val="false"/>
-          <w:bCs w:val="false"/>
-          <w:sz w:val="24"/>
-          <w:szCs w:val="24"/>
-        </w:rPr>
-      </w:pPr>
-      <w:r>
-        <w:rPr>
-          <w:rFonts w:ascii="Arial" w:hAnsi="Arial"/>
-          <w:b w:val="false"/>
-          <w:bCs w:val="false"/>
-          <w:sz w:val="24"/>
-          <w:szCs w:val="24"/>
-        </w:rPr>
-      </w:r>
-    </w:p>
-    <w:p>
-      <w:pPr>
-        <w:pStyle w:val="TextodoTrabalho"/>
+        <w:spacing w:lineRule="auto" w:line="240"/>
         <w:ind w:hanging="0"/>
         <w:rPr>
           <w:rFonts w:ascii="Arial" w:hAnsi="Arial"/>
@@ -11868,28 +13946,7 @@
     <w:p>
       <w:pPr>
         <w:pStyle w:val="TextodoTrabalho"/>
-        <w:ind w:hanging="0"/>
-        <w:rPr>
-          <w:rFonts w:ascii="Arial" w:hAnsi="Arial"/>
-          <w:b w:val="false"/>
-          <w:bCs w:val="false"/>
-          <w:sz w:val="24"/>
-          <w:szCs w:val="24"/>
-        </w:rPr>
-      </w:pPr>
-      <w:r>
-        <w:rPr>
-          <w:rFonts w:ascii="Arial" w:hAnsi="Arial"/>
-          <w:b w:val="false"/>
-          <w:bCs w:val="false"/>
-          <w:sz w:val="24"/>
-          <w:szCs w:val="24"/>
-        </w:rPr>
-      </w:r>
-    </w:p>
-    <w:p>
-      <w:pPr>
-        <w:pStyle w:val="TextodoTrabalho"/>
+        <w:spacing w:lineRule="auto" w:line="240"/>
         <w:ind w:hanging="0"/>
         <w:rPr>
           <w:rFonts w:ascii="Arial" w:hAnsi="Arial"/>
@@ -11931,28 +13988,7 @@
     <w:p>
       <w:pPr>
         <w:pStyle w:val="TextodoTrabalho"/>
-        <w:ind w:hanging="0"/>
-        <w:rPr>
-          <w:rFonts w:ascii="Arial" w:hAnsi="Arial"/>
-          <w:b w:val="false"/>
-          <w:bCs w:val="false"/>
-          <w:sz w:val="24"/>
-          <w:szCs w:val="24"/>
-        </w:rPr>
-      </w:pPr>
-      <w:r>
-        <w:rPr>
-          <w:rFonts w:ascii="Arial" w:hAnsi="Arial"/>
-          <w:b w:val="false"/>
-          <w:bCs w:val="false"/>
-          <w:sz w:val="24"/>
-          <w:szCs w:val="24"/>
-        </w:rPr>
-      </w:r>
-    </w:p>
-    <w:p>
-      <w:pPr>
-        <w:pStyle w:val="TextodoTrabalho"/>
+        <w:spacing w:lineRule="auto" w:line="240"/>
         <w:ind w:hanging="0"/>
         <w:rPr>
           <w:rFonts w:ascii="Arial" w:hAnsi="Arial"/>
@@ -11994,28 +14030,7 @@
     <w:p>
       <w:pPr>
         <w:pStyle w:val="TextodoTrabalho"/>
-        <w:ind w:hanging="0"/>
-        <w:rPr>
-          <w:rFonts w:ascii="Arial" w:hAnsi="Arial"/>
-          <w:b w:val="false"/>
-          <w:bCs w:val="false"/>
-          <w:sz w:val="24"/>
-          <w:szCs w:val="24"/>
-        </w:rPr>
-      </w:pPr>
-      <w:r>
-        <w:rPr>
-          <w:rFonts w:ascii="Arial" w:hAnsi="Arial"/>
-          <w:b w:val="false"/>
-          <w:bCs w:val="false"/>
-          <w:sz w:val="24"/>
-          <w:szCs w:val="24"/>
-        </w:rPr>
-      </w:r>
-    </w:p>
-    <w:p>
-      <w:pPr>
-        <w:pStyle w:val="TextodoTrabalho"/>
+        <w:spacing w:lineRule="auto" w:line="240"/>
         <w:ind w:hanging="0"/>
         <w:rPr>
           <w:rFonts w:ascii="Arial" w:hAnsi="Arial"/>
@@ -12057,28 +14072,7 @@
     <w:p>
       <w:pPr>
         <w:pStyle w:val="TextodoTrabalho"/>
-        <w:ind w:hanging="0"/>
-        <w:rPr>
-          <w:rFonts w:ascii="Arial" w:hAnsi="Arial"/>
-          <w:b w:val="false"/>
-          <w:bCs w:val="false"/>
-          <w:sz w:val="24"/>
-          <w:szCs w:val="24"/>
-        </w:rPr>
-      </w:pPr>
-      <w:r>
-        <w:rPr>
-          <w:rFonts w:ascii="Arial" w:hAnsi="Arial"/>
-          <w:b w:val="false"/>
-          <w:bCs w:val="false"/>
-          <w:sz w:val="24"/>
-          <w:szCs w:val="24"/>
-        </w:rPr>
-      </w:r>
-    </w:p>
-    <w:p>
-      <w:pPr>
-        <w:pStyle w:val="TextodoTrabalho"/>
+        <w:spacing w:lineRule="auto" w:line="240"/>
         <w:ind w:hanging="0"/>
         <w:rPr>
           <w:rFonts w:ascii="Arial" w:hAnsi="Arial"/>
@@ -12115,6 +14109,156 @@
           <w:szCs w:val="24"/>
         </w:rPr>
         <w:t xml:space="preserve"> Apress.</w:t>
+      </w:r>
+    </w:p>
+    <w:p>
+      <w:pPr>
+        <w:pStyle w:val="TextodoTrabalho"/>
+        <w:spacing w:lineRule="auto" w:line="240"/>
+        <w:ind w:hanging="0"/>
+        <w:rPr>
+          <w:rFonts w:ascii="Arial" w:hAnsi="Arial"/>
+          <w:sz w:val="24"/>
+          <w:szCs w:val="24"/>
+        </w:rPr>
+      </w:pPr>
+      <w:r>
+        <w:rPr>
+          <w:rFonts w:ascii="Arial" w:hAnsi="Arial"/>
+          <w:b w:val="false"/>
+          <w:bCs w:val="false"/>
+          <w:sz w:val="24"/>
+          <w:szCs w:val="24"/>
+        </w:rPr>
+        <w:t xml:space="preserve">Krug, S. (2014). </w:t>
+      </w:r>
+      <w:r>
+        <w:rPr>
+          <w:rFonts w:ascii="Arial" w:hAnsi="Arial"/>
+          <w:b/>
+          <w:bCs/>
+          <w:sz w:val="24"/>
+          <w:szCs w:val="24"/>
+        </w:rPr>
+        <w:t>Não Me Faça Pensar: Uma Abordagem de Bom Senso à Usabilidade na Web. [Edição Revisada].</w:t>
+      </w:r>
+      <w:r>
+        <w:rPr>
+          <w:rFonts w:ascii="Arial" w:hAnsi="Arial"/>
+          <w:b w:val="false"/>
+          <w:bCs w:val="false"/>
+          <w:sz w:val="24"/>
+          <w:szCs w:val="24"/>
+        </w:rPr>
+        <w:t xml:space="preserve"> Alta Books.</w:t>
+      </w:r>
+    </w:p>
+    <w:p>
+      <w:pPr>
+        <w:pStyle w:val="TextodoTrabalho"/>
+        <w:spacing w:lineRule="auto" w:line="240"/>
+        <w:ind w:hanging="0"/>
+        <w:rPr>
+          <w:rFonts w:ascii="Arial" w:hAnsi="Arial"/>
+          <w:sz w:val="24"/>
+          <w:szCs w:val="24"/>
+        </w:rPr>
+      </w:pPr>
+      <w:r>
+        <w:rPr>
+          <w:rFonts w:ascii="Arial" w:hAnsi="Arial"/>
+          <w:b w:val="false"/>
+          <w:bCs w:val="false"/>
+          <w:sz w:val="24"/>
+          <w:szCs w:val="24"/>
+        </w:rPr>
+        <w:t xml:space="preserve">Rand, P. (1993). </w:t>
+      </w:r>
+      <w:r>
+        <w:rPr>
+          <w:rFonts w:ascii="Arial" w:hAnsi="Arial"/>
+          <w:b/>
+          <w:bCs/>
+          <w:sz w:val="24"/>
+          <w:szCs w:val="24"/>
+        </w:rPr>
+        <w:t>Design, Form, and Chaos.</w:t>
+      </w:r>
+      <w:r>
+        <w:rPr>
+          <w:rFonts w:ascii="Arial" w:hAnsi="Arial"/>
+          <w:b w:val="false"/>
+          <w:bCs w:val="false"/>
+          <w:sz w:val="24"/>
+          <w:szCs w:val="24"/>
+        </w:rPr>
+        <w:t xml:space="preserve"> Yale University Press.</w:t>
+      </w:r>
+    </w:p>
+    <w:p>
+      <w:pPr>
+        <w:pStyle w:val="TextodoTrabalho"/>
+        <w:spacing w:lineRule="auto" w:line="240"/>
+        <w:ind w:hanging="0"/>
+        <w:rPr>
+          <w:rFonts w:ascii="Arial" w:hAnsi="Arial"/>
+          <w:sz w:val="24"/>
+          <w:szCs w:val="24"/>
+        </w:rPr>
+      </w:pPr>
+      <w:r>
+        <w:rPr>
+          <w:rFonts w:ascii="Arial" w:hAnsi="Arial"/>
+          <w:b w:val="false"/>
+          <w:bCs w:val="false"/>
+          <w:sz w:val="24"/>
+          <w:szCs w:val="24"/>
+        </w:rPr>
+        <w:t>Lupton, E. (2004). Thinking with Type: A Critical Guide for Designers, Writers, Editors, &amp; Students. Princeton Architectural Press.</w:t>
+      </w:r>
+    </w:p>
+    <w:p>
+      <w:pPr>
+        <w:pStyle w:val="TextodoTrabalho"/>
+        <w:spacing w:lineRule="auto" w:line="240"/>
+        <w:ind w:hanging="0"/>
+        <w:rPr>
+          <w:rFonts w:ascii="Arial" w:hAnsi="Arial"/>
+          <w:sz w:val="24"/>
+          <w:szCs w:val="24"/>
+        </w:rPr>
+      </w:pPr>
+      <w:r>
+        <w:rPr>
+          <w:rFonts w:ascii="Arial" w:hAnsi="Arial"/>
+          <w:b w:val="false"/>
+          <w:bCs w:val="false"/>
+          <w:sz w:val="24"/>
+          <w:szCs w:val="24"/>
+        </w:rPr>
+        <w:t>Bringhurst, R. (2008). The Elements of Typographic Style. Hartley &amp; Marks.</w:t>
+      </w:r>
+    </w:p>
+    <w:p>
+      <w:pPr>
+        <w:pStyle w:val="TextodoTrabalho"/>
+        <w:spacing w:lineRule="auto" w:line="240"/>
+        <w:ind w:hanging="0"/>
+        <w:rPr>
+          <w:rFonts w:ascii="Arial" w:hAnsi="Arial"/>
+          <w:sz w:val="24"/>
+          <w:szCs w:val="24"/>
+        </w:rPr>
+      </w:pPr>
+      <w:r>
+        <w:rPr>
+          <w:rFonts w:ascii="Arial" w:hAnsi="Arial"/>
+          <w:b w:val="false"/>
+          <w:bCs w:val="false"/>
+          <w:sz w:val="24"/>
+          <w:szCs w:val="24"/>
+        </w:rPr>
+        <w:t>Berman, D. (2009). Do Good Design: How Design Can Change Our World. New Riders.</w:t>
       </w:r>
       <w:r>
         <w:br w:type="page"/>
@@ -12134,8 +14278,8 @@
           <w:szCs w:val="24"/>
         </w:rPr>
       </w:pPr>
-      <w:bookmarkStart w:id="23" w:name="_Toc452414477"/>
-      <w:bookmarkStart w:id="24" w:name="_Toc297219010"/>
+      <w:bookmarkStart w:id="21" w:name="_Toc452414477"/>
+      <w:bookmarkStart w:id="22" w:name="_Toc297219010"/>
       <w:r>
         <w:rPr>
           <w:rFonts w:ascii="Arial" w:hAnsi="Arial"/>
@@ -12144,8 +14288,8 @@
         </w:rPr>
         <w:t>D</w:t>
       </w:r>
-      <w:bookmarkEnd w:id="23"/>
-      <w:bookmarkEnd w:id="24"/>
+      <w:bookmarkEnd w:id="21"/>
+      <w:bookmarkEnd w:id="22"/>
       <w:r>
         <w:rPr>
           <w:rFonts w:ascii="Arial" w:hAnsi="Arial"/>
@@ -12689,7 +14833,7 @@
       </w:r>
     </w:p>
     <w:sectPr>
-      <w:headerReference w:type="default" r:id="rId20"/>
+      <w:headerReference w:type="default" r:id="rId24"/>
       <w:type w:val="nextPage"/>
       <w:pgSz w:w="11906" w:h="16838"/>
       <w:pgMar w:left="1701" w:right="1134" w:gutter="0" w:header="709" w:top="1701" w:footer="0" w:bottom="1134"/>
@@ -12725,7 +14869,7 @@
     </w:r>
     <w:r>
       <w:rPr/>
-      <w:t>49</w:t>
+      <w:t>55</w:t>
     </w:r>
     <w:r>
       <w:rPr/>

</xml_diff>